<commit_message>
Complemento do Documento de Requisitos
Adição dos diagramas, validação com base na R-E-A-L FU-CK-IN-G LAWS e diagramas.
</commit_message>
<xml_diff>
--- a/DocRequisitos-v1/RM_GABRIEL.docx
+++ b/DocRequisitos-v1/RM_GABRIEL.docx
@@ -1,6 +1,6 @@
 
 <file path=word/document.xml><?xml version="1.0" encoding="utf-8"?>
-<w:document xmlns:wpc="http://schemas.microsoft.com/office/word/2010/wordprocessingCanvas" xmlns:cx="http://schemas.microsoft.com/office/drawing/2014/chartex" xmlns:cx1="http://schemas.microsoft.com/office/drawing/2015/9/8/chartex" xmlns:cx2="http://schemas.microsoft.com/office/drawing/2015/10/21/chartex" xmlns:cx3="http://schemas.microsoft.com/office/drawing/2016/5/9/chartex" xmlns:cx4="http://schemas.microsoft.com/office/drawing/2016/5/10/chartex" xmlns:cx5="http://schemas.microsoft.com/office/drawing/2016/5/11/chartex" xmlns:mc="http://schemas.openxmlformats.org/markup-compatibility/2006" xmlns:o="urn:schemas-microsoft-com:office:office" xmlns:r="http://schemas.openxmlformats.org/officeDocument/2006/relationships" xmlns:m="http://schemas.openxmlformats.org/officeDocument/2006/math" xmlns:v="urn:schemas-microsoft-com:vml" xmlns:wp14="http://schemas.microsoft.com/office/word/2010/wordprocessingDrawing" xmlns:wp="http://schemas.openxmlformats.org/drawingml/2006/wordprocessingDrawing" xmlns:w10="urn:schemas-microsoft-com:office:word" xmlns:w="http://schemas.openxmlformats.org/wordprocessingml/2006/main" xmlns:w14="http://schemas.microsoft.com/office/word/2010/wordml" xmlns:w15="http://schemas.microsoft.com/office/word/2012/wordml" xmlns:w16se="http://schemas.microsoft.com/office/word/2015/wordml/symex" xmlns:wpg="http://schemas.microsoft.com/office/word/2010/wordprocessingGroup" xmlns:wpi="http://schemas.microsoft.com/office/word/2010/wordprocessingInk" xmlns:wne="http://schemas.microsoft.com/office/word/2006/wordml" xmlns:wps="http://schemas.microsoft.com/office/word/2010/wordprocessingShape" mc:Ignorable="w14 w15 w16se wp14">
+<w:document xmlns:wpc="http://schemas.microsoft.com/office/word/2010/wordprocessingCanvas" xmlns:cx="http://schemas.microsoft.com/office/drawing/2014/chartex" xmlns:mc="http://schemas.openxmlformats.org/markup-compatibility/2006" xmlns:o="urn:schemas-microsoft-com:office:office" xmlns:r="http://schemas.openxmlformats.org/officeDocument/2006/relationships" xmlns:m="http://schemas.openxmlformats.org/officeDocument/2006/math" xmlns:v="urn:schemas-microsoft-com:vml" xmlns:wp14="http://schemas.microsoft.com/office/word/2010/wordprocessingDrawing" xmlns:wp="http://schemas.openxmlformats.org/drawingml/2006/wordprocessingDrawing" xmlns:w10="urn:schemas-microsoft-com:office:word" xmlns:w="http://schemas.openxmlformats.org/wordprocessingml/2006/main" xmlns:w14="http://schemas.microsoft.com/office/word/2010/wordml" xmlns:w15="http://schemas.microsoft.com/office/word/2012/wordml" xmlns:w16se="http://schemas.microsoft.com/office/word/2015/wordml/symex" xmlns:wpg="http://schemas.microsoft.com/office/word/2010/wordprocessingGroup" xmlns:wpi="http://schemas.microsoft.com/office/word/2010/wordprocessingInk" xmlns:wne="http://schemas.microsoft.com/office/word/2006/wordml" xmlns:wps="http://schemas.microsoft.com/office/word/2010/wordprocessingShape" mc:Ignorable="w14 w15 w16se wp14">
   <w:body>
     <w:p>
       <w:pPr>
@@ -26,6 +26,7 @@
           <w:i/>
         </w:rPr>
       </w:pPr>
+      <w:proofErr w:type="spellStart"/>
       <w:r>
         <w:rPr>
           <w:rFonts w:cs="Arial"/>
@@ -33,6 +34,7 @@
         </w:rPr>
         <w:t>PlantHere</w:t>
       </w:r>
+      <w:proofErr w:type="spellEnd"/>
     </w:p>
     <w:p>
       <w:pPr>
@@ -164,7 +166,7 @@
         </w:rPr>
         <w:fldChar w:fldCharType="separate"/>
       </w:r>
-      <w:hyperlink w:anchor="_Toc485674052" w:history="1">
+      <w:hyperlink w:anchor="_Toc486884266" w:history="1">
         <w:r>
           <w:rPr>
             <w:rStyle w:val="Hyperlink"/>
@@ -184,8 +186,15 @@
         <w:r>
           <w:rPr>
             <w:rStyle w:val="Hyperlink"/>
-          </w:rPr>
-          <w:t>Plano de Gerenciamento de Escopo</w:t>
+            <w:bCs/>
+          </w:rPr>
+          <w:t>P</w:t>
+        </w:r>
+        <w:r>
+          <w:rPr>
+            <w:rStyle w:val="Hyperlink"/>
+          </w:rPr>
+          <w:t>lano de Gerenciamento de Escopo</w:t>
         </w:r>
         <w:r>
           <w:rPr>
@@ -203,7 +212,7 @@
           <w:rPr>
             <w:webHidden/>
           </w:rPr>
-          <w:instrText xml:space="preserve"> PAGEREF _Toc485674052 \h </w:instrText>
+          <w:instrText xml:space="preserve"> PAGEREF _Toc486884266 \h </w:instrText>
         </w:r>
         <w:r>
           <w:rPr>
@@ -245,7 +254,7 @@
           <w:szCs w:val="22"/>
         </w:rPr>
       </w:pPr>
-      <w:hyperlink w:anchor="_Toc485674053" w:history="1">
+      <w:hyperlink w:anchor="_Toc486884267" w:history="1">
         <w:r>
           <w:rPr>
             <w:rStyle w:val="Hyperlink"/>
@@ -289,7 +298,7 @@
             <w:noProof/>
             <w:webHidden/>
           </w:rPr>
-          <w:instrText xml:space="preserve"> PAGEREF _Toc485674053 \h </w:instrText>
+          <w:instrText xml:space="preserve"> PAGEREF _Toc486884267 \h </w:instrText>
         </w:r>
         <w:r>
           <w:rPr>
@@ -335,7 +344,7 @@
           <w:szCs w:val="22"/>
         </w:rPr>
       </w:pPr>
-      <w:hyperlink w:anchor="_Toc485674054" w:history="1">
+      <w:hyperlink w:anchor="_Toc486884268" w:history="1">
         <w:r>
           <w:rPr>
             <w:rStyle w:val="Hyperlink"/>
@@ -379,7 +388,7 @@
             <w:noProof/>
             <w:webHidden/>
           </w:rPr>
-          <w:instrText xml:space="preserve"> PAGEREF _Toc485674054 \h </w:instrText>
+          <w:instrText xml:space="preserve"> PAGEREF _Toc486884268 \h </w:instrText>
         </w:r>
         <w:r>
           <w:rPr>
@@ -425,7 +434,7 @@
           <w:szCs w:val="22"/>
         </w:rPr>
       </w:pPr>
-      <w:hyperlink w:anchor="_Toc485674055" w:history="1">
+      <w:hyperlink w:anchor="_Toc486884269" w:history="1">
         <w:r>
           <w:rPr>
             <w:rStyle w:val="Hyperlink"/>
@@ -469,7 +478,7 @@
             <w:noProof/>
             <w:webHidden/>
           </w:rPr>
-          <w:instrText xml:space="preserve"> PAGEREF _Toc485674055 \h </w:instrText>
+          <w:instrText xml:space="preserve"> PAGEREF _Toc486884269 \h </w:instrText>
         </w:r>
         <w:r>
           <w:rPr>
@@ -515,7 +524,7 @@
           <w:szCs w:val="22"/>
         </w:rPr>
       </w:pPr>
-      <w:hyperlink w:anchor="_Toc485674056" w:history="1">
+      <w:hyperlink w:anchor="_Toc486884270" w:history="1">
         <w:r>
           <w:rPr>
             <w:rStyle w:val="Hyperlink"/>
@@ -559,7 +568,7 @@
             <w:noProof/>
             <w:webHidden/>
           </w:rPr>
-          <w:instrText xml:space="preserve"> PAGEREF _Toc485674056 \h </w:instrText>
+          <w:instrText xml:space="preserve"> PAGEREF _Toc486884270 \h </w:instrText>
         </w:r>
         <w:r>
           <w:rPr>
@@ -579,7 +588,7 @@
             <w:noProof/>
             <w:webHidden/>
           </w:rPr>
-          <w:t>3</w:t>
+          <w:t>4</w:t>
         </w:r>
         <w:r>
           <w:rPr>
@@ -605,7 +614,7 @@
           <w:szCs w:val="22"/>
         </w:rPr>
       </w:pPr>
-      <w:hyperlink w:anchor="_Toc485674057" w:history="1">
+      <w:hyperlink w:anchor="_Toc486884271" w:history="1">
         <w:r>
           <w:rPr>
             <w:rStyle w:val="Hyperlink"/>
@@ -649,7 +658,7 @@
             <w:noProof/>
             <w:webHidden/>
           </w:rPr>
-          <w:instrText xml:space="preserve"> PAGEREF _Toc485674057 \h </w:instrText>
+          <w:instrText xml:space="preserve"> PAGEREF _Toc486884271 \h </w:instrText>
         </w:r>
         <w:r>
           <w:rPr>
@@ -695,7 +704,7 @@
           <w:szCs w:val="22"/>
         </w:rPr>
       </w:pPr>
-      <w:hyperlink w:anchor="_Toc485674058" w:history="1">
+      <w:hyperlink w:anchor="_Toc486884272" w:history="1">
         <w:r>
           <w:rPr>
             <w:rStyle w:val="Hyperlink"/>
@@ -739,7 +748,7 @@
             <w:noProof/>
             <w:webHidden/>
           </w:rPr>
-          <w:instrText xml:space="preserve"> PAGEREF _Toc485674058 \h </w:instrText>
+          <w:instrText xml:space="preserve"> PAGEREF _Toc486884272 \h </w:instrText>
         </w:r>
         <w:r>
           <w:rPr>
@@ -781,7 +790,7 @@
           <w:szCs w:val="22"/>
         </w:rPr>
       </w:pPr>
-      <w:hyperlink w:anchor="_Toc485674059" w:history="1">
+      <w:hyperlink w:anchor="_Toc486884273" w:history="1">
         <w:r>
           <w:rPr>
             <w:rStyle w:val="Hyperlink"/>
@@ -822,7 +831,7 @@
           <w:rPr>
             <w:webHidden/>
           </w:rPr>
-          <w:instrText xml:space="preserve"> PAGEREF _Toc485674059 \h </w:instrText>
+          <w:instrText xml:space="preserve"> PAGEREF _Toc486884273 \h </w:instrText>
         </w:r>
         <w:r>
           <w:rPr>
@@ -860,7 +869,7 @@
           <w:szCs w:val="22"/>
         </w:rPr>
       </w:pPr>
-      <w:hyperlink w:anchor="_Toc485674060" w:history="1">
+      <w:hyperlink w:anchor="_Toc486884274" w:history="1">
         <w:r>
           <w:rPr>
             <w:rStyle w:val="Hyperlink"/>
@@ -901,7 +910,7 @@
           <w:rPr>
             <w:webHidden/>
           </w:rPr>
-          <w:instrText xml:space="preserve"> PAGEREF _Toc485674060 \h </w:instrText>
+          <w:instrText xml:space="preserve"> PAGEREF _Toc486884274 \h </w:instrText>
         </w:r>
         <w:r>
           <w:rPr>
@@ -939,7 +948,7 @@
           <w:szCs w:val="22"/>
         </w:rPr>
       </w:pPr>
-      <w:hyperlink w:anchor="_Toc485674061" w:history="1">
+      <w:hyperlink w:anchor="_Toc486884275" w:history="1">
         <w:r>
           <w:rPr>
             <w:rStyle w:val="Hyperlink"/>
@@ -980,7 +989,7 @@
           <w:rPr>
             <w:webHidden/>
           </w:rPr>
-          <w:instrText xml:space="preserve"> PAGEREF _Toc485674061 \h </w:instrText>
+          <w:instrText xml:space="preserve"> PAGEREF _Toc486884275 \h </w:instrText>
         </w:r>
         <w:r>
           <w:rPr>
@@ -1018,7 +1027,7 @@
           <w:szCs w:val="22"/>
         </w:rPr>
       </w:pPr>
-      <w:hyperlink w:anchor="_Toc485674062" w:history="1">
+      <w:hyperlink w:anchor="_Toc486884276" w:history="1">
         <w:r>
           <w:rPr>
             <w:rStyle w:val="Hyperlink"/>
@@ -1059,7 +1068,7 @@
           <w:rPr>
             <w:webHidden/>
           </w:rPr>
-          <w:instrText xml:space="preserve"> PAGEREF _Toc485674062 \h </w:instrText>
+          <w:instrText xml:space="preserve"> PAGEREF _Toc486884276 \h </w:instrText>
         </w:r>
         <w:r>
           <w:rPr>
@@ -1097,11 +1106,10 @@
           <w:szCs w:val="22"/>
         </w:rPr>
       </w:pPr>
-      <w:hyperlink w:anchor="_Toc485674063" w:history="1">
+      <w:hyperlink w:anchor="_Toc486884277" w:history="1">
         <w:r>
           <w:rPr>
             <w:rStyle w:val="Hyperlink"/>
-            <w:rFonts w:cs="Arial"/>
           </w:rPr>
           <w:t>6.</w:t>
         </w:r>
@@ -1118,8 +1126,86 @@
         <w:r>
           <w:rPr>
             <w:rStyle w:val="Hyperlink"/>
+          </w:rPr>
+          <w:t>Validação do Escopo</w:t>
+        </w:r>
+        <w:r>
+          <w:rPr>
+            <w:webHidden/>
+          </w:rPr>
+          <w:tab/>
+        </w:r>
+        <w:r>
+          <w:rPr>
+            <w:webHidden/>
+          </w:rPr>
+          <w:fldChar w:fldCharType="begin"/>
+        </w:r>
+        <w:r>
+          <w:rPr>
+            <w:webHidden/>
+          </w:rPr>
+          <w:instrText xml:space="preserve"> PAGEREF _Toc486884277 \h </w:instrText>
+        </w:r>
+        <w:r>
+          <w:rPr>
+            <w:webHidden/>
+          </w:rPr>
+        </w:r>
+        <w:r>
+          <w:rPr>
+            <w:webHidden/>
+          </w:rPr>
+          <w:fldChar w:fldCharType="separate"/>
+        </w:r>
+        <w:r>
+          <w:rPr>
+            <w:webHidden/>
+          </w:rPr>
+          <w:t>7</w:t>
+        </w:r>
+        <w:r>
+          <w:rPr>
+            <w:webHidden/>
+          </w:rPr>
+          <w:fldChar w:fldCharType="end"/>
+        </w:r>
+      </w:hyperlink>
+    </w:p>
+    <w:p>
+      <w:pPr>
+        <w:pStyle w:val="Sumrio1"/>
+        <w:rPr>
+          <w:rFonts w:asciiTheme="minorHAnsi" w:eastAsiaTheme="minorEastAsia" w:hAnsiTheme="minorHAnsi" w:cstheme="minorBidi"/>
+          <w:b w:val="0"/>
+          <w:caps w:val="0"/>
+          <w:sz w:val="22"/>
+          <w:szCs w:val="22"/>
+        </w:rPr>
+      </w:pPr>
+      <w:hyperlink w:anchor="_Toc486884278" w:history="1">
+        <w:r>
+          <w:rPr>
+            <w:rStyle w:val="Hyperlink"/>
             <w:rFonts w:cs="Arial"/>
           </w:rPr>
+          <w:t>7.</w:t>
+        </w:r>
+        <w:r>
+          <w:rPr>
+            <w:rFonts w:asciiTheme="minorHAnsi" w:eastAsiaTheme="minorEastAsia" w:hAnsiTheme="minorHAnsi" w:cstheme="minorBidi"/>
+            <w:b w:val="0"/>
+            <w:caps w:val="0"/>
+            <w:sz w:val="22"/>
+            <w:szCs w:val="22"/>
+          </w:rPr>
+          <w:tab/>
+        </w:r>
+        <w:r>
+          <w:rPr>
+            <w:rStyle w:val="Hyperlink"/>
+            <w:rFonts w:cs="Arial"/>
+          </w:rPr>
           <w:t>Requisitos</w:t>
         </w:r>
         <w:r>
@@ -1138,7 +1224,7 @@
           <w:rPr>
             <w:webHidden/>
           </w:rPr>
-          <w:instrText xml:space="preserve"> PAGEREF _Toc485674063 \h </w:instrText>
+          <w:instrText xml:space="preserve"> PAGEREF _Toc486884278 \h </w:instrText>
         </w:r>
         <w:r>
           <w:rPr>
@@ -1155,7 +1241,7 @@
           <w:rPr>
             <w:webHidden/>
           </w:rPr>
-          <w:t>7</w:t>
+          <w:t>8</w:t>
         </w:r>
         <w:r>
           <w:rPr>
@@ -1180,13 +1266,13 @@
           <w:szCs w:val="22"/>
         </w:rPr>
       </w:pPr>
-      <w:hyperlink w:anchor="_Toc485674064" w:history="1">
+      <w:hyperlink w:anchor="_Toc486884279" w:history="1">
         <w:r>
           <w:rPr>
             <w:rStyle w:val="Hyperlink"/>
             <w:noProof/>
           </w:rPr>
-          <w:t>6.1</w:t>
+          <w:t>7.1</w:t>
         </w:r>
         <w:r>
           <w:rPr>
@@ -1203,6 +1289,96 @@
             <w:rStyle w:val="Hyperlink"/>
             <w:noProof/>
           </w:rPr>
+          <w:t>Diagrama de Classes</w:t>
+        </w:r>
+        <w:r>
+          <w:rPr>
+            <w:noProof/>
+            <w:webHidden/>
+          </w:rPr>
+          <w:tab/>
+        </w:r>
+        <w:r>
+          <w:rPr>
+            <w:noProof/>
+            <w:webHidden/>
+          </w:rPr>
+          <w:fldChar w:fldCharType="begin"/>
+        </w:r>
+        <w:r>
+          <w:rPr>
+            <w:noProof/>
+            <w:webHidden/>
+          </w:rPr>
+          <w:instrText xml:space="preserve"> PAGEREF _Toc486884279 \h </w:instrText>
+        </w:r>
+        <w:r>
+          <w:rPr>
+            <w:noProof/>
+            <w:webHidden/>
+          </w:rPr>
+        </w:r>
+        <w:r>
+          <w:rPr>
+            <w:noProof/>
+            <w:webHidden/>
+          </w:rPr>
+          <w:fldChar w:fldCharType="separate"/>
+        </w:r>
+        <w:r>
+          <w:rPr>
+            <w:noProof/>
+            <w:webHidden/>
+          </w:rPr>
+          <w:t>8</w:t>
+        </w:r>
+        <w:r>
+          <w:rPr>
+            <w:noProof/>
+            <w:webHidden/>
+          </w:rPr>
+          <w:fldChar w:fldCharType="end"/>
+        </w:r>
+      </w:hyperlink>
+    </w:p>
+    <w:p>
+      <w:pPr>
+        <w:pStyle w:val="Sumrio2"/>
+        <w:tabs>
+          <w:tab w:val="left" w:pos="880"/>
+          <w:tab w:val="right" w:leader="dot" w:pos="9060"/>
+        </w:tabs>
+        <w:rPr>
+          <w:rFonts w:asciiTheme="minorHAnsi" w:eastAsiaTheme="minorEastAsia" w:hAnsiTheme="minorHAnsi" w:cstheme="minorBidi"/>
+          <w:smallCaps w:val="0"/>
+          <w:noProof/>
+          <w:sz w:val="22"/>
+          <w:szCs w:val="22"/>
+        </w:rPr>
+      </w:pPr>
+      <w:hyperlink w:anchor="_Toc486884280" w:history="1">
+        <w:r>
+          <w:rPr>
+            <w:rStyle w:val="Hyperlink"/>
+            <w:noProof/>
+          </w:rPr>
+          <w:t>7.2</w:t>
+        </w:r>
+        <w:r>
+          <w:rPr>
+            <w:rFonts w:asciiTheme="minorHAnsi" w:eastAsiaTheme="minorEastAsia" w:hAnsiTheme="minorHAnsi" w:cstheme="minorBidi"/>
+            <w:smallCaps w:val="0"/>
+            <w:noProof/>
+            <w:sz w:val="22"/>
+            <w:szCs w:val="22"/>
+          </w:rPr>
+          <w:tab/>
+        </w:r>
+        <w:r>
+          <w:rPr>
+            <w:rStyle w:val="Hyperlink"/>
+            <w:noProof/>
+          </w:rPr>
           <w:t>Requisitos Funcionais</w:t>
         </w:r>
         <w:r>
@@ -1224,7 +1400,7 @@
             <w:noProof/>
             <w:webHidden/>
           </w:rPr>
-          <w:instrText xml:space="preserve"> PAGEREF _Toc485674064 \h </w:instrText>
+          <w:instrText xml:space="preserve"> PAGEREF _Toc486884280 \h </w:instrText>
         </w:r>
         <w:r>
           <w:rPr>
@@ -1244,7 +1420,7 @@
             <w:noProof/>
             <w:webHidden/>
           </w:rPr>
-          <w:t>7</w:t>
+          <w:t>9</w:t>
         </w:r>
         <w:r>
           <w:rPr>
@@ -1270,13 +1446,13 @@
           <w:szCs w:val="22"/>
         </w:rPr>
       </w:pPr>
-      <w:hyperlink w:anchor="_Toc485674065" w:history="1">
+      <w:hyperlink w:anchor="_Toc486884281" w:history="1">
         <w:r>
           <w:rPr>
             <w:rStyle w:val="Hyperlink"/>
             <w:noProof/>
           </w:rPr>
-          <w:t>6.1.1</w:t>
+          <w:t>7.2.1</w:t>
         </w:r>
         <w:r>
           <w:rPr>
@@ -1314,7 +1490,7 @@
             <w:noProof/>
             <w:webHidden/>
           </w:rPr>
-          <w:instrText xml:space="preserve"> PAGEREF _Toc485674065 \h </w:instrText>
+          <w:instrText xml:space="preserve"> PAGEREF _Toc486884281 \h </w:instrText>
         </w:r>
         <w:r>
           <w:rPr>
@@ -1334,7 +1510,7 @@
             <w:noProof/>
             <w:webHidden/>
           </w:rPr>
-          <w:t>7</w:t>
+          <w:t>9</w:t>
         </w:r>
         <w:r>
           <w:rPr>
@@ -1360,13 +1536,13 @@
           <w:szCs w:val="22"/>
         </w:rPr>
       </w:pPr>
-      <w:hyperlink w:anchor="_Toc485674066" w:history="1">
+      <w:hyperlink w:anchor="_Toc486884282" w:history="1">
         <w:r>
           <w:rPr>
             <w:rStyle w:val="Hyperlink"/>
             <w:noProof/>
           </w:rPr>
-          <w:t>6.1.2</w:t>
+          <w:t>7.2.2</w:t>
         </w:r>
         <w:r>
           <w:rPr>
@@ -1404,7 +1580,7 @@
             <w:noProof/>
             <w:webHidden/>
           </w:rPr>
-          <w:instrText xml:space="preserve"> PAGEREF _Toc485674066 \h </w:instrText>
+          <w:instrText xml:space="preserve"> PAGEREF _Toc486884282 \h </w:instrText>
         </w:r>
         <w:r>
           <w:rPr>
@@ -1424,7 +1600,7 @@
             <w:noProof/>
             <w:webHidden/>
           </w:rPr>
-          <w:t>7</w:t>
+          <w:t>9</w:t>
         </w:r>
         <w:r>
           <w:rPr>
@@ -1450,13 +1626,13 @@
           <w:szCs w:val="22"/>
         </w:rPr>
       </w:pPr>
-      <w:hyperlink w:anchor="_Toc485674067" w:history="1">
+      <w:hyperlink w:anchor="_Toc486884283" w:history="1">
         <w:r>
           <w:rPr>
             <w:rStyle w:val="Hyperlink"/>
             <w:noProof/>
           </w:rPr>
-          <w:t>6.1.3</w:t>
+          <w:t>7.2.3</w:t>
         </w:r>
         <w:r>
           <w:rPr>
@@ -1494,7 +1670,7 @@
             <w:noProof/>
             <w:webHidden/>
           </w:rPr>
-          <w:instrText xml:space="preserve"> PAGEREF _Toc485674067 \h </w:instrText>
+          <w:instrText xml:space="preserve"> PAGEREF _Toc486884283 \h </w:instrText>
         </w:r>
         <w:r>
           <w:rPr>
@@ -1514,7 +1690,7 @@
             <w:noProof/>
             <w:webHidden/>
           </w:rPr>
-          <w:t>7</w:t>
+          <w:t>9</w:t>
         </w:r>
         <w:r>
           <w:rPr>
@@ -1540,13 +1716,13 @@
           <w:szCs w:val="22"/>
         </w:rPr>
       </w:pPr>
-      <w:hyperlink w:anchor="_Toc485674068" w:history="1">
+      <w:hyperlink w:anchor="_Toc486884284" w:history="1">
         <w:r>
           <w:rPr>
             <w:rStyle w:val="Hyperlink"/>
             <w:noProof/>
           </w:rPr>
-          <w:t>6.1.4</w:t>
+          <w:t>7.2.4</w:t>
         </w:r>
         <w:r>
           <w:rPr>
@@ -1584,7 +1760,7 @@
             <w:noProof/>
             <w:webHidden/>
           </w:rPr>
-          <w:instrText xml:space="preserve"> PAGEREF _Toc485674068 \h </w:instrText>
+          <w:instrText xml:space="preserve"> PAGEREF _Toc486884284 \h </w:instrText>
         </w:r>
         <w:r>
           <w:rPr>
@@ -1604,7 +1780,7 @@
             <w:noProof/>
             <w:webHidden/>
           </w:rPr>
-          <w:t>8</w:t>
+          <w:t>9</w:t>
         </w:r>
         <w:r>
           <w:rPr>
@@ -1630,13 +1806,13 @@
           <w:szCs w:val="22"/>
         </w:rPr>
       </w:pPr>
-      <w:hyperlink w:anchor="_Toc485674069" w:history="1">
+      <w:hyperlink w:anchor="_Toc486884285" w:history="1">
         <w:r>
           <w:rPr>
             <w:rStyle w:val="Hyperlink"/>
             <w:noProof/>
           </w:rPr>
-          <w:t>6.1.5</w:t>
+          <w:t>7.2.5</w:t>
         </w:r>
         <w:r>
           <w:rPr>
@@ -1674,7 +1850,7 @@
             <w:noProof/>
             <w:webHidden/>
           </w:rPr>
-          <w:instrText xml:space="preserve"> PAGEREF _Toc485674069 \h </w:instrText>
+          <w:instrText xml:space="preserve"> PAGEREF _Toc486884285 \h </w:instrText>
         </w:r>
         <w:r>
           <w:rPr>
@@ -1694,7 +1870,7 @@
             <w:noProof/>
             <w:webHidden/>
           </w:rPr>
-          <w:t>8</w:t>
+          <w:t>9</w:t>
         </w:r>
         <w:r>
           <w:rPr>
@@ -1720,13 +1896,13 @@
           <w:szCs w:val="22"/>
         </w:rPr>
       </w:pPr>
-      <w:hyperlink w:anchor="_Toc485674070" w:history="1">
+      <w:hyperlink w:anchor="_Toc486884286" w:history="1">
         <w:r>
           <w:rPr>
             <w:rStyle w:val="Hyperlink"/>
             <w:noProof/>
           </w:rPr>
-          <w:t>6.1.6</w:t>
+          <w:t>7.2.6</w:t>
         </w:r>
         <w:r>
           <w:rPr>
@@ -1764,7 +1940,7 @@
             <w:noProof/>
             <w:webHidden/>
           </w:rPr>
-          <w:instrText xml:space="preserve"> PAGEREF _Toc485674070 \h </w:instrText>
+          <w:instrText xml:space="preserve"> PAGEREF _Toc486884286 \h </w:instrText>
         </w:r>
         <w:r>
           <w:rPr>
@@ -1784,7 +1960,7 @@
             <w:noProof/>
             <w:webHidden/>
           </w:rPr>
-          <w:t>8</w:t>
+          <w:t>9</w:t>
         </w:r>
         <w:r>
           <w:rPr>
@@ -1810,13 +1986,13 @@
           <w:szCs w:val="22"/>
         </w:rPr>
       </w:pPr>
-      <w:hyperlink w:anchor="_Toc485674071" w:history="1">
+      <w:hyperlink w:anchor="_Toc486884287" w:history="1">
         <w:r>
           <w:rPr>
             <w:rStyle w:val="Hyperlink"/>
             <w:noProof/>
           </w:rPr>
-          <w:t>6.1.7</w:t>
+          <w:t>7.2.7</w:t>
         </w:r>
         <w:r>
           <w:rPr>
@@ -1854,7 +2030,7 @@
             <w:noProof/>
             <w:webHidden/>
           </w:rPr>
-          <w:instrText xml:space="preserve"> PAGEREF _Toc485674071 \h </w:instrText>
+          <w:instrText xml:space="preserve"> PAGEREF _Toc486884287 \h </w:instrText>
         </w:r>
         <w:r>
           <w:rPr>
@@ -1874,7 +2050,7 @@
             <w:noProof/>
             <w:webHidden/>
           </w:rPr>
-          <w:t>8</w:t>
+          <w:t>9</w:t>
         </w:r>
         <w:r>
           <w:rPr>
@@ -1900,13 +2076,13 @@
           <w:szCs w:val="22"/>
         </w:rPr>
       </w:pPr>
-      <w:hyperlink w:anchor="_Toc485674072" w:history="1">
+      <w:hyperlink w:anchor="_Toc486884288" w:history="1">
         <w:r>
           <w:rPr>
             <w:rStyle w:val="Hyperlink"/>
             <w:noProof/>
           </w:rPr>
-          <w:t>6.1.8</w:t>
+          <w:t>7.2.8</w:t>
         </w:r>
         <w:r>
           <w:rPr>
@@ -1944,7 +2120,7 @@
             <w:noProof/>
             <w:webHidden/>
           </w:rPr>
-          <w:instrText xml:space="preserve"> PAGEREF _Toc485674072 \h </w:instrText>
+          <w:instrText xml:space="preserve"> PAGEREF _Toc486884288 \h </w:instrText>
         </w:r>
         <w:r>
           <w:rPr>
@@ -1964,7 +2140,7 @@
             <w:noProof/>
             <w:webHidden/>
           </w:rPr>
-          <w:t>8</w:t>
+          <w:t>9</w:t>
         </w:r>
         <w:r>
           <w:rPr>
@@ -1990,13 +2166,13 @@
           <w:szCs w:val="22"/>
         </w:rPr>
       </w:pPr>
-      <w:hyperlink w:anchor="_Toc485674073" w:history="1">
+      <w:hyperlink w:anchor="_Toc486884289" w:history="1">
         <w:r>
           <w:rPr>
             <w:rStyle w:val="Hyperlink"/>
             <w:noProof/>
           </w:rPr>
-          <w:t>6.1.9</w:t>
+          <w:t>7.2.9</w:t>
         </w:r>
         <w:r>
           <w:rPr>
@@ -2034,7 +2210,7 @@
             <w:noProof/>
             <w:webHidden/>
           </w:rPr>
-          <w:instrText xml:space="preserve"> PAGEREF _Toc485674073 \h </w:instrText>
+          <w:instrText xml:space="preserve"> PAGEREF _Toc486884289 \h </w:instrText>
         </w:r>
         <w:r>
           <w:rPr>
@@ -2054,7 +2230,7 @@
             <w:noProof/>
             <w:webHidden/>
           </w:rPr>
-          <w:t>8</w:t>
+          <w:t>9</w:t>
         </w:r>
         <w:r>
           <w:rPr>
@@ -2080,13 +2256,13 @@
           <w:szCs w:val="22"/>
         </w:rPr>
       </w:pPr>
-      <w:hyperlink w:anchor="_Toc485674074" w:history="1">
+      <w:hyperlink w:anchor="_Toc486884290" w:history="1">
         <w:r>
           <w:rPr>
             <w:rStyle w:val="Hyperlink"/>
             <w:noProof/>
           </w:rPr>
-          <w:t>6.2</w:t>
+          <w:t>7.3</w:t>
         </w:r>
         <w:r>
           <w:rPr>
@@ -2124,7 +2300,7 @@
             <w:noProof/>
             <w:webHidden/>
           </w:rPr>
-          <w:instrText xml:space="preserve"> PAGEREF _Toc485674074 \h </w:instrText>
+          <w:instrText xml:space="preserve"> PAGEREF _Toc486884290 \h </w:instrText>
         </w:r>
         <w:r>
           <w:rPr>
@@ -2144,7 +2320,7 @@
             <w:noProof/>
             <w:webHidden/>
           </w:rPr>
-          <w:t>8</w:t>
+          <w:t>9</w:t>
         </w:r>
         <w:r>
           <w:rPr>
@@ -2170,13 +2346,13 @@
           <w:szCs w:val="22"/>
         </w:rPr>
       </w:pPr>
-      <w:hyperlink w:anchor="_Toc485674075" w:history="1">
+      <w:hyperlink w:anchor="_Toc486884291" w:history="1">
         <w:r>
           <w:rPr>
             <w:rStyle w:val="Hyperlink"/>
             <w:noProof/>
           </w:rPr>
-          <w:t>6.2.1</w:t>
+          <w:t>7.3.1</w:t>
         </w:r>
         <w:r>
           <w:rPr>
@@ -2214,7 +2390,7 @@
             <w:noProof/>
             <w:webHidden/>
           </w:rPr>
-          <w:instrText xml:space="preserve"> PAGEREF _Toc485674075 \h </w:instrText>
+          <w:instrText xml:space="preserve"> PAGEREF _Toc486884291 \h </w:instrText>
         </w:r>
         <w:r>
           <w:rPr>
@@ -2234,7 +2410,7 @@
             <w:noProof/>
             <w:webHidden/>
           </w:rPr>
-          <w:t>8</w:t>
+          <w:t>9</w:t>
         </w:r>
         <w:r>
           <w:rPr>
@@ -2260,13 +2436,13 @@
           <w:szCs w:val="22"/>
         </w:rPr>
       </w:pPr>
-      <w:hyperlink w:anchor="_Toc485674076" w:history="1">
+      <w:hyperlink w:anchor="_Toc486884292" w:history="1">
         <w:r>
           <w:rPr>
             <w:rStyle w:val="Hyperlink"/>
             <w:noProof/>
           </w:rPr>
-          <w:t>6.3</w:t>
+          <w:t>7.4</w:t>
         </w:r>
         <w:r>
           <w:rPr>
@@ -2304,7 +2480,7 @@
             <w:noProof/>
             <w:webHidden/>
           </w:rPr>
-          <w:instrText xml:space="preserve"> PAGEREF _Toc485674076 \h </w:instrText>
+          <w:instrText xml:space="preserve"> PAGEREF _Toc486884292 \h </w:instrText>
         </w:r>
         <w:r>
           <w:rPr>
@@ -2324,7 +2500,7 @@
             <w:noProof/>
             <w:webHidden/>
           </w:rPr>
-          <w:t>8</w:t>
+          <w:t>10</w:t>
         </w:r>
         <w:r>
           <w:rPr>
@@ -2346,13 +2522,12 @@
           <w:szCs w:val="22"/>
         </w:rPr>
       </w:pPr>
-      <w:hyperlink w:anchor="_Toc485674077" w:history="1">
+      <w:hyperlink w:anchor="_Toc486884293" w:history="1">
         <w:r>
           <w:rPr>
             <w:rStyle w:val="Hyperlink"/>
-            <w:rFonts w:cs="Arial"/>
-          </w:rPr>
-          <w:t>7.</w:t>
+          </w:rPr>
+          <w:t>8.</w:t>
         </w:r>
         <w:r>
           <w:rPr>
@@ -2367,8 +2542,86 @@
         <w:r>
           <w:rPr>
             <w:rStyle w:val="Hyperlink"/>
+          </w:rPr>
+          <w:t>Estrutura Analítica do Projeto</w:t>
+        </w:r>
+        <w:r>
+          <w:rPr>
+            <w:webHidden/>
+          </w:rPr>
+          <w:tab/>
+        </w:r>
+        <w:r>
+          <w:rPr>
+            <w:webHidden/>
+          </w:rPr>
+          <w:fldChar w:fldCharType="begin"/>
+        </w:r>
+        <w:r>
+          <w:rPr>
+            <w:webHidden/>
+          </w:rPr>
+          <w:instrText xml:space="preserve"> PAGEREF _Toc486884293 \h </w:instrText>
+        </w:r>
+        <w:r>
+          <w:rPr>
+            <w:webHidden/>
+          </w:rPr>
+        </w:r>
+        <w:r>
+          <w:rPr>
+            <w:webHidden/>
+          </w:rPr>
+          <w:fldChar w:fldCharType="separate"/>
+        </w:r>
+        <w:r>
+          <w:rPr>
+            <w:webHidden/>
+          </w:rPr>
+          <w:t>10</w:t>
+        </w:r>
+        <w:r>
+          <w:rPr>
+            <w:webHidden/>
+          </w:rPr>
+          <w:fldChar w:fldCharType="end"/>
+        </w:r>
+      </w:hyperlink>
+    </w:p>
+    <w:p>
+      <w:pPr>
+        <w:pStyle w:val="Sumrio1"/>
+        <w:rPr>
+          <w:rFonts w:asciiTheme="minorHAnsi" w:eastAsiaTheme="minorEastAsia" w:hAnsiTheme="minorHAnsi" w:cstheme="minorBidi"/>
+          <w:b w:val="0"/>
+          <w:caps w:val="0"/>
+          <w:sz w:val="22"/>
+          <w:szCs w:val="22"/>
+        </w:rPr>
+      </w:pPr>
+      <w:hyperlink w:anchor="_Toc486884294" w:history="1">
+        <w:r>
+          <w:rPr>
+            <w:rStyle w:val="Hyperlink"/>
             <w:rFonts w:cs="Arial"/>
           </w:rPr>
+          <w:t>9.</w:t>
+        </w:r>
+        <w:r>
+          <w:rPr>
+            <w:rFonts w:asciiTheme="minorHAnsi" w:eastAsiaTheme="minorEastAsia" w:hAnsiTheme="minorHAnsi" w:cstheme="minorBidi"/>
+            <w:b w:val="0"/>
+            <w:caps w:val="0"/>
+            <w:sz w:val="22"/>
+            <w:szCs w:val="22"/>
+          </w:rPr>
+          <w:tab/>
+        </w:r>
+        <w:r>
+          <w:rPr>
+            <w:rStyle w:val="Hyperlink"/>
+            <w:rFonts w:cs="Arial"/>
+          </w:rPr>
           <w:t>Referências</w:t>
         </w:r>
         <w:r>
@@ -2387,7 +2640,7 @@
           <w:rPr>
             <w:webHidden/>
           </w:rPr>
-          <w:instrText xml:space="preserve"> PAGEREF _Toc485674077 \h </w:instrText>
+          <w:instrText xml:space="preserve"> PAGEREF _Toc486884294 \h </w:instrText>
         </w:r>
         <w:r>
           <w:rPr>
@@ -2404,7 +2657,7 @@
           <w:rPr>
             <w:webHidden/>
           </w:rPr>
-          <w:t>9</w:t>
+          <w:t>11</w:t>
         </w:r>
         <w:r>
           <w:rPr>
@@ -2544,53 +2797,10 @@
     </w:p>
     <w:p>
       <w:pPr>
-        <w:spacing w:line="276" w:lineRule="auto"/>
-        <w:rPr>
-          <w:b/>
-          <w:bCs/>
-          <w:sz w:val="28"/>
-        </w:rPr>
-      </w:pPr>
-    </w:p>
-    <w:p>
-      <w:pPr>
-        <w:spacing w:line="276" w:lineRule="auto"/>
-        <w:rPr>
-          <w:b/>
-          <w:bCs/>
-          <w:sz w:val="28"/>
-        </w:rPr>
-      </w:pPr>
-    </w:p>
-    <w:p>
-      <w:pPr>
-        <w:spacing w:line="276" w:lineRule="auto"/>
-        <w:rPr>
-          <w:b/>
-          <w:bCs/>
-          <w:sz w:val="28"/>
-        </w:rPr>
-      </w:pPr>
-    </w:p>
-    <w:p>
-      <w:pPr>
-        <w:spacing w:line="276" w:lineRule="auto"/>
-        <w:rPr>
-          <w:b/>
-          <w:bCs/>
-          <w:sz w:val="28"/>
-        </w:rPr>
-      </w:pPr>
-    </w:p>
-    <w:p>
-      <w:pPr>
         <w:pStyle w:val="Ttulo1"/>
       </w:pPr>
-      <w:bookmarkStart w:id="0" w:name="_Toc485674052"/>
-      <w:r>
-        <w:rPr>
-          <w:bCs/>
-        </w:rPr>
+      <w:bookmarkStart w:id="0" w:name="_Toc486884266"/>
+      <w:r>
         <w:lastRenderedPageBreak/>
         <w:t>P</w:t>
       </w:r>
@@ -2604,7 +2814,7 @@
         <w:pStyle w:val="Ttulo2"/>
         <w:spacing w:line="276" w:lineRule="auto"/>
       </w:pPr>
-      <w:bookmarkStart w:id="1" w:name="_Toc485674053"/>
+      <w:bookmarkStart w:id="1" w:name="_Toc486884267"/>
       <w:r>
         <w:t>Definição do Escopo:</w:t>
       </w:r>
@@ -2629,7 +2839,21 @@
           <w:rFonts w:ascii="Arial" w:hAnsi="Arial" w:cs="Arial"/>
           <w:color w:val="000000"/>
         </w:rPr>
-        <w:t>O escopo será a composto por uma série de artefatos que servirão como base para o entendimento não ambíguo das funções e abrangência do projeto. A escolha desses artefatos formam um modelo que foi proposto pela gerência do desenvolvimento, e foi adaptado tanto para atender às necessidades individuais do projeto quanto para seguir os modelos utilizados mundialmente no desenvolvimento de projetos e servirá para padronizar as entregas e permitir uma maior consistência do que se está sendo desenvolvido. Os artefatos presentes neste modelo serão:</w:t>
+        <w:t xml:space="preserve">O escopo será a composto por uma série de artefatos que servirão como base para o entendimento não ambíguo das funções e abrangência do projeto. </w:t>
+      </w:r>
+      <w:r>
+        <w:rPr>
+          <w:rFonts w:ascii="Arial" w:hAnsi="Arial" w:cs="Arial"/>
+          <w:color w:val="000000"/>
+        </w:rPr>
+        <w:t>A escolha desses artefatos forma</w:t>
+      </w:r>
+      <w:r>
+        <w:rPr>
+          <w:rFonts w:ascii="Arial" w:hAnsi="Arial" w:cs="Arial"/>
+          <w:color w:val="000000"/>
+        </w:rPr>
+        <w:t xml:space="preserve"> um modelo que foi proposto pela gerência do desenvolvimento, e foi adaptado tanto para atender às necessidades individuais do projeto quanto para seguir os modelos utilizados mundialmente no desenvolvimento de projetos e servirá para padronizar as entregas e permitir uma maior consistência do que se está sendo desenvolvido. Os artefatos presentes neste modelo serão:</w:t>
       </w:r>
     </w:p>
     <w:p>
@@ -2831,14 +3055,34 @@
           <w:color w:val="000000"/>
         </w:rPr>
       </w:pPr>
+      <w:proofErr w:type="spellStart"/>
       <w:r>
         <w:rPr>
           <w:rFonts w:ascii="Arial" w:hAnsi="Arial" w:cs="Arial"/>
           <w:i/>
           <w:color w:val="000000"/>
         </w:rPr>
-        <w:t>Users Stories</w:t>
-      </w:r>
+        <w:t>Users</w:t>
+      </w:r>
+      <w:proofErr w:type="spellEnd"/>
+      <w:r>
+        <w:rPr>
+          <w:rFonts w:ascii="Arial" w:hAnsi="Arial" w:cs="Arial"/>
+          <w:i/>
+          <w:color w:val="000000"/>
+        </w:rPr>
+        <w:t xml:space="preserve"> </w:t>
+      </w:r>
+      <w:proofErr w:type="spellStart"/>
+      <w:r>
+        <w:rPr>
+          <w:rFonts w:ascii="Arial" w:hAnsi="Arial" w:cs="Arial"/>
+          <w:i/>
+          <w:color w:val="000000"/>
+        </w:rPr>
+        <w:t>Stories</w:t>
+      </w:r>
+      <w:proofErr w:type="spellEnd"/>
       <w:r>
         <w:rPr>
           <w:rFonts w:ascii="Arial" w:hAnsi="Arial" w:cs="Arial"/>
@@ -3027,7 +3271,7 @@
         <w:pStyle w:val="Ttulo2"/>
         <w:spacing w:line="276" w:lineRule="auto"/>
       </w:pPr>
-      <w:bookmarkStart w:id="2" w:name="_Toc485674054"/>
+      <w:bookmarkStart w:id="2" w:name="_Toc486884268"/>
       <w:r>
         <w:t>Monitoramento de escopo</w:t>
       </w:r>
@@ -3050,6 +3294,7 @@
         </w:rPr>
         <w:t xml:space="preserve">O Monitoramento do escopo será feito mediante o acompanhamento das </w:t>
       </w:r>
+      <w:proofErr w:type="spellStart"/>
       <w:r>
         <w:rPr>
           <w:rFonts w:ascii="Arial" w:hAnsi="Arial" w:cs="Arial"/>
@@ -3058,6 +3303,7 @@
         </w:rPr>
         <w:t>Sprints</w:t>
       </w:r>
+      <w:proofErr w:type="spellEnd"/>
       <w:r>
         <w:rPr>
           <w:rFonts w:ascii="Arial" w:hAnsi="Arial" w:cs="Arial"/>
@@ -3085,7 +3331,7 @@
         <w:pStyle w:val="Ttulo2"/>
         <w:spacing w:line="276" w:lineRule="auto"/>
       </w:pPr>
-      <w:bookmarkStart w:id="3" w:name="_Toc485674055"/>
+      <w:bookmarkStart w:id="3" w:name="_Toc486884269"/>
       <w:r>
         <w:t>Controle de Escopo</w:t>
       </w:r>
@@ -3111,7 +3357,7 @@
         <w:pStyle w:val="Ttulo2"/>
         <w:spacing w:line="276" w:lineRule="auto"/>
       </w:pPr>
-      <w:bookmarkStart w:id="4" w:name="_Toc485674056"/>
+      <w:bookmarkStart w:id="4" w:name="_Toc486884270"/>
       <w:r>
         <w:t>Verificação de Escopo</w:t>
       </w:r>
@@ -3134,14 +3380,34 @@
         </w:rPr>
         <w:t xml:space="preserve">A verificação da integridade do escopo será acompanhada pela observação do cumprimento dos critérios de aceitação de cada </w:t>
       </w:r>
+      <w:proofErr w:type="spellStart"/>
       <w:r>
         <w:rPr>
           <w:rFonts w:ascii="Arial" w:hAnsi="Arial" w:cs="Arial"/>
           <w:i/>
           <w:color w:val="000000"/>
         </w:rPr>
-        <w:t>users stories</w:t>
-      </w:r>
+        <w:t>users</w:t>
+      </w:r>
+      <w:proofErr w:type="spellEnd"/>
+      <w:r>
+        <w:rPr>
+          <w:rFonts w:ascii="Arial" w:hAnsi="Arial" w:cs="Arial"/>
+          <w:i/>
+          <w:color w:val="000000"/>
+        </w:rPr>
+        <w:t xml:space="preserve"> </w:t>
+      </w:r>
+      <w:proofErr w:type="spellStart"/>
+      <w:r>
+        <w:rPr>
+          <w:rFonts w:ascii="Arial" w:hAnsi="Arial" w:cs="Arial"/>
+          <w:i/>
+          <w:color w:val="000000"/>
+        </w:rPr>
+        <w:t>stories</w:t>
+      </w:r>
+      <w:proofErr w:type="spellEnd"/>
       <w:r>
         <w:rPr>
           <w:rFonts w:ascii="Arial" w:hAnsi="Arial" w:cs="Arial"/>
@@ -3155,7 +3421,7 @@
         <w:pStyle w:val="Ttulo2"/>
         <w:spacing w:line="276" w:lineRule="auto"/>
       </w:pPr>
-      <w:bookmarkStart w:id="5" w:name="_Toc485674057"/>
+      <w:bookmarkStart w:id="5" w:name="_Toc486884271"/>
       <w:r>
         <w:lastRenderedPageBreak/>
         <w:t>Priorização dos Requisitos</w:t>
@@ -3180,6 +3446,7 @@
         </w:rPr>
         <w:t xml:space="preserve">Os requisitos serão priorizados obedecendo a coluna </w:t>
       </w:r>
+      <w:proofErr w:type="spellStart"/>
       <w:r>
         <w:rPr>
           <w:rFonts w:ascii="Arial" w:hAnsi="Arial" w:cs="Arial"/>
@@ -3188,6 +3455,7 @@
         </w:rPr>
         <w:t>rank</w:t>
       </w:r>
+      <w:proofErr w:type="spellEnd"/>
       <w:r>
         <w:rPr>
           <w:rFonts w:ascii="Arial" w:hAnsi="Arial" w:cs="Arial"/>
@@ -3195,6 +3463,7 @@
         </w:rPr>
         <w:t xml:space="preserve"> da matriz de requisitos. Essa matriz consiste na disposição dos requisitos em uma tabela onde existirão uma coluna correspondente a complexidade, que deverá ser preenchida com os números 2,3,5,8 ou 13 dependendo do grau de dificuldade, e uma outra relacionada com o valor do requisito que deverá ser preenchida com os valores 200,300, 500, 800, 1300. A coluna </w:t>
       </w:r>
+      <w:proofErr w:type="spellStart"/>
       <w:r>
         <w:rPr>
           <w:rFonts w:ascii="Arial" w:hAnsi="Arial" w:cs="Arial"/>
@@ -3203,6 +3472,7 @@
         </w:rPr>
         <w:t>rank</w:t>
       </w:r>
+      <w:proofErr w:type="spellEnd"/>
       <w:r>
         <w:rPr>
           <w:rFonts w:ascii="Arial" w:hAnsi="Arial" w:cs="Arial"/>
@@ -3210,6 +3480,7 @@
         </w:rPr>
         <w:t xml:space="preserve"> será o resultado da multiplicação da célula de valor, pelo inverso do valor da complexidade. Os requisitos com um valor maior de </w:t>
       </w:r>
+      <w:proofErr w:type="spellStart"/>
       <w:r>
         <w:rPr>
           <w:rFonts w:ascii="Arial" w:hAnsi="Arial" w:cs="Arial"/>
@@ -3218,6 +3489,7 @@
         </w:rPr>
         <w:t>rank</w:t>
       </w:r>
+      <w:proofErr w:type="spellEnd"/>
       <w:r>
         <w:rPr>
           <w:rFonts w:ascii="Arial" w:hAnsi="Arial" w:cs="Arial"/>
@@ -3237,7 +3509,7 @@
       <w:pPr>
         <w:pStyle w:val="Ttulo2"/>
       </w:pPr>
-      <w:bookmarkStart w:id="6" w:name="_Toc485674058"/>
+      <w:bookmarkStart w:id="6" w:name="_Toc486884272"/>
       <w:r>
         <w:t>Estrutura de Rastreabilidade de Requisitos</w:t>
       </w:r>
@@ -3255,7 +3527,15 @@
           <w:rFonts w:ascii="Arial" w:hAnsi="Arial" w:cs="Arial"/>
           <w:color w:val="000000"/>
         </w:rPr>
-        <w:t xml:space="preserve">Será realizada uma matriz de rastreabilidade de requisitos, onde serão colocados os requisitos nas linhas e colunas da matriz e serão indicados com um </w:t>
+        <w:t xml:space="preserve">Será realizada uma matriz de rastreabilidade de requisitos, onde serão colocados os requisitos nas linhas e colunas da matriz e serão indicados </w:t>
+      </w:r>
+      <w:proofErr w:type="gramStart"/>
+      <w:r>
+        <w:rPr>
+          <w:rFonts w:ascii="Arial" w:hAnsi="Arial" w:cs="Arial"/>
+          <w:color w:val="000000"/>
+        </w:rPr>
+        <w:t xml:space="preserve">com um </w:t>
       </w:r>
       <w:r>
         <w:rPr>
@@ -3265,6 +3545,7 @@
         </w:rPr>
         <w:t>x</w:t>
       </w:r>
+      <w:proofErr w:type="gramEnd"/>
       <w:r>
         <w:rPr>
           <w:rFonts w:ascii="Arial" w:hAnsi="Arial" w:cs="Arial"/>
@@ -3326,7 +3607,7 @@
           <w:rFonts w:cs="Arial"/>
         </w:rPr>
       </w:pPr>
-      <w:bookmarkStart w:id="8" w:name="_Toc485674059"/>
+      <w:bookmarkStart w:id="8" w:name="_Toc486884273"/>
       <w:r>
         <w:rPr>
           <w:rFonts w:cs="Arial"/>
@@ -3363,7 +3644,23 @@
         <w:t>melhor aproveitamento (rendimento) das culturas são alguns objetos de pesquisa os quais nunca são deixados de lado.</w:t>
       </w:r>
       <w:r>
-        <w:t xml:space="preserve"> Há uma grande preocupação o esgotamento dos recursos naturais aqui na Terra, por conta disso, grandes empresas como a NASA e alguns cientistas já estão investigando cultivar plantas da Terra no solo de Marte. Segundo Wieger Wamelink, ecologista e um dos cientistas responsáveis por analisar o crescimento de plantas em solo marciano, </w:t>
+        <w:t xml:space="preserve"> Há uma grande preocupação o esgotamento dos recursos naturais aqui na Terra, por conta disso, grandes empresas como a NASA e alguns cientistas já estão investigando cultivar plantas da Terra no solo de Marte. Segundo </w:t>
+      </w:r>
+      <w:proofErr w:type="spellStart"/>
+      <w:r>
+        <w:t>Wieger</w:t>
+      </w:r>
+      <w:proofErr w:type="spellEnd"/>
+      <w:r>
+        <w:t xml:space="preserve"> </w:t>
+      </w:r>
+      <w:proofErr w:type="spellStart"/>
+      <w:r>
+        <w:t>Wamelink</w:t>
+      </w:r>
+      <w:proofErr w:type="spellEnd"/>
+      <w:r>
+        <w:t xml:space="preserve">, ecologista e um dos cientistas responsáveis por analisar o crescimento de plantas em solo marciano, </w:t>
       </w:r>
       <w:r>
         <w:t>"Esses resultados notáveis são muito promissores"</w:t>
@@ -3384,8 +3681,13 @@
         <w:t xml:space="preserve">as plantas demoram um tempo maior para desenvolver-se em comparação com o solo daqui da Terra e agora eles estão buscando entender esse custo de tempo. </w:t>
       </w:r>
       <w:r>
-        <w:t>Ralph Fritsche</w:t>
-      </w:r>
+        <w:t xml:space="preserve">Ralph </w:t>
+      </w:r>
+      <w:proofErr w:type="spellStart"/>
+      <w:r>
+        <w:t>Fritsche</w:t>
+      </w:r>
+      <w:proofErr w:type="spellEnd"/>
       <w:r>
         <w:t xml:space="preserve">, </w:t>
       </w:r>
@@ -3453,26 +3755,33 @@
         <w:t>Agricultura Familiar e Tecnologia no Brasil: características, desafios e obstáculos</w:t>
       </w:r>
       <w:r>
-        <w:t>, o universo da agricultura familiar “</w:t>
-      </w:r>
-      <w:r>
-        <w:t>é extremamente heterogêneo e inclui, desde famílias muito pobres</w:t>
-      </w:r>
-      <w:r>
-        <w:t>...</w:t>
+        <w:t>, o universo da agricultura familiar “é extremamente heterogêneo e inclui, desde famílias muito pobres...</w:t>
       </w:r>
       <w:r>
         <w:t xml:space="preserve"> </w:t>
       </w:r>
       <w:r>
-        <w:t>até famílias com grande dotação de recursos</w:t>
-      </w:r>
-      <w:r>
-        <w:t xml:space="preserve">” e elas desempenham um papel fundamental na produção de alimentos para nosso país. Cerca de 70% dos alimentos consumidos </w:t>
+        <w:t xml:space="preserve">até famílias com grande dotação de recursos” e elas desempenham um papel fundamental na produção de alimentos para nosso país. Cerca de 70% dos alimentos consumidos pelos brasileiros são produzidos por essas pessoas, segundo o levantamento feito pelo Governo Federal. Dentro desse universo, temos um grande problema </w:t>
+      </w:r>
+      <w:proofErr w:type="spellStart"/>
+      <w:r>
+        <w:t>o qual</w:t>
+      </w:r>
+      <w:proofErr w:type="spellEnd"/>
+      <w:r>
+        <w:t xml:space="preserve"> leva </w:t>
+      </w:r>
+      <w:r>
+        <w:t>ao</w:t>
+      </w:r>
+      <w:bookmarkStart w:id="9" w:name="_GoBack"/>
+      <w:bookmarkEnd w:id="9"/>
+      <w:r>
+        <w:t xml:space="preserve"> ponto levantado anteriormente, </w:t>
       </w:r>
       <w:r>
         <w:lastRenderedPageBreak/>
-        <w:t>pelos brasileiros são produzidos por essas pessoas, segundo o levantamento feito pelo Governo Federal. Dentro desse universo, temos um grande problema o qual leva para o ponto levantado anteriormente, sobre os desastres naturais. O autor do artigo relata que existe um déficit com relação a disponibilidade de acesso à Informação e isso acarreta o atraso no desenvolvimento da agricultura familiar, caracterizando, assim, grande parcela dos prejuízos causados pelos Desastres Naturais.</w:t>
+        <w:t>sobre os desastres naturais. O autor do artigo relata que existe um déficit com relação a disponibilidade de acesso à Informação e isso acarreta o atraso no desenvolvimento da agricultura familiar, caracterizando, assim, grande parcela dos prejuízos causados pelos Desastres Naturais.</w:t>
       </w:r>
     </w:p>
     <w:p>
@@ -3504,16 +3813,16 @@
           <w:rFonts w:cs="Arial"/>
         </w:rPr>
       </w:pPr>
-      <w:bookmarkStart w:id="9" w:name="_Hlt467473290"/>
-      <w:bookmarkStart w:id="10" w:name="_Toc485674060"/>
-      <w:bookmarkEnd w:id="9"/>
+      <w:bookmarkStart w:id="10" w:name="_Hlt467473290"/>
+      <w:bookmarkStart w:id="11" w:name="_Toc486884274"/>
+      <w:bookmarkEnd w:id="10"/>
       <w:r>
         <w:rPr>
           <w:rFonts w:cs="Arial"/>
         </w:rPr>
         <w:t>Finalidade</w:t>
       </w:r>
-      <w:bookmarkEnd w:id="10"/>
+      <w:bookmarkEnd w:id="11"/>
     </w:p>
     <w:p>
       <w:pPr>
@@ -3527,8 +3836,16 @@
         <w:rPr>
           <w:rFonts w:cs="Arial"/>
         </w:rPr>
-        <w:t>O PlantHere</w:t>
-      </w:r>
+        <w:t xml:space="preserve">O </w:t>
+      </w:r>
+      <w:proofErr w:type="spellStart"/>
+      <w:r>
+        <w:rPr>
+          <w:rFonts w:cs="Arial"/>
+        </w:rPr>
+        <w:t>PlantHere</w:t>
+      </w:r>
+      <w:proofErr w:type="spellEnd"/>
       <w:r>
         <w:rPr>
           <w:rFonts w:cs="Arial"/>
@@ -3557,14 +3874,14 @@
         </w:rPr>
         <w:t xml:space="preserve">    </w:t>
       </w:r>
-      <w:bookmarkStart w:id="11" w:name="_Toc485674061"/>
+      <w:bookmarkStart w:id="12" w:name="_Toc486884275"/>
       <w:r>
         <w:rPr>
           <w:rFonts w:cs="Arial"/>
         </w:rPr>
         <w:t>Escopo</w:t>
       </w:r>
-      <w:bookmarkEnd w:id="11"/>
+      <w:bookmarkEnd w:id="12"/>
     </w:p>
     <w:p>
       <w:pPr>
@@ -3578,8 +3895,23 @@
         <w:rPr>
           <w:rFonts w:cs="Arial"/>
         </w:rPr>
-        <w:t xml:space="preserve">O PlantHere é um </w:t>
-      </w:r>
+        <w:t xml:space="preserve">O </w:t>
+      </w:r>
+      <w:proofErr w:type="spellStart"/>
+      <w:r>
+        <w:rPr>
+          <w:rFonts w:cs="Arial"/>
+        </w:rPr>
+        <w:t>PlantHere</w:t>
+      </w:r>
+      <w:proofErr w:type="spellEnd"/>
+      <w:r>
+        <w:rPr>
+          <w:rFonts w:cs="Arial"/>
+        </w:rPr>
+        <w:t xml:space="preserve"> é um </w:t>
+      </w:r>
+      <w:proofErr w:type="spellStart"/>
       <w:r>
         <w:rPr>
           <w:rFonts w:cs="Arial"/>
@@ -3587,6 +3919,7 @@
         </w:rPr>
         <w:t>WebApp</w:t>
       </w:r>
+      <w:proofErr w:type="spellEnd"/>
       <w:r>
         <w:rPr>
           <w:rFonts w:cs="Arial"/>
@@ -3620,6 +3953,42 @@
         </w:rPr>
         <w:t xml:space="preserve">Para utilizar a ferramenta, o usuário deve cadastrar-se na plataforma para obter acesso ao sistema de recomendação. O cadastro inicial será importante para obter informações do usuário que utilizará a plataforma. Com o cadastro finalizado, ele poderá consultar essas informações tão bem como alterá-las e excluí-las. Após finalizar o cadastro, o acesso ao uso do sistema de demarcação de áreas será liberado. Cada demarcação de região feita pelo usuário poderá ser salva e vinculada ao cadastro, a fim de manter o registro salvo para consultas posteriores caso o usuário queira visualizar as informações novamente ou reportar alguma informação para aprimorar o sistema. </w:t>
       </w:r>
+      <w:r>
+        <w:rPr>
+          <w:rFonts w:cs="Arial"/>
+        </w:rPr>
+        <w:t xml:space="preserve">Essa </w:t>
+      </w:r>
+      <w:r>
+        <w:rPr>
+          <w:rFonts w:cs="Arial"/>
+        </w:rPr>
+        <w:t>informaç</w:t>
+      </w:r>
+      <w:r>
+        <w:rPr>
+          <w:rFonts w:cs="Arial"/>
+        </w:rPr>
+        <w:t>ão</w:t>
+      </w:r>
+      <w:r>
+        <w:rPr>
+          <w:rFonts w:cs="Arial"/>
+        </w:rPr>
+        <w:t xml:space="preserve"> também poder</w:t>
+      </w:r>
+      <w:r>
+        <w:rPr>
+          <w:rFonts w:cs="Arial"/>
+        </w:rPr>
+        <w:t xml:space="preserve">á ser enviada </w:t>
+      </w:r>
+      <w:r>
+        <w:rPr>
+          <w:rFonts w:cs="Arial"/>
+        </w:rPr>
+        <w:t>para um e-mail.</w:t>
+      </w:r>
     </w:p>
     <w:p>
       <w:pPr>
@@ -3635,6 +4004,7 @@
         </w:rPr>
         <w:t xml:space="preserve">A recomendação de plantio será com base em </w:t>
       </w:r>
+      <w:proofErr w:type="spellStart"/>
       <w:r>
         <w:rPr>
           <w:rFonts w:cs="Arial"/>
@@ -3642,12 +4012,14 @@
         </w:rPr>
         <w:t>API’s</w:t>
       </w:r>
+      <w:proofErr w:type="spellEnd"/>
       <w:r>
         <w:rPr>
           <w:rFonts w:cs="Arial"/>
         </w:rPr>
         <w:t xml:space="preserve"> já existentes e um banco de dados com informações de algumas culturas previamente já cadastradas. O uso da API será inicialmente para coletar os dados sobre o relevo, clima e temperatura da região. Com os dados obtidos, será feita uma associação com banco das culturas e o </w:t>
       </w:r>
+      <w:proofErr w:type="spellStart"/>
       <w:r>
         <w:rPr>
           <w:rFonts w:cs="Arial"/>
@@ -3655,6 +4027,7 @@
         </w:rPr>
         <w:t>WebApp</w:t>
       </w:r>
+      <w:proofErr w:type="spellEnd"/>
       <w:r>
         <w:rPr>
           <w:rFonts w:cs="Arial"/>
@@ -3686,7 +4059,21 @@
         <w:rPr>
           <w:rFonts w:cs="Arial"/>
         </w:rPr>
-        <w:t xml:space="preserve">É dessa forma que o PlantHere estará beneficiando pessoas dependentes da Agricultura Familiar, ou que desejam </w:t>
+        <w:t xml:space="preserve">É dessa forma que o </w:t>
+      </w:r>
+      <w:proofErr w:type="spellStart"/>
+      <w:r>
+        <w:rPr>
+          <w:rFonts w:cs="Arial"/>
+        </w:rPr>
+        <w:t>PlantHere</w:t>
+      </w:r>
+      <w:proofErr w:type="spellEnd"/>
+      <w:r>
+        <w:rPr>
+          <w:rFonts w:cs="Arial"/>
+        </w:rPr>
+        <w:t xml:space="preserve"> estará beneficiando pessoas dependentes da Agricultura Familiar, ou que desejam </w:t>
       </w:r>
       <w:r>
         <w:rPr>
@@ -3722,14 +4109,7 @@
         <w:rPr>
           <w:rFonts w:cs="Arial"/>
         </w:rPr>
-        <w:t xml:space="preserve"> uma fonte </w:t>
-      </w:r>
-      <w:r>
-        <w:rPr>
-          <w:rFonts w:cs="Arial"/>
-        </w:rPr>
-        <w:lastRenderedPageBreak/>
-        <w:t>de renda, ou até quem, por meio de fotografias de satélite, deseja saber o que é possível cultivar em determinada região de outros planetas!</w:t>
+        <w:t xml:space="preserve"> uma fonte de renda, ou até quem, por meio de fotografias de satélite, deseja saber o que é possível cultivar em determinada região de outros planetas!</w:t>
       </w:r>
     </w:p>
     <w:p>
@@ -3745,8 +4125,23 @@
         <w:rPr>
           <w:rFonts w:cs="Arial"/>
         </w:rPr>
-        <w:t xml:space="preserve">O PlantHere não será um </w:t>
-      </w:r>
+        <w:t xml:space="preserve">O </w:t>
+      </w:r>
+      <w:proofErr w:type="spellStart"/>
+      <w:r>
+        <w:rPr>
+          <w:rFonts w:cs="Arial"/>
+        </w:rPr>
+        <w:t>PlantHere</w:t>
+      </w:r>
+      <w:proofErr w:type="spellEnd"/>
+      <w:r>
+        <w:rPr>
+          <w:rFonts w:cs="Arial"/>
+        </w:rPr>
+        <w:t xml:space="preserve"> não será um </w:t>
+      </w:r>
+      <w:proofErr w:type="spellStart"/>
       <w:r>
         <w:rPr>
           <w:rFonts w:cs="Arial"/>
@@ -3754,6 +4149,7 @@
         </w:rPr>
         <w:t>WebApp</w:t>
       </w:r>
+      <w:proofErr w:type="spellEnd"/>
       <w:r>
         <w:rPr>
           <w:rFonts w:cs="Arial"/>
@@ -3770,7 +4166,14 @@
         <w:rPr>
           <w:rFonts w:cs="Arial"/>
         </w:rPr>
-        <w:t xml:space="preserve"> região. Existem muitos fatores além da análise do clima, relevo e temperatura que devem ser levados em</w:t>
+        <w:t xml:space="preserve"> região. Existem muitos fatores além </w:t>
+      </w:r>
+      <w:r>
+        <w:rPr>
+          <w:rFonts w:cs="Arial"/>
+        </w:rPr>
+        <w:lastRenderedPageBreak/>
+        <w:t>da análise do clima, relevo e temperatura que devem ser levados em</w:t>
       </w:r>
       <w:r>
         <w:rPr>
@@ -3794,7 +4197,21 @@
         <w:rPr>
           <w:rFonts w:cs="Arial"/>
         </w:rPr>
-        <w:t xml:space="preserve"> de um automático de plantações, não será capaz de avaliar automaticamente os resultados da cultura recomendada e não pode, ainda, recomendar o plantio em diferentes planetas. Tais empecilhos são decorrentes do ferramental disponível atualmente (API’s feitas por terceiros), da complexidade envolvida em determinar características da região (tipo de solo, umidade...) e </w:t>
+        <w:t xml:space="preserve"> de um automático de plantações, não será capaz de avaliar automaticamente os resultados da cultura recomendada e não pode, ainda, recomendar o plantio em diferentes planetas. Tais empecilhos são decorrentes do ferramental disponível atualmente (</w:t>
+      </w:r>
+      <w:proofErr w:type="spellStart"/>
+      <w:r>
+        <w:rPr>
+          <w:rFonts w:cs="Arial"/>
+        </w:rPr>
+        <w:t>API’s</w:t>
+      </w:r>
+      <w:proofErr w:type="spellEnd"/>
+      <w:r>
+        <w:rPr>
+          <w:rFonts w:cs="Arial"/>
+        </w:rPr>
+        <w:t xml:space="preserve"> feitas por terceiros), da complexidade envolvida em determinar características da região (tipo de solo, umidade...) e </w:t>
       </w:r>
       <w:r>
         <w:rPr>
@@ -3820,14 +4237,14 @@
           <w:rFonts w:cs="Arial"/>
         </w:rPr>
       </w:pPr>
-      <w:bookmarkStart w:id="12" w:name="_Toc485674062"/>
+      <w:bookmarkStart w:id="13" w:name="_Toc486884276"/>
       <w:r>
         <w:rPr>
           <w:rFonts w:cs="Arial"/>
         </w:rPr>
         <w:t>Aplicabilidade</w:t>
       </w:r>
-      <w:bookmarkEnd w:id="12"/>
+      <w:bookmarkEnd w:id="13"/>
     </w:p>
     <w:p>
       <w:pPr>
@@ -3847,8 +4264,16 @@
         <w:rPr>
           <w:rFonts w:cs="Arial"/>
         </w:rPr>
-        <w:t xml:space="preserve"> PlantHere</w:t>
-      </w:r>
+        <w:t xml:space="preserve"> </w:t>
+      </w:r>
+      <w:proofErr w:type="spellStart"/>
+      <w:r>
+        <w:rPr>
+          <w:rFonts w:cs="Arial"/>
+        </w:rPr>
+        <w:t>PlantHere</w:t>
+      </w:r>
+      <w:proofErr w:type="spellEnd"/>
       <w:r>
         <w:rPr>
           <w:rFonts w:cs="Arial"/>
@@ -3879,15 +4304,789 @@
         </w:rPr>
         <w:t>.</w:t>
       </w:r>
+    </w:p>
+    <w:p>
+      <w:pPr>
+        <w:pStyle w:val="Ttulo1"/>
+      </w:pPr>
+      <w:bookmarkStart w:id="14" w:name="_Toc486884277"/>
+      <w:r>
+        <w:t>Validação do Escopo</w:t>
+      </w:r>
+      <w:bookmarkEnd w:id="14"/>
     </w:p>
     <w:p>
       <w:pPr>
         <w:spacing w:line="276" w:lineRule="auto"/>
         <w:jc w:val="both"/>
-        <w:rPr>
-          <w:rFonts w:cs="Arial"/>
-        </w:rPr>
-      </w:pPr>
+      </w:pPr>
+      <w:r>
+        <w:t xml:space="preserve">No artigo </w:t>
+      </w:r>
+      <w:proofErr w:type="spellStart"/>
+      <w:r>
+        <w:rPr>
+          <w:i/>
+        </w:rPr>
+        <w:t>Programming</w:t>
+      </w:r>
+      <w:proofErr w:type="spellEnd"/>
+      <w:r>
+        <w:rPr>
+          <w:i/>
+        </w:rPr>
+        <w:t xml:space="preserve"> </w:t>
+      </w:r>
+      <w:proofErr w:type="spellStart"/>
+      <w:r>
+        <w:rPr>
+          <w:i/>
+        </w:rPr>
+        <w:t>the</w:t>
+      </w:r>
+      <w:proofErr w:type="spellEnd"/>
+      <w:r>
+        <w:rPr>
+          <w:i/>
+        </w:rPr>
+        <w:t xml:space="preserve"> </w:t>
+      </w:r>
+      <w:proofErr w:type="spellStart"/>
+      <w:r>
+        <w:rPr>
+          <w:i/>
+        </w:rPr>
+        <w:t>Universe</w:t>
+      </w:r>
+      <w:proofErr w:type="spellEnd"/>
+      <w:r>
+        <w:rPr>
+          <w:i/>
+        </w:rPr>
+        <w:t xml:space="preserve">: The </w:t>
+      </w:r>
+      <w:proofErr w:type="spellStart"/>
+      <w:r>
+        <w:rPr>
+          <w:i/>
+        </w:rPr>
+        <w:t>First</w:t>
+      </w:r>
+      <w:proofErr w:type="spellEnd"/>
+      <w:r>
+        <w:rPr>
+          <w:i/>
+        </w:rPr>
+        <w:t xml:space="preserve"> </w:t>
+      </w:r>
+      <w:proofErr w:type="spellStart"/>
+      <w:r>
+        <w:rPr>
+          <w:i/>
+        </w:rPr>
+        <w:t>Commandment</w:t>
+      </w:r>
+      <w:proofErr w:type="spellEnd"/>
+      <w:r>
+        <w:rPr>
+          <w:i/>
+        </w:rPr>
+        <w:t xml:space="preserve"> </w:t>
+      </w:r>
+      <w:proofErr w:type="spellStart"/>
+      <w:r>
+        <w:rPr>
+          <w:i/>
+        </w:rPr>
+        <w:t>of</w:t>
+      </w:r>
+      <w:proofErr w:type="spellEnd"/>
+      <w:r>
+        <w:rPr>
+          <w:i/>
+        </w:rPr>
+        <w:t xml:space="preserve"> Software </w:t>
+      </w:r>
+      <w:proofErr w:type="spellStart"/>
+      <w:r>
+        <w:rPr>
+          <w:i/>
+        </w:rPr>
+        <w:t>Engineering</w:t>
+      </w:r>
+      <w:proofErr w:type="spellEnd"/>
+      <w:r>
+        <w:rPr>
+          <w:i/>
+        </w:rPr>
+        <w:t xml:space="preserve"> for </w:t>
+      </w:r>
+      <w:proofErr w:type="spellStart"/>
+      <w:r>
+        <w:rPr>
+          <w:i/>
+        </w:rPr>
+        <w:t>all</w:t>
+      </w:r>
+      <w:proofErr w:type="spellEnd"/>
+      <w:r>
+        <w:rPr>
+          <w:i/>
+        </w:rPr>
+        <w:t xml:space="preserve"> </w:t>
+      </w:r>
+      <w:proofErr w:type="spellStart"/>
+      <w:r>
+        <w:rPr>
+          <w:i/>
+        </w:rPr>
+        <w:t>Varieties</w:t>
+      </w:r>
+      <w:proofErr w:type="spellEnd"/>
+      <w:r>
+        <w:rPr>
+          <w:i/>
+        </w:rPr>
+        <w:t xml:space="preserve"> </w:t>
+      </w:r>
+      <w:proofErr w:type="spellStart"/>
+      <w:r>
+        <w:rPr>
+          <w:i/>
+        </w:rPr>
+        <w:t>of</w:t>
+      </w:r>
+      <w:proofErr w:type="spellEnd"/>
+      <w:r>
+        <w:rPr>
+          <w:i/>
+        </w:rPr>
+        <w:t xml:space="preserve"> </w:t>
+      </w:r>
+      <w:proofErr w:type="spellStart"/>
+      <w:r>
+        <w:rPr>
+          <w:i/>
+        </w:rPr>
+        <w:t>Information</w:t>
+      </w:r>
+      <w:proofErr w:type="spellEnd"/>
+      <w:r>
+        <w:rPr>
+          <w:i/>
+        </w:rPr>
+        <w:t xml:space="preserve"> Systems</w:t>
+      </w:r>
+      <w:r>
+        <w:t>, existe a definição das Leis de Engenharia de Software para Sistemas de Informação em todas as coisas. Essas leis são fundamentais para elaboração de software para sistemas.</w:t>
+      </w:r>
+    </w:p>
+    <w:p>
+      <w:pPr>
+        <w:pStyle w:val="PargrafodaLista"/>
+        <w:numPr>
+          <w:ilvl w:val="0"/>
+          <w:numId w:val="34"/>
+        </w:numPr>
+        <w:spacing w:line="276" w:lineRule="auto"/>
+        <w:jc w:val="both"/>
+        <w:rPr>
+          <w:rFonts w:cs="Arial"/>
+          <w:b/>
+        </w:rPr>
+      </w:pPr>
+      <w:r>
+        <w:rPr>
+          <w:rFonts w:cs="Arial"/>
+          <w:b/>
+        </w:rPr>
+        <w:t>FU</w:t>
+      </w:r>
+      <w:r>
+        <w:rPr>
+          <w:rFonts w:cs="Arial"/>
+          <w:b/>
+        </w:rPr>
+        <w:t xml:space="preserve">: </w:t>
+      </w:r>
+      <w:r>
+        <w:rPr>
+          <w:rFonts w:cs="Arial"/>
+        </w:rPr>
+        <w:t xml:space="preserve">O código-fonte do </w:t>
+      </w:r>
+      <w:proofErr w:type="spellStart"/>
+      <w:r>
+        <w:rPr>
+          <w:rFonts w:cs="Arial"/>
+        </w:rPr>
+        <w:t>PlantHere</w:t>
+      </w:r>
+      <w:proofErr w:type="spellEnd"/>
+      <w:r>
+        <w:rPr>
+          <w:rFonts w:cs="Arial"/>
+        </w:rPr>
+        <w:t xml:space="preserve"> encontra-se disponível via FTP </w:t>
+      </w:r>
+      <w:r>
+        <w:rPr>
+          <w:rFonts w:cs="Arial"/>
+        </w:rPr>
+        <w:t>do servidor e também no repositório do GitHub</w:t>
+      </w:r>
+      <w:r>
+        <w:rPr>
+          <w:rFonts w:cs="Arial"/>
+        </w:rPr>
+        <w:t>, além de estar em um repositório local</w:t>
+      </w:r>
+      <w:r>
+        <w:rPr>
+          <w:rFonts w:cs="Arial"/>
+        </w:rPr>
+        <w:t xml:space="preserve">. Portanto pode ser alterado ou </w:t>
+      </w:r>
+      <w:r>
+        <w:rPr>
+          <w:rFonts w:cs="Arial"/>
+        </w:rPr>
+        <w:t>atualizado a qualquer momento.</w:t>
+      </w:r>
+    </w:p>
+    <w:p>
+      <w:pPr>
+        <w:pStyle w:val="PargrafodaLista"/>
+        <w:numPr>
+          <w:ilvl w:val="0"/>
+          <w:numId w:val="34"/>
+        </w:numPr>
+        <w:spacing w:line="276" w:lineRule="auto"/>
+        <w:jc w:val="both"/>
+        <w:rPr>
+          <w:rFonts w:cs="Arial"/>
+          <w:b/>
+        </w:rPr>
+      </w:pPr>
+      <w:r>
+        <w:rPr>
+          <w:rFonts w:cs="Arial"/>
+          <w:b/>
+        </w:rPr>
+        <w:t xml:space="preserve">CK: </w:t>
+      </w:r>
+      <w:r>
+        <w:rPr>
+          <w:rFonts w:cs="Arial"/>
+        </w:rPr>
+        <w:t xml:space="preserve">O algoritmo de recomendação do </w:t>
+      </w:r>
+      <w:proofErr w:type="spellStart"/>
+      <w:r>
+        <w:rPr>
+          <w:rFonts w:cs="Arial"/>
+        </w:rPr>
+        <w:t>PlantHere</w:t>
+      </w:r>
+      <w:proofErr w:type="spellEnd"/>
+      <w:r>
+        <w:rPr>
+          <w:rFonts w:cs="Arial"/>
+        </w:rPr>
+        <w:t xml:space="preserve"> atuará sempre que um usuário cadastrado na plataforma acesse o cadastro de regiões e informe, no mapa, uma região para consulta. Após isso, ele retornará as informações disponíveis sobre a região para o usuário. O algoritmo pode ser executado novamente caso o usuário tenha regiões salvas e deseje acessá-las.</w:t>
+      </w:r>
+    </w:p>
+    <w:p>
+      <w:pPr>
+        <w:pStyle w:val="PargrafodaLista"/>
+        <w:numPr>
+          <w:ilvl w:val="0"/>
+          <w:numId w:val="34"/>
+        </w:numPr>
+        <w:spacing w:line="276" w:lineRule="auto"/>
+        <w:jc w:val="both"/>
+        <w:rPr>
+          <w:rFonts w:cs="Arial"/>
+          <w:b/>
+        </w:rPr>
+      </w:pPr>
+      <w:r>
+        <w:rPr>
+          <w:rFonts w:cs="Arial"/>
+          <w:b/>
+        </w:rPr>
+        <w:t xml:space="preserve">FUCK: </w:t>
+      </w:r>
+      <w:r>
+        <w:rPr>
+          <w:rFonts w:cs="Arial"/>
+        </w:rPr>
+        <w:t xml:space="preserve">É dessa forma que o </w:t>
+      </w:r>
+      <w:proofErr w:type="spellStart"/>
+      <w:r>
+        <w:rPr>
+          <w:rFonts w:cs="Arial"/>
+        </w:rPr>
+        <w:t>PlantHere</w:t>
+      </w:r>
+      <w:proofErr w:type="spellEnd"/>
+      <w:r>
+        <w:rPr>
+          <w:rFonts w:cs="Arial"/>
+        </w:rPr>
+        <w:t xml:space="preserve"> verifica as condições do ambiente operacional e decide as suas ações se são coerentes ou não no contexto atual, </w:t>
+      </w:r>
+      <w:r>
+        <w:rPr>
+          <w:rFonts w:cs="Arial"/>
+        </w:rPr>
+        <w:t xml:space="preserve">do </w:t>
+      </w:r>
+      <w:r>
+        <w:rPr>
+          <w:rFonts w:cs="Arial"/>
+        </w:rPr>
+        <w:t>dado ambiente.</w:t>
+      </w:r>
+      <w:r>
+        <w:rPr>
+          <w:rFonts w:cs="Arial"/>
+        </w:rPr>
+        <w:t xml:space="preserve"> Além disso, se ele decidir que a ação não é coerente, o sistema emitirá logs de erros para ser consertado por um agente externo.</w:t>
+      </w:r>
+    </w:p>
+    <w:p>
+      <w:pPr>
+        <w:pStyle w:val="PargrafodaLista"/>
+        <w:numPr>
+          <w:ilvl w:val="0"/>
+          <w:numId w:val="34"/>
+        </w:numPr>
+        <w:spacing w:line="276" w:lineRule="auto"/>
+        <w:jc w:val="both"/>
+        <w:rPr>
+          <w:rFonts w:cs="Arial"/>
+          <w:b/>
+        </w:rPr>
+      </w:pPr>
+      <w:r>
+        <w:rPr>
+          <w:rFonts w:cs="Arial"/>
+          <w:b/>
+        </w:rPr>
+        <w:t xml:space="preserve">IN: </w:t>
+      </w:r>
+      <w:r>
+        <w:rPr>
+          <w:rFonts w:cs="Arial"/>
+        </w:rPr>
+        <w:t xml:space="preserve">Inicialmente o </w:t>
+      </w:r>
+      <w:proofErr w:type="spellStart"/>
+      <w:r>
+        <w:rPr>
+          <w:rFonts w:cs="Arial"/>
+        </w:rPr>
+        <w:t>PlantHere</w:t>
+      </w:r>
+      <w:proofErr w:type="spellEnd"/>
+      <w:r>
+        <w:rPr>
+          <w:rFonts w:cs="Arial"/>
+        </w:rPr>
+        <w:t xml:space="preserve"> por se tratar de um </w:t>
+      </w:r>
+      <w:proofErr w:type="spellStart"/>
+      <w:r>
+        <w:rPr>
+          <w:rFonts w:cs="Arial"/>
+        </w:rPr>
+        <w:t>WebApp</w:t>
+      </w:r>
+      <w:proofErr w:type="spellEnd"/>
+      <w:r>
+        <w:rPr>
+          <w:rFonts w:cs="Arial"/>
+        </w:rPr>
+        <w:t xml:space="preserve">, o uso independente de </w:t>
+      </w:r>
+      <w:r>
+        <w:rPr>
+          <w:rFonts w:cs="Arial"/>
+        </w:rPr>
+        <w:t xml:space="preserve">conexão com a </w:t>
+      </w:r>
+      <w:r>
+        <w:rPr>
+          <w:rFonts w:cs="Arial"/>
+        </w:rPr>
+        <w:t>internet estar</w:t>
+      </w:r>
+      <w:r>
+        <w:rPr>
+          <w:rFonts w:cs="Arial"/>
+        </w:rPr>
+        <w:t xml:space="preserve">á limitado, salvo o usuário tenha enviado as informações para um endereço de </w:t>
+      </w:r>
+      <w:proofErr w:type="spellStart"/>
+      <w:r>
+        <w:rPr>
+          <w:rFonts w:cs="Arial"/>
+        </w:rPr>
+        <w:t>email</w:t>
+      </w:r>
+      <w:proofErr w:type="spellEnd"/>
+      <w:r>
+        <w:rPr>
+          <w:rFonts w:cs="Arial"/>
+        </w:rPr>
+        <w:t xml:space="preserve">. </w:t>
+      </w:r>
+      <w:r>
+        <w:rPr>
+          <w:rFonts w:cs="Arial"/>
+        </w:rPr>
+        <w:t>Portanto, caso o sistema não tenha conexão, será exibida mensagens de alerta ao usu</w:t>
+      </w:r>
+      <w:r>
+        <w:rPr>
+          <w:rFonts w:cs="Arial"/>
+        </w:rPr>
+        <w:t>ário informando que não foi possível se conectar.</w:t>
+      </w:r>
+    </w:p>
+    <w:p>
+      <w:pPr>
+        <w:pStyle w:val="PargrafodaLista"/>
+        <w:numPr>
+          <w:ilvl w:val="0"/>
+          <w:numId w:val="34"/>
+        </w:numPr>
+        <w:spacing w:line="276" w:lineRule="auto"/>
+        <w:jc w:val="both"/>
+        <w:rPr>
+          <w:rFonts w:cs="Arial"/>
+          <w:b/>
+        </w:rPr>
+      </w:pPr>
+      <w:r>
+        <w:rPr>
+          <w:rFonts w:cs="Arial"/>
+          <w:b/>
+        </w:rPr>
+        <w:lastRenderedPageBreak/>
+        <w:t xml:space="preserve">G: </w:t>
+      </w:r>
+      <w:r>
+        <w:rPr>
+          <w:rFonts w:cs="Arial"/>
+        </w:rPr>
+        <w:t xml:space="preserve">Os registros dos usuários são armazenados num banco de dados protegido </w:t>
+      </w:r>
+      <w:proofErr w:type="gramStart"/>
+      <w:r>
+        <w:rPr>
+          <w:rFonts w:cs="Arial"/>
+        </w:rPr>
+        <w:t>contra ataques</w:t>
+      </w:r>
+      <w:proofErr w:type="gramEnd"/>
+      <w:r>
+        <w:rPr>
+          <w:rFonts w:cs="Arial"/>
+        </w:rPr>
+        <w:t xml:space="preserve"> SQL </w:t>
+      </w:r>
+      <w:proofErr w:type="spellStart"/>
+      <w:r>
+        <w:rPr>
+          <w:rFonts w:cs="Arial"/>
+        </w:rPr>
+        <w:t>Injection</w:t>
+      </w:r>
+      <w:proofErr w:type="spellEnd"/>
+      <w:r>
+        <w:rPr>
+          <w:rFonts w:cs="Arial"/>
+        </w:rPr>
+        <w:t xml:space="preserve"> e de acesso externo. As senhas fornecidas no cadastro são guardadas no banco do sistema no sistema de criptografia MD5. Tudo isso para garantir a Integridade e Segurança. </w:t>
+      </w:r>
+      <w:r>
+        <w:rPr>
+          <w:rFonts w:cs="Arial"/>
+        </w:rPr>
+        <w:t>Com isso garantido, as funcionalidades desempenharam seus papéis previstos na usabilidade do sistema.</w:t>
+      </w:r>
+    </w:p>
+    <w:p>
+      <w:pPr>
+        <w:spacing w:line="276" w:lineRule="auto"/>
+        <w:jc w:val="both"/>
+        <w:rPr>
+          <w:rFonts w:cs="Arial"/>
+        </w:rPr>
+      </w:pPr>
+      <w:r>
+        <w:rPr>
+          <w:rFonts w:cs="Arial"/>
+        </w:rPr>
+        <w:t xml:space="preserve">Com essas propriedades descritas, o </w:t>
+      </w:r>
+      <w:proofErr w:type="spellStart"/>
+      <w:r>
+        <w:rPr>
+          <w:rFonts w:cs="Arial"/>
+        </w:rPr>
+        <w:t>PlantHere</w:t>
+      </w:r>
+      <w:proofErr w:type="spellEnd"/>
+      <w:r>
+        <w:rPr>
+          <w:rFonts w:cs="Arial"/>
+        </w:rPr>
+        <w:t xml:space="preserve"> está obedecendo a propriedade </w:t>
+      </w:r>
+      <w:r>
+        <w:rPr>
+          <w:rFonts w:cs="Arial"/>
+          <w:b/>
+        </w:rPr>
+        <w:t>FUCKING</w:t>
+      </w:r>
+      <w:r>
+        <w:rPr>
+          <w:rFonts w:cs="Arial"/>
+        </w:rPr>
+        <w:t xml:space="preserve"> a lei de Engenharia de Software para Sistemas de Informação. Para aplicar no mundo real, se faz uso das Leis R.E.A.L, descritas a seguir.</w:t>
+      </w:r>
+    </w:p>
+    <w:p>
+      <w:pPr>
+        <w:pStyle w:val="PargrafodaLista"/>
+        <w:numPr>
+          <w:ilvl w:val="0"/>
+          <w:numId w:val="35"/>
+        </w:numPr>
+        <w:spacing w:line="276" w:lineRule="auto"/>
+        <w:jc w:val="both"/>
+        <w:rPr>
+          <w:rFonts w:cs="Arial"/>
+        </w:rPr>
+      </w:pPr>
+      <w:r>
+        <w:rPr>
+          <w:rFonts w:cs="Arial"/>
+          <w:b/>
+        </w:rPr>
+        <w:t>R:</w:t>
+      </w:r>
+      <w:r>
+        <w:rPr>
+          <w:rFonts w:cs="Arial"/>
+        </w:rPr>
+        <w:t xml:space="preserve"> O </w:t>
+      </w:r>
+      <w:proofErr w:type="spellStart"/>
+      <w:r>
+        <w:rPr>
+          <w:rFonts w:cs="Arial"/>
+        </w:rPr>
+        <w:t>PlantHere</w:t>
+      </w:r>
+      <w:proofErr w:type="spellEnd"/>
+      <w:r>
+        <w:rPr>
+          <w:rFonts w:cs="Arial"/>
+        </w:rPr>
+        <w:t xml:space="preserve"> pode ser utilizado em qualquer sistema operacional com acesso à internet e um browser atualizado.</w:t>
+      </w:r>
+    </w:p>
+    <w:p>
+      <w:pPr>
+        <w:pStyle w:val="PargrafodaLista"/>
+        <w:numPr>
+          <w:ilvl w:val="0"/>
+          <w:numId w:val="35"/>
+        </w:numPr>
+        <w:spacing w:line="276" w:lineRule="auto"/>
+        <w:jc w:val="both"/>
+        <w:rPr>
+          <w:rFonts w:cs="Arial"/>
+        </w:rPr>
+      </w:pPr>
+      <w:r>
+        <w:rPr>
+          <w:rFonts w:cs="Arial"/>
+          <w:b/>
+        </w:rPr>
+        <w:t xml:space="preserve">E: </w:t>
+      </w:r>
+      <w:r>
+        <w:rPr>
+          <w:rFonts w:cs="Arial"/>
+        </w:rPr>
+        <w:t>Para cada região marcada do usuário será feita a análise dos dados disponíveis e assim exibir o resultado para o usuário.</w:t>
+      </w:r>
+    </w:p>
+    <w:p>
+      <w:pPr>
+        <w:pStyle w:val="PargrafodaLista"/>
+        <w:numPr>
+          <w:ilvl w:val="0"/>
+          <w:numId w:val="35"/>
+        </w:numPr>
+        <w:spacing w:line="276" w:lineRule="auto"/>
+        <w:jc w:val="both"/>
+        <w:rPr>
+          <w:rFonts w:cs="Arial"/>
+        </w:rPr>
+      </w:pPr>
+      <w:r>
+        <w:rPr>
+          <w:rFonts w:cs="Arial"/>
+          <w:b/>
+        </w:rPr>
+        <w:t>A:</w:t>
+      </w:r>
+      <w:r>
+        <w:rPr>
+          <w:rFonts w:cs="Arial"/>
+        </w:rPr>
+        <w:t xml:space="preserve"> Com o painel do administrador, </w:t>
+      </w:r>
+      <w:r>
+        <w:rPr>
+          <w:rFonts w:cs="Arial"/>
+        </w:rPr>
+        <w:t>al</w:t>
+      </w:r>
+      <w:r>
+        <w:rPr>
+          <w:rFonts w:cs="Arial"/>
+        </w:rPr>
+        <w:t xml:space="preserve">ém do registro dos usuários, </w:t>
+      </w:r>
+      <w:r>
+        <w:rPr>
+          <w:rFonts w:cs="Arial"/>
+        </w:rPr>
+        <w:t>informaç</w:t>
+      </w:r>
+      <w:r>
+        <w:rPr>
+          <w:rFonts w:cs="Arial"/>
+        </w:rPr>
+        <w:t xml:space="preserve">ões sobre </w:t>
+      </w:r>
+      <w:r>
+        <w:rPr>
+          <w:rFonts w:cs="Arial"/>
+        </w:rPr>
+        <w:t>interaç</w:t>
+      </w:r>
+      <w:r>
+        <w:rPr>
+          <w:rFonts w:cs="Arial"/>
+        </w:rPr>
+        <w:t>ões, quantidade de usuários e execuções serão exibidos.</w:t>
+      </w:r>
+    </w:p>
+    <w:p>
+      <w:pPr>
+        <w:pStyle w:val="PargrafodaLista"/>
+        <w:numPr>
+          <w:ilvl w:val="0"/>
+          <w:numId w:val="35"/>
+        </w:numPr>
+        <w:spacing w:line="276" w:lineRule="auto"/>
+        <w:jc w:val="both"/>
+        <w:rPr>
+          <w:rFonts w:cs="Arial"/>
+        </w:rPr>
+      </w:pPr>
+      <w:r>
+        <w:rPr>
+          <w:rFonts w:cs="Arial"/>
+          <w:b/>
+        </w:rPr>
+        <w:t>L:</w:t>
+      </w:r>
+      <w:r>
+        <w:rPr>
+          <w:rFonts w:cs="Arial"/>
+        </w:rPr>
+        <w:t xml:space="preserve"> Dada uma falha na obtenção de algum dado de </w:t>
+      </w:r>
+      <w:proofErr w:type="spellStart"/>
+      <w:r>
+        <w:rPr>
+          <w:rFonts w:cs="Arial"/>
+        </w:rPr>
+        <w:t>API’s</w:t>
+      </w:r>
+      <w:proofErr w:type="spellEnd"/>
+      <w:r>
+        <w:rPr>
+          <w:rFonts w:cs="Arial"/>
+        </w:rPr>
+        <w:t xml:space="preserve"> externas, o algoritmo será capaz de exibir alguma sugestão baseada em resultados de buscas anteriores, garantindo mostrar algum resultado para o usuário.</w:t>
+      </w:r>
+    </w:p>
+    <w:p>
+      <w:pPr>
+        <w:spacing w:line="276" w:lineRule="auto"/>
+        <w:jc w:val="both"/>
+        <w:rPr>
+          <w:rFonts w:cs="Arial"/>
+        </w:rPr>
+      </w:pPr>
+      <w:r>
+        <w:rPr>
+          <w:rFonts w:cs="Arial"/>
+        </w:rPr>
+        <w:t xml:space="preserve">Dada a caracterização do </w:t>
+      </w:r>
+      <w:proofErr w:type="spellStart"/>
+      <w:r>
+        <w:rPr>
+          <w:rFonts w:cs="Arial"/>
+        </w:rPr>
+        <w:t>PlantHere</w:t>
+      </w:r>
+      <w:proofErr w:type="spellEnd"/>
+      <w:r>
+        <w:rPr>
+          <w:rFonts w:cs="Arial"/>
+        </w:rPr>
+        <w:t xml:space="preserve"> nas leis R.E.A.L. e FU.CK.ING, pode-se inferir que ele </w:t>
+      </w:r>
+      <w:proofErr w:type="gramStart"/>
+      <w:r>
+        <w:rPr>
+          <w:rFonts w:cs="Arial"/>
+        </w:rPr>
+        <w:t>enquadra-se</w:t>
+      </w:r>
+      <w:proofErr w:type="gramEnd"/>
+      <w:r>
+        <w:rPr>
+          <w:rFonts w:cs="Arial"/>
+        </w:rPr>
+        <w:t xml:space="preserve"> na categoria de um REAL FUCKING system, obedecendo assim o primeiro mandamento da Engenharia de Software: “</w:t>
+      </w:r>
+      <w:r>
+        <w:rPr>
+          <w:rFonts w:cs="Arial"/>
+        </w:rPr>
+        <w:t>Você só deve desenvolver e implantar</w:t>
+      </w:r>
+      <w:r>
+        <w:rPr>
+          <w:rFonts w:cs="Arial"/>
+        </w:rPr>
+        <w:t xml:space="preserve"> REAL FUCKING systems”.</w:t>
+      </w:r>
     </w:p>
     <w:p>
       <w:pPr>
@@ -3897,431 +5096,54 @@
           <w:rFonts w:cs="Arial"/>
         </w:rPr>
       </w:pPr>
-      <w:bookmarkStart w:id="13" w:name="_Ref471394537"/>
-      <w:bookmarkStart w:id="14" w:name="_Toc467473442"/>
-      <w:bookmarkStart w:id="15" w:name="_Toc467473974"/>
-      <w:bookmarkStart w:id="16" w:name="_Toc467477713"/>
-      <w:bookmarkStart w:id="17" w:name="_Toc467494867"/>
-      <w:bookmarkStart w:id="18" w:name="_Toc467495237"/>
-      <w:bookmarkStart w:id="19" w:name="_Toc468086045"/>
-      <w:bookmarkStart w:id="20" w:name="_Toc497727742"/>
-      <w:bookmarkStart w:id="21" w:name="_Toc497728155"/>
-      <w:bookmarkStart w:id="22" w:name="_Toc497896628"/>
-      <w:bookmarkStart w:id="23" w:name="_Toc35261041"/>
-      <w:bookmarkStart w:id="24" w:name="_Toc485674063"/>
+      <w:bookmarkStart w:id="15" w:name="_Ref471394537"/>
+      <w:bookmarkStart w:id="16" w:name="_Toc467473442"/>
+      <w:bookmarkStart w:id="17" w:name="_Toc467473974"/>
+      <w:bookmarkStart w:id="18" w:name="_Toc467477713"/>
+      <w:bookmarkStart w:id="19" w:name="_Toc467494867"/>
+      <w:bookmarkStart w:id="20" w:name="_Toc467495237"/>
+      <w:bookmarkStart w:id="21" w:name="_Toc468086045"/>
+      <w:bookmarkStart w:id="22" w:name="_Toc497727742"/>
+      <w:bookmarkStart w:id="23" w:name="_Toc497728155"/>
+      <w:bookmarkStart w:id="24" w:name="_Toc497896628"/>
+      <w:bookmarkStart w:id="25" w:name="_Toc35261041"/>
+      <w:bookmarkStart w:id="26" w:name="_Toc486884278"/>
       <w:r>
         <w:rPr>
           <w:rFonts w:cs="Arial"/>
         </w:rPr>
         <w:t>Requisitos</w:t>
       </w:r>
-      <w:bookmarkEnd w:id="24"/>
-      <w:r>
-        <w:rPr>
-          <w:rFonts w:cs="Arial"/>
-        </w:rPr>
-        <w:t xml:space="preserve"> </w:t>
-      </w:r>
+      <w:bookmarkEnd w:id="26"/>
     </w:p>
     <w:p>
       <w:pPr>
         <w:pStyle w:val="Ttulo2"/>
+      </w:pPr>
+      <w:bookmarkStart w:id="27" w:name="_Toc486884279"/>
+      <w:r>
+        <w:t>Diagrama de Classes</w:t>
+      </w:r>
+      <w:bookmarkEnd w:id="27"/>
+    </w:p>
+    <w:p>
+      <w:pPr>
         <w:spacing w:line="276" w:lineRule="auto"/>
-      </w:pPr>
-      <w:bookmarkStart w:id="25" w:name="_Toc485674064"/>
-      <w:r>
-        <w:t>Requisitos Funcionais</w:t>
-      </w:r>
-      <w:bookmarkEnd w:id="25"/>
-    </w:p>
-    <w:p>
-      <w:pPr>
-        <w:spacing w:line="276" w:lineRule="auto"/>
-        <w:jc w:val="both"/>
-      </w:pPr>
-      <w:r>
-        <w:t>Para elucidar a prioridade dos requisitos, será anexado ao sufixo do título de cada um a prioridade, as quais são: Essencial, Importante e Desejável.</w:t>
-      </w:r>
-    </w:p>
-    <w:p>
-      <w:pPr>
-        <w:pStyle w:val="Ttulo3"/>
-        <w:spacing w:line="276" w:lineRule="auto"/>
-      </w:pPr>
-      <w:bookmarkStart w:id="26" w:name="_Toc485674065"/>
-      <w:r>
-        <w:t>Cadastro</w:t>
-      </w:r>
-      <w:r>
-        <w:t xml:space="preserve"> de Conta (Essencial</w:t>
-      </w:r>
-      <w:r>
-        <w:t>)</w:t>
-      </w:r>
-      <w:bookmarkEnd w:id="26"/>
-    </w:p>
-    <w:p>
-      <w:pPr>
-        <w:spacing w:line="276" w:lineRule="auto"/>
-        <w:jc w:val="both"/>
-        <w:rPr>
-          <w:rFonts w:cs="Arial"/>
-        </w:rPr>
-      </w:pPr>
-      <w:r>
-        <w:rPr>
-          <w:rFonts w:cs="Arial"/>
-        </w:rPr>
-        <w:t>Para uso da plataforma</w:t>
-      </w:r>
-      <w:r>
-        <w:rPr>
-          <w:rFonts w:cs="Arial"/>
-        </w:rPr>
-        <w:t>, o usuário é submetido a um cadastro inicial.</w:t>
-      </w:r>
-    </w:p>
-    <w:p>
-      <w:pPr>
-        <w:pStyle w:val="Ttulo3"/>
-        <w:spacing w:line="276" w:lineRule="auto"/>
-      </w:pPr>
-      <w:bookmarkStart w:id="27" w:name="_Toc485674066"/>
-      <w:r>
-        <w:t>Efetuar Log</w:t>
-      </w:r>
-      <w:r>
-        <w:t>-</w:t>
-      </w:r>
-      <w:r>
-        <w:t>in</w:t>
-      </w:r>
-      <w:r>
-        <w:t xml:space="preserve"> (Essencial)</w:t>
-      </w:r>
-      <w:bookmarkEnd w:id="27"/>
-    </w:p>
-    <w:p>
-      <w:pPr>
-        <w:spacing w:line="276" w:lineRule="auto"/>
-        <w:jc w:val="both"/>
-      </w:pPr>
-      <w:r>
-        <w:t xml:space="preserve">Após efetuado o cadastro, o usuário estará apto a realizar o </w:t>
-      </w:r>
-      <w:r>
+        <w:jc w:val="center"/>
         <w:rPr>
           <w:i/>
-        </w:rPr>
-        <w:t>log-in</w:t>
-      </w:r>
-      <w:r>
-        <w:t xml:space="preserve"> na plataforma</w:t>
-      </w:r>
-    </w:p>
-    <w:p>
-      <w:pPr>
-        <w:pStyle w:val="Ttulo3"/>
-        <w:spacing w:line="276" w:lineRule="auto"/>
-      </w:pPr>
-      <w:bookmarkStart w:id="28" w:name="_Toc485674067"/>
-      <w:r>
-        <w:t>Acesso ao Painel</w:t>
-      </w:r>
-      <w:r>
-        <w:t xml:space="preserve"> (Essencial)</w:t>
-      </w:r>
-      <w:bookmarkEnd w:id="28"/>
-    </w:p>
-    <w:p>
-      <w:pPr>
-        <w:spacing w:line="276" w:lineRule="auto"/>
-        <w:jc w:val="both"/>
-      </w:pPr>
-      <w:r>
-        <w:t>O Painel será um ambiente dentro da plataforma no qual o usuário poderá acessar todos os recursos disponíveis para ele. Entre os recursos, estão:</w:t>
-      </w:r>
-    </w:p>
-    <w:p>
-      <w:pPr>
-        <w:pStyle w:val="Ttulo3"/>
-        <w:spacing w:line="276" w:lineRule="auto"/>
-      </w:pPr>
-      <w:bookmarkStart w:id="29" w:name="_Toc485674068"/>
-      <w:r>
-        <w:lastRenderedPageBreak/>
-        <w:t>Editar Conta</w:t>
-      </w:r>
-      <w:r>
-        <w:t xml:space="preserve"> (Essencial)</w:t>
-      </w:r>
-      <w:bookmarkEnd w:id="29"/>
-    </w:p>
-    <w:p>
-      <w:pPr>
-        <w:spacing w:line="276" w:lineRule="auto"/>
-        <w:jc w:val="both"/>
-      </w:pPr>
-      <w:r>
-        <w:t>Caso deseje, o usuário poderá editar os dados fornecidos à plataforma.</w:t>
-      </w:r>
-    </w:p>
-    <w:p>
-      <w:pPr>
-        <w:pStyle w:val="Ttulo3"/>
-        <w:spacing w:line="276" w:lineRule="auto"/>
-      </w:pPr>
-      <w:bookmarkStart w:id="30" w:name="_Toc485674069"/>
-      <w:r>
-        <w:t>Excluir Conta</w:t>
-      </w:r>
-      <w:r>
-        <w:t xml:space="preserve"> (Essencial)</w:t>
-      </w:r>
-      <w:bookmarkEnd w:id="30"/>
-    </w:p>
-    <w:p>
-      <w:pPr>
-        <w:spacing w:line="276" w:lineRule="auto"/>
-        <w:jc w:val="both"/>
-      </w:pPr>
-      <w:r>
-        <w:t>Caso deseje, o usuário poderá excluir suas informações da plataforma permanentemente. Esse recurso não poderá ser desfeito.</w:t>
-      </w:r>
-    </w:p>
-    <w:p>
-      <w:pPr>
-        <w:pStyle w:val="Ttulo3"/>
-        <w:spacing w:line="276" w:lineRule="auto"/>
-      </w:pPr>
-      <w:bookmarkStart w:id="31" w:name="_Toc485674070"/>
-      <w:r>
-        <w:t>Cadastro da Marcação de Região</w:t>
-      </w:r>
-      <w:r>
-        <w:t xml:space="preserve"> (Essencial)</w:t>
-      </w:r>
-      <w:bookmarkEnd w:id="31"/>
-    </w:p>
-    <w:p>
-      <w:pPr>
-        <w:spacing w:line="276" w:lineRule="auto"/>
-        <w:jc w:val="both"/>
-      </w:pPr>
-      <w:r>
-        <w:t>Será exibido um mapa satélite da Terra no qual o usuário poderá procurar a região pretendida e marca-la. As coordenadas obtidas serão armazenadas no banco de dados.</w:t>
-      </w:r>
-    </w:p>
-    <w:p>
-      <w:pPr>
-        <w:pStyle w:val="Ttulo3"/>
-        <w:spacing w:line="276" w:lineRule="auto"/>
-      </w:pPr>
-      <w:bookmarkStart w:id="32" w:name="_Toc485674071"/>
-      <w:r>
-        <w:t>Editar Marcação de Região</w:t>
-      </w:r>
-      <w:r>
-        <w:t xml:space="preserve"> (Essencial)</w:t>
-      </w:r>
-      <w:bookmarkEnd w:id="32"/>
-    </w:p>
-    <w:p>
-      <w:pPr>
-        <w:spacing w:line="276" w:lineRule="auto"/>
-        <w:jc w:val="both"/>
-      </w:pPr>
-      <w:r>
-        <w:t xml:space="preserve">Caso deseje, o usuário poderá editar os pontos de coordenada </w:t>
-      </w:r>
-      <w:r>
-        <w:t>de uma determinada região os quais estão salvos no banco de dados.</w:t>
-      </w:r>
-    </w:p>
-    <w:p>
-      <w:pPr>
-        <w:pStyle w:val="Ttulo3"/>
-        <w:spacing w:line="276" w:lineRule="auto"/>
-      </w:pPr>
-      <w:bookmarkStart w:id="33" w:name="_Toc485674072"/>
-      <w:r>
-        <w:t>Excluir marcação de região (Essencial)</w:t>
-      </w:r>
-      <w:bookmarkEnd w:id="33"/>
-    </w:p>
-    <w:p>
-      <w:pPr>
-        <w:spacing w:line="276" w:lineRule="auto"/>
-        <w:jc w:val="both"/>
-      </w:pPr>
-      <w:r>
-        <w:t>Caso deseje, o usuário poderá excluir permanentemente os pontos de coordenada de uma determinada região os quais estão salvos no banco de dados.</w:t>
-      </w:r>
-    </w:p>
-    <w:p>
-      <w:pPr>
-        <w:pStyle w:val="Ttulo3"/>
-        <w:spacing w:line="276" w:lineRule="auto"/>
-      </w:pPr>
-      <w:bookmarkStart w:id="34" w:name="_Toc485674073"/>
-      <w:r>
-        <w:t>Efetuar Log-out (Importante)</w:t>
-      </w:r>
-      <w:bookmarkEnd w:id="34"/>
-    </w:p>
-    <w:p>
-      <w:pPr>
-        <w:spacing w:line="276" w:lineRule="auto"/>
-        <w:jc w:val="both"/>
-      </w:pPr>
-      <w:r>
-        <w:t>Caso o usuário deseje encerrar a sessão atual na plataforma, ele poderá fazer o log-out.</w:t>
-      </w:r>
-    </w:p>
-    <w:p>
-      <w:pPr>
-        <w:pStyle w:val="Ttulo2"/>
-        <w:spacing w:line="276" w:lineRule="auto"/>
-      </w:pPr>
-      <w:bookmarkStart w:id="35" w:name="_Toc485674074"/>
-      <w:r>
-        <w:t>Requisitos não-funcionais</w:t>
-      </w:r>
-      <w:bookmarkEnd w:id="35"/>
-    </w:p>
-    <w:p>
-      <w:pPr>
-        <w:pStyle w:val="Ttulo3"/>
-        <w:spacing w:line="276" w:lineRule="auto"/>
-      </w:pPr>
-      <w:bookmarkStart w:id="36" w:name="_Toc485674075"/>
-      <w:r>
-        <w:t>Usabilidade (Essencial)</w:t>
-      </w:r>
-      <w:bookmarkEnd w:id="36"/>
-    </w:p>
-    <w:p>
-      <w:pPr>
-        <w:spacing w:line="276" w:lineRule="auto"/>
-        <w:jc w:val="both"/>
-      </w:pPr>
-      <w:r>
-        <w:t>A plataforma deve ser intuitiva e fácil para o usuário interagir, pois o que ele busca é uma informação simplificada e direta. Portanto, uma interface amigável e mais limpa é fundamental para o sucesso na experiência do usuário.</w:t>
-      </w:r>
-    </w:p>
-    <w:p>
-      <w:pPr>
-        <w:spacing w:line="276" w:lineRule="auto"/>
-        <w:jc w:val="both"/>
-      </w:pPr>
-    </w:p>
-    <w:p>
-      <w:pPr>
-        <w:pStyle w:val="Ttulo2"/>
-        <w:spacing w:line="276" w:lineRule="auto"/>
-      </w:pPr>
-      <w:bookmarkStart w:id="37" w:name="_Toc485674076"/>
-      <w:r>
-        <w:t>Diagrama de Caso de Uso</w:t>
-      </w:r>
-      <w:bookmarkEnd w:id="37"/>
-    </w:p>
-    <w:p>
-      <w:pPr>
-        <w:spacing w:line="276" w:lineRule="auto"/>
-        <w:jc w:val="both"/>
-        <w:rPr>
-          <w:rFonts w:cs="Arial"/>
-        </w:rPr>
-      </w:pPr>
-      <w:r>
-        <w:t>Seja</w:t>
-      </w:r>
-      <w:r>
-        <w:rPr>
-          <w:rFonts w:ascii="Lucida Console" w:hAnsi="Lucida Console"/>
-        </w:rPr>
-        <w:t xml:space="preserve"> </w:t>
-      </w:r>
-      <w:r>
-        <w:rPr>
-          <w:rFonts w:ascii="Lucida Console" w:hAnsi="Lucida Console" w:cs="Arial"/>
-          <w:b/>
-        </w:rPr>
-        <w:t>Usuário</w:t>
-      </w:r>
-      <w:r>
-        <w:rPr>
-          <w:rFonts w:ascii="Lucida Console" w:hAnsi="Lucida Console" w:cs="Arial"/>
-        </w:rPr>
-        <w:t xml:space="preserve"> </w:t>
-      </w:r>
-      <w:r>
-        <w:rPr>
-          <w:rFonts w:cs="Arial"/>
-        </w:rPr>
-        <w:t xml:space="preserve">uma pessoa </w:t>
-      </w:r>
-      <w:r>
-        <w:rPr>
-          <w:rFonts w:cs="Arial"/>
-        </w:rPr>
-        <w:t>a qual</w:t>
-      </w:r>
-      <w:r>
-        <w:rPr>
-          <w:rFonts w:cs="Arial"/>
-        </w:rPr>
-        <w:t xml:space="preserve"> deseja saber de uma determinada região qual cultura é própria para cultivo nela, ela seguirá o seguinte diagrama</w:t>
-      </w:r>
-      <w:r>
-        <w:rPr>
-          <w:rFonts w:cs="Arial"/>
-        </w:rPr>
-        <w:t xml:space="preserve"> com os requisitos definidos anteriormente</w:t>
-      </w:r>
-      <w:r>
-        <w:rPr>
-          <w:rFonts w:cs="Arial"/>
-        </w:rPr>
-        <w:t>:</w:t>
-      </w:r>
-    </w:p>
-    <w:p>
-      <w:pPr>
-        <w:spacing w:line="276" w:lineRule="auto"/>
-        <w:jc w:val="both"/>
-        <w:rPr>
-          <w:rFonts w:cs="Arial"/>
-        </w:rPr>
-      </w:pPr>
-    </w:p>
-    <w:p>
-      <w:pPr>
-        <w:spacing w:line="276" w:lineRule="auto"/>
-        <w:jc w:val="both"/>
-        <w:rPr>
-          <w:rFonts w:cs="Arial"/>
+          <w:sz w:val="22"/>
         </w:rPr>
       </w:pPr>
       <w:r>
         <w:rPr>
           <w:noProof/>
         </w:rPr>
-        <w:lastRenderedPageBreak/>
         <w:drawing>
-          <wp:anchor distT="0" distB="0" distL="114300" distR="114300" simplePos="0" relativeHeight="251659264" behindDoc="0" locked="0" layoutInCell="1" allowOverlap="1">
-            <wp:simplePos x="0" y="0"/>
-            <wp:positionH relativeFrom="margin">
-              <wp:align>center</wp:align>
-            </wp:positionH>
-            <wp:positionV relativeFrom="margin">
-              <wp:align>top</wp:align>
-            </wp:positionV>
-            <wp:extent cx="3514725" cy="4457700"/>
-            <wp:effectExtent l="0" t="0" r="0" b="0"/>
-            <wp:wrapSquare wrapText="bothSides"/>
-            <wp:docPr id="2" name="Imagem 2" descr="C:\Users\Gabriel\Desktop\Diagrama de Caso de Uso - PlantHere.png"/>
+          <wp:inline distT="0" distB="0" distL="0" distR="0" wp14:anchorId="0A5E9E5B" wp14:editId="6AEDB783">
+            <wp:extent cx="5600700" cy="2886075"/>
+            <wp:effectExtent l="0" t="0" r="0" b="9525"/>
+            <wp:docPr id="3" name="Imagem 3" descr="C:\Users\gabri\AppData\Local\Microsoft\Windows\INetCache\Content.Word\classes.png"/>
             <wp:cNvGraphicFramePr>
               <a:graphicFrameLocks xmlns:a="http://schemas.openxmlformats.org/drawingml/2006/main" noChangeAspect="1"/>
             </wp:cNvGraphicFramePr>
@@ -4329,7 +5151,7 @@
               <a:graphicData uri="http://schemas.openxmlformats.org/drawingml/2006/picture">
                 <pic:pic xmlns:pic="http://schemas.openxmlformats.org/drawingml/2006/picture">
                   <pic:nvPicPr>
-                    <pic:cNvPr id="0" name="Picture 2" descr="C:\Users\Gabriel\Desktop\Diagrama de Caso de Uso - PlantHere.png"/>
+                    <pic:cNvPr id="0" name="Picture 33" descr="C:\Users\gabri\AppData\Local\Microsoft\Windows\INetCache\Content.Word\classes.png"/>
                     <pic:cNvPicPr>
                       <a:picLocks noChangeAspect="1" noChangeArrowheads="1"/>
                     </pic:cNvPicPr>
@@ -4350,7 +5172,7 @@
                   <pic:spPr bwMode="auto">
                     <a:xfrm>
                       <a:off x="0" y="0"/>
-                      <a:ext cx="3514725" cy="4457700"/>
+                      <a:ext cx="5600700" cy="2886075"/>
                     </a:xfrm>
                     <a:prstGeom prst="rect">
                       <a:avLst/>
@@ -4363,25 +5185,438 @@
                 </pic:pic>
               </a:graphicData>
             </a:graphic>
-            <wp14:sizeRelH relativeFrom="page">
-              <wp14:pctWidth>0</wp14:pctWidth>
-            </wp14:sizeRelH>
-            <wp14:sizeRelV relativeFrom="page">
-              <wp14:pctHeight>0</wp14:pctHeight>
-            </wp14:sizeRelV>
-          </wp:anchor>
+          </wp:inline>
         </w:drawing>
       </w:r>
+      <w:r>
+        <w:rPr>
+          <w:i/>
+          <w:sz w:val="22"/>
+        </w:rPr>
+        <w:t xml:space="preserve"> </w:t>
+      </w:r>
+    </w:p>
+    <w:p>
+      <w:pPr>
+        <w:spacing w:line="276" w:lineRule="auto"/>
+        <w:jc w:val="center"/>
+        <w:rPr>
+          <w:i/>
+          <w:sz w:val="22"/>
+        </w:rPr>
+      </w:pPr>
+    </w:p>
+    <w:p>
+      <w:pPr>
+        <w:spacing w:line="276" w:lineRule="auto"/>
+        <w:jc w:val="center"/>
+        <w:rPr>
+          <w:i/>
+          <w:sz w:val="22"/>
+        </w:rPr>
+      </w:pPr>
+      <w:r>
+        <w:rPr>
+          <w:i/>
+          <w:sz w:val="22"/>
+        </w:rPr>
+        <w:t xml:space="preserve">Diagrama de </w:t>
+      </w:r>
+      <w:r>
+        <w:rPr>
+          <w:i/>
+          <w:sz w:val="22"/>
+        </w:rPr>
+        <w:t>Classes</w:t>
+      </w:r>
+      <w:r>
+        <w:rPr>
+          <w:i/>
+          <w:sz w:val="22"/>
+        </w:rPr>
+        <w:t xml:space="preserve"> do </w:t>
+      </w:r>
+      <w:proofErr w:type="spellStart"/>
+      <w:r>
+        <w:rPr>
+          <w:i/>
+          <w:sz w:val="22"/>
+        </w:rPr>
+        <w:t>PlantHere</w:t>
+      </w:r>
+      <w:proofErr w:type="spellEnd"/>
+      <w:r>
+        <w:rPr>
+          <w:i/>
+          <w:sz w:val="22"/>
+        </w:rPr>
+        <w:t xml:space="preserve"> 1.0</w:t>
+      </w:r>
+    </w:p>
+    <w:p>
+      <w:pPr>
+        <w:pStyle w:val="Ttulo2"/>
+        <w:spacing w:line="276" w:lineRule="auto"/>
+      </w:pPr>
+      <w:bookmarkStart w:id="28" w:name="_Toc486884280"/>
+      <w:r>
+        <w:lastRenderedPageBreak/>
+        <w:t>Requisitos Funcionais</w:t>
+      </w:r>
+      <w:bookmarkEnd w:id="28"/>
     </w:p>
     <w:p>
       <w:pPr>
         <w:spacing w:line="276" w:lineRule="auto"/>
         <w:jc w:val="both"/>
+      </w:pPr>
+      <w:r>
+        <w:t>Para elucidar a prioridade dos requisitos, será anexado ao sufixo do título de cada um a prioridade, as quais são: Essencial, Importante e Desejável.</w:t>
+      </w:r>
+    </w:p>
+    <w:p>
+      <w:pPr>
+        <w:pStyle w:val="Ttulo3"/>
+        <w:spacing w:line="276" w:lineRule="auto"/>
+      </w:pPr>
+      <w:bookmarkStart w:id="29" w:name="_Toc486884281"/>
+      <w:r>
+        <w:t>Cadastro</w:t>
+      </w:r>
+      <w:r>
+        <w:t xml:space="preserve"> de Conta (Essencial</w:t>
+      </w:r>
+      <w:r>
+        <w:t>)</w:t>
+      </w:r>
+      <w:bookmarkEnd w:id="29"/>
+    </w:p>
+    <w:p>
+      <w:pPr>
+        <w:spacing w:line="276" w:lineRule="auto"/>
+        <w:jc w:val="both"/>
+        <w:rPr>
+          <w:rFonts w:cs="Arial"/>
+        </w:rPr>
+      </w:pPr>
+      <w:r>
+        <w:rPr>
+          <w:rFonts w:cs="Arial"/>
+        </w:rPr>
+        <w:t>Para uso da plataforma</w:t>
+      </w:r>
+      <w:r>
+        <w:rPr>
+          <w:rFonts w:cs="Arial"/>
+        </w:rPr>
+        <w:t>, o usuário é submetido a um cadastro inicial.</w:t>
+      </w:r>
+    </w:p>
+    <w:p>
+      <w:pPr>
+        <w:pStyle w:val="Ttulo3"/>
+        <w:spacing w:line="276" w:lineRule="auto"/>
+      </w:pPr>
+      <w:bookmarkStart w:id="30" w:name="_Toc486884282"/>
+      <w:r>
+        <w:t>Efetuar Log</w:t>
+      </w:r>
+      <w:r>
+        <w:t>-</w:t>
+      </w:r>
+      <w:r>
+        <w:t>in</w:t>
+      </w:r>
+      <w:r>
+        <w:t xml:space="preserve"> (Essencial)</w:t>
+      </w:r>
+      <w:bookmarkEnd w:id="30"/>
+    </w:p>
+    <w:p>
+      <w:pPr>
+        <w:spacing w:line="276" w:lineRule="auto"/>
+        <w:jc w:val="both"/>
+      </w:pPr>
+      <w:r>
+        <w:t xml:space="preserve">Após efetuado o cadastro, o usuário estará apto a realizar o </w:t>
+      </w:r>
+      <w:r>
+        <w:rPr>
+          <w:i/>
+        </w:rPr>
+        <w:t>log-in</w:t>
+      </w:r>
+      <w:r>
+        <w:t xml:space="preserve"> na plataforma</w:t>
+      </w:r>
+    </w:p>
+    <w:p>
+      <w:pPr>
+        <w:pStyle w:val="Ttulo3"/>
+        <w:spacing w:line="276" w:lineRule="auto"/>
+      </w:pPr>
+      <w:bookmarkStart w:id="31" w:name="_Toc486884283"/>
+      <w:r>
+        <w:t>Acesso ao Painel</w:t>
+      </w:r>
+      <w:r>
+        <w:t xml:space="preserve"> (Essencial)</w:t>
+      </w:r>
+      <w:bookmarkEnd w:id="31"/>
+    </w:p>
+    <w:p>
+      <w:pPr>
+        <w:spacing w:line="276" w:lineRule="auto"/>
+        <w:jc w:val="both"/>
+      </w:pPr>
+      <w:r>
+        <w:t>O Painel será um ambiente dentro da plataforma no qual o usuário poderá acessar todos os recursos disponíveis para ele. Entre os recursos, estão:</w:t>
+      </w:r>
+    </w:p>
+    <w:p>
+      <w:pPr>
+        <w:pStyle w:val="Ttulo3"/>
+        <w:spacing w:line="276" w:lineRule="auto"/>
+      </w:pPr>
+      <w:bookmarkStart w:id="32" w:name="_Toc486884284"/>
+      <w:r>
+        <w:t>Editar Conta</w:t>
+      </w:r>
+      <w:r>
+        <w:t xml:space="preserve"> (Essencial)</w:t>
+      </w:r>
+      <w:bookmarkEnd w:id="32"/>
+    </w:p>
+    <w:p>
+      <w:pPr>
+        <w:spacing w:line="276" w:lineRule="auto"/>
+        <w:jc w:val="both"/>
+      </w:pPr>
+      <w:r>
+        <w:t>Caso deseje, o usuário poderá editar os dados fornecidos à plataforma.</w:t>
+      </w:r>
+    </w:p>
+    <w:p>
+      <w:pPr>
+        <w:pStyle w:val="Ttulo3"/>
+        <w:spacing w:line="276" w:lineRule="auto"/>
+      </w:pPr>
+      <w:bookmarkStart w:id="33" w:name="_Toc486884285"/>
+      <w:r>
+        <w:t>Excluir Conta</w:t>
+      </w:r>
+      <w:r>
+        <w:t xml:space="preserve"> (Essencial)</w:t>
+      </w:r>
+      <w:bookmarkEnd w:id="33"/>
+    </w:p>
+    <w:p>
+      <w:pPr>
+        <w:spacing w:line="276" w:lineRule="auto"/>
+        <w:jc w:val="both"/>
+      </w:pPr>
+      <w:r>
+        <w:t>Caso deseje, o usuário poderá excluir suas informações da plataforma permanentemente. Esse recurso não poderá ser desfeito.</w:t>
+      </w:r>
+    </w:p>
+    <w:p>
+      <w:pPr>
+        <w:pStyle w:val="Ttulo3"/>
+        <w:spacing w:line="276" w:lineRule="auto"/>
+      </w:pPr>
+      <w:bookmarkStart w:id="34" w:name="_Toc486884286"/>
+      <w:r>
+        <w:t>Cadastro da Marcação de Região</w:t>
+      </w:r>
+      <w:r>
+        <w:t xml:space="preserve"> (Essencial)</w:t>
+      </w:r>
+      <w:bookmarkEnd w:id="34"/>
+    </w:p>
+    <w:p>
+      <w:pPr>
+        <w:spacing w:line="276" w:lineRule="auto"/>
+        <w:jc w:val="both"/>
+      </w:pPr>
+      <w:r>
+        <w:t>Será exibido um mapa satélite da Terra no qual o usuário poderá procurar a região pretendida e marca-la. As coordenadas obtidas serão armazenadas no banco de dados.</w:t>
+      </w:r>
+    </w:p>
+    <w:p>
+      <w:pPr>
+        <w:pStyle w:val="Ttulo3"/>
+        <w:spacing w:line="276" w:lineRule="auto"/>
+      </w:pPr>
+      <w:bookmarkStart w:id="35" w:name="_Toc486884287"/>
+      <w:r>
+        <w:t>Editar Marcação de Região</w:t>
+      </w:r>
+      <w:r>
+        <w:t xml:space="preserve"> (Essencial)</w:t>
+      </w:r>
+      <w:bookmarkEnd w:id="35"/>
+    </w:p>
+    <w:p>
+      <w:pPr>
+        <w:spacing w:line="276" w:lineRule="auto"/>
+        <w:jc w:val="both"/>
+      </w:pPr>
+      <w:r>
+        <w:t xml:space="preserve">Caso deseje, o usuário poderá editar os pontos de coordenada </w:t>
+      </w:r>
+      <w:r>
+        <w:t>de uma determinada região os quais estão salvos no banco de dados.</w:t>
+      </w:r>
+    </w:p>
+    <w:p>
+      <w:pPr>
+        <w:pStyle w:val="Ttulo3"/>
+        <w:spacing w:line="276" w:lineRule="auto"/>
+      </w:pPr>
+      <w:bookmarkStart w:id="36" w:name="_Toc486884288"/>
+      <w:r>
+        <w:t>Excluir marcação de região (Essencial)</w:t>
+      </w:r>
+      <w:bookmarkEnd w:id="36"/>
+    </w:p>
+    <w:p>
+      <w:pPr>
+        <w:spacing w:line="276" w:lineRule="auto"/>
+        <w:jc w:val="both"/>
+      </w:pPr>
+      <w:r>
+        <w:t>Caso deseje, o usuário poderá excluir permanentemente os pontos de coordenada de uma determinada região os quais estão salvos no banco de dados.</w:t>
+      </w:r>
+    </w:p>
+    <w:p>
+      <w:pPr>
+        <w:pStyle w:val="Ttulo3"/>
+        <w:spacing w:line="276" w:lineRule="auto"/>
+      </w:pPr>
+      <w:bookmarkStart w:id="37" w:name="_Toc486884289"/>
+      <w:r>
+        <w:t>Efetuar Log-out (Importante)</w:t>
+      </w:r>
+      <w:bookmarkEnd w:id="37"/>
+    </w:p>
+    <w:p>
+      <w:pPr>
+        <w:spacing w:line="276" w:lineRule="auto"/>
+        <w:jc w:val="both"/>
+      </w:pPr>
+      <w:r>
+        <w:t>Caso o usuário deseje encerrar a sessão atual na plataforma, ele poderá fazer o log-out.</w:t>
+      </w:r>
+    </w:p>
+    <w:p>
+      <w:pPr>
+        <w:pStyle w:val="Ttulo2"/>
+        <w:spacing w:line="276" w:lineRule="auto"/>
+      </w:pPr>
+      <w:bookmarkStart w:id="38" w:name="_Toc486884290"/>
+      <w:r>
+        <w:t>Requisitos não-funcionais</w:t>
+      </w:r>
+      <w:bookmarkEnd w:id="38"/>
+    </w:p>
+    <w:p>
+      <w:pPr>
+        <w:pStyle w:val="Ttulo3"/>
+        <w:spacing w:line="276" w:lineRule="auto"/>
+      </w:pPr>
+      <w:bookmarkStart w:id="39" w:name="_Toc486884291"/>
+      <w:r>
+        <w:t>Usabilidade (Essencial)</w:t>
+      </w:r>
+      <w:bookmarkEnd w:id="39"/>
+    </w:p>
+    <w:p>
+      <w:pPr>
+        <w:spacing w:line="276" w:lineRule="auto"/>
+        <w:jc w:val="both"/>
+      </w:pPr>
+      <w:r>
+        <w:t>A plataforma deve ser intuitiva e fácil para o usuário interagir, pois o que ele busca é uma informação simplificada e direta. Portanto, uma interface amigável e mais limpa é fundamental para o sucesso na experiência do usuário.</w:t>
+      </w:r>
+    </w:p>
+    <w:p>
+      <w:pPr>
+        <w:spacing w:line="276" w:lineRule="auto"/>
+        <w:jc w:val="both"/>
+      </w:pPr>
+    </w:p>
+    <w:p>
+      <w:pPr>
+        <w:pStyle w:val="Ttulo2"/>
+        <w:spacing w:line="276" w:lineRule="auto"/>
+      </w:pPr>
+      <w:bookmarkStart w:id="40" w:name="_Toc486884292"/>
+      <w:r>
+        <w:t>Diagrama de Caso de Uso</w:t>
+      </w:r>
+      <w:bookmarkEnd w:id="40"/>
+    </w:p>
+    <w:p>
+      <w:pPr>
+        <w:spacing w:line="276" w:lineRule="auto"/>
+        <w:jc w:val="both"/>
         <w:rPr>
           <w:i/>
           <w:sz w:val="22"/>
         </w:rPr>
       </w:pPr>
+      <w:r>
+        <w:t>Seja</w:t>
+      </w:r>
+      <w:r>
+        <w:rPr>
+          <w:rFonts w:ascii="Lucida Console" w:hAnsi="Lucida Console"/>
+        </w:rPr>
+        <w:t xml:space="preserve"> </w:t>
+      </w:r>
+      <w:r>
+        <w:rPr>
+          <w:rFonts w:ascii="Lucida Console" w:hAnsi="Lucida Console" w:cs="Arial"/>
+          <w:b/>
+        </w:rPr>
+        <w:t>Usuário</w:t>
+      </w:r>
+      <w:r>
+        <w:rPr>
+          <w:rFonts w:ascii="Lucida Console" w:hAnsi="Lucida Console" w:cs="Arial"/>
+        </w:rPr>
+        <w:t xml:space="preserve"> </w:t>
+      </w:r>
+      <w:r>
+        <w:rPr>
+          <w:rFonts w:cs="Arial"/>
+        </w:rPr>
+        <w:t xml:space="preserve">uma pessoa </w:t>
+      </w:r>
+      <w:r>
+        <w:rPr>
+          <w:rFonts w:cs="Arial"/>
+        </w:rPr>
+        <w:t>a qual</w:t>
+      </w:r>
+      <w:r>
+        <w:rPr>
+          <w:rFonts w:cs="Arial"/>
+        </w:rPr>
+        <w:t xml:space="preserve"> deseja saber de uma determinada região qual cultura é própria para cultivo nela, ela seguirá o seguinte diagrama</w:t>
+      </w:r>
+      <w:r>
+        <w:rPr>
+          <w:rFonts w:cs="Arial"/>
+        </w:rPr>
+        <w:t xml:space="preserve"> com os requisitos definidos anteriormente</w:t>
+      </w:r>
+      <w:r>
+        <w:rPr>
+          <w:rFonts w:cs="Arial"/>
+        </w:rPr>
+        <w:t>:</w:t>
+      </w:r>
     </w:p>
     <w:p>
       <w:pPr>
@@ -4392,250 +5627,155 @@
           <w:sz w:val="22"/>
         </w:rPr>
       </w:pPr>
+      <w:r>
+        <w:rPr>
+          <w:noProof/>
+        </w:rPr>
+        <w:pict>
+          <v:shapetype id="_x0000_t75" coordsize="21600,21600" o:spt="75" o:preferrelative="t" path="m@4@5l@4@11@9@11@9@5xe" filled="f" stroked="f">
+            <v:stroke joinstyle="miter"/>
+            <v:formulas>
+              <v:f eqn="if lineDrawn pixelLineWidth 0"/>
+              <v:f eqn="sum @0 1 0"/>
+              <v:f eqn="sum 0 0 @1"/>
+              <v:f eqn="prod @2 1 2"/>
+              <v:f eqn="prod @3 21600 pixelWidth"/>
+              <v:f eqn="prod @3 21600 pixelHeight"/>
+              <v:f eqn="sum @0 0 1"/>
+              <v:f eqn="prod @6 1 2"/>
+              <v:f eqn="prod @7 21600 pixelWidth"/>
+              <v:f eqn="sum @8 21600 0"/>
+              <v:f eqn="prod @7 21600 pixelHeight"/>
+              <v:f eqn="sum @10 21600 0"/>
+            </v:formulas>
+            <v:path o:extrusionok="f" gradientshapeok="t" o:connecttype="rect"/>
+            <o:lock v:ext="edit" aspectratio="t"/>
+          </v:shapetype>
+          <v:shape id="_x0000_s1026" type="#_x0000_t75" style="position:absolute;left:0;text-align:left;margin-left:.35pt;margin-top:0;width:453pt;height:266.25pt;z-index:-251657216;mso-position-horizontal-relative:text;mso-position-vertical-relative:text;mso-width-relative:page;mso-height-relative:page" wrapcoords="9656 0 9191 61 7617 791 7331 1278 6866 1886 6616 2860 2074 7788 1001 8397 572 8701 429 9309 286 9735 715 10709 322 11682 -36 12230 -36 13021 1574 13629 2468 13629 6580 18497 6902 19470 6902 19592 7546 20444 7617 20626 9155 21417 9441 21478 10192 21539 11086 21539 11909 21478 12195 21417 13697 20626 14340 20444 20420 19592 20706 19470 21600 18740 21600 18071 21528 17828 21278 17523 21350 17097 19562 16854 14162 16489 13375 15820 13017 15576 13053 15150 10478 14907 3576 14603 4399 14603 11944 13751 13768 12838 20706 11865 20956 11682 21600 10952 21600 10344 21421 9979 21135 9735 21171 9370 19168 9127 13983 8640 12981 7910 12660 7788 12731 7545 11086 7362 3290 6815 6401 6815 12838 6145 12803 5841 12946 5841 14054 4989 17523 4868 21350 4381 21314 3894 21457 3894 21600 3407 21600 2677 20813 2069 20420 1886 13697 791 12123 61 11658 0 9656 0">
+            <v:imagedata r:id="rId13" o:title="Diagramas do PlantHere"/>
+            <w10:wrap type="square"/>
+          </v:shape>
+        </w:pict>
+      </w:r>
+    </w:p>
+    <w:p>
+      <w:pPr>
+        <w:spacing w:line="276" w:lineRule="auto"/>
+        <w:jc w:val="center"/>
+        <w:rPr>
+          <w:i/>
+          <w:sz w:val="22"/>
+        </w:rPr>
+      </w:pPr>
+      <w:r>
+        <w:rPr>
+          <w:i/>
+          <w:sz w:val="22"/>
+        </w:rPr>
+        <w:t xml:space="preserve">Diagrama de Uso do </w:t>
+      </w:r>
+      <w:proofErr w:type="spellStart"/>
+      <w:r>
+        <w:rPr>
+          <w:i/>
+          <w:sz w:val="22"/>
+        </w:rPr>
+        <w:t>PlantHere</w:t>
+      </w:r>
+      <w:proofErr w:type="spellEnd"/>
+      <w:r>
+        <w:rPr>
+          <w:i/>
+          <w:sz w:val="22"/>
+        </w:rPr>
+        <w:t xml:space="preserve"> 1.0</w:t>
+      </w:r>
     </w:p>
     <w:p>
       <w:pPr>
         <w:spacing w:line="276" w:lineRule="auto"/>
         <w:jc w:val="both"/>
+      </w:pPr>
+    </w:p>
+    <w:p>
+      <w:pPr>
+        <w:pStyle w:val="Ttulo1"/>
+      </w:pPr>
+      <w:bookmarkStart w:id="41" w:name="_Toc486884293"/>
+      <w:r>
+        <w:t>Estrutura Analítica do Projeto</w:t>
+      </w:r>
+      <w:bookmarkEnd w:id="41"/>
+    </w:p>
+    <w:p>
+      <w:pPr>
+        <w:jc w:val="both"/>
+      </w:pPr>
+      <w:r>
+        <w:t xml:space="preserve">O projeto inicialmente seguirá essa estrutura. Durante o seu desenvolvimento, poderão ocorrer alterações nas </w:t>
+      </w:r>
+      <w:proofErr w:type="spellStart"/>
+      <w:r>
+        <w:t>Sprints</w:t>
+      </w:r>
+      <w:proofErr w:type="spellEnd"/>
+      <w:r>
+        <w:t xml:space="preserve"> e terão que ser adaptadas, embora, como dito anteriormente, é apenas uma projeção inicial.</w:t>
+      </w:r>
+    </w:p>
+    <w:p>
+      <w:r>
+        <w:lastRenderedPageBreak/>
+        <w:pict>
+          <v:shape id="_x0000_i1042" type="#_x0000_t75" style="width:462pt;height:282.75pt">
+            <v:imagedata r:id="rId14" o:title="eap"/>
+          </v:shape>
+        </w:pict>
+      </w:r>
+    </w:p>
+    <w:p>
+      <w:pPr>
+        <w:spacing w:line="276" w:lineRule="auto"/>
+        <w:jc w:val="center"/>
         <w:rPr>
           <w:i/>
           <w:sz w:val="22"/>
         </w:rPr>
       </w:pPr>
-    </w:p>
-    <w:p>
-      <w:pPr>
-        <w:spacing w:line="276" w:lineRule="auto"/>
-        <w:jc w:val="both"/>
+      <w:r>
         <w:rPr>
           <w:i/>
           <w:sz w:val="22"/>
         </w:rPr>
-      </w:pPr>
-    </w:p>
-    <w:p>
-      <w:pPr>
-        <w:spacing w:line="276" w:lineRule="auto"/>
-        <w:jc w:val="both"/>
+        <w:t xml:space="preserve">Diagrama EAP </w:t>
+      </w:r>
+      <w:r>
         <w:rPr>
           <w:i/>
           <w:sz w:val="22"/>
         </w:rPr>
-      </w:pPr>
-    </w:p>
-    <w:p>
-      <w:pPr>
-        <w:spacing w:line="276" w:lineRule="auto"/>
-        <w:jc w:val="both"/>
+        <w:t xml:space="preserve">do </w:t>
+      </w:r>
+      <w:proofErr w:type="spellStart"/>
+      <w:r>
         <w:rPr>
           <w:i/>
           <w:sz w:val="22"/>
         </w:rPr>
-      </w:pPr>
-    </w:p>
-    <w:p>
-      <w:pPr>
-        <w:spacing w:line="276" w:lineRule="auto"/>
-        <w:jc w:val="both"/>
+        <w:t>PlantHere</w:t>
+      </w:r>
+      <w:proofErr w:type="spellEnd"/>
+      <w:r>
         <w:rPr>
           <w:i/>
           <w:sz w:val="22"/>
         </w:rPr>
-      </w:pPr>
-    </w:p>
-    <w:p>
-      <w:pPr>
-        <w:spacing w:line="276" w:lineRule="auto"/>
-        <w:jc w:val="both"/>
-        <w:rPr>
-          <w:i/>
-          <w:sz w:val="22"/>
-        </w:rPr>
-      </w:pPr>
-    </w:p>
-    <w:p>
-      <w:pPr>
-        <w:spacing w:line="276" w:lineRule="auto"/>
-        <w:jc w:val="both"/>
-        <w:rPr>
-          <w:i/>
-          <w:sz w:val="22"/>
-        </w:rPr>
-      </w:pPr>
-    </w:p>
-    <w:p>
-      <w:pPr>
-        <w:spacing w:line="276" w:lineRule="auto"/>
-        <w:jc w:val="both"/>
-        <w:rPr>
-          <w:i/>
-          <w:sz w:val="22"/>
-        </w:rPr>
-      </w:pPr>
-    </w:p>
-    <w:p>
-      <w:pPr>
-        <w:spacing w:line="276" w:lineRule="auto"/>
-        <w:jc w:val="both"/>
-        <w:rPr>
-          <w:i/>
-          <w:sz w:val="22"/>
-        </w:rPr>
-      </w:pPr>
-    </w:p>
-    <w:p>
-      <w:pPr>
-        <w:spacing w:line="276" w:lineRule="auto"/>
-        <w:jc w:val="both"/>
-        <w:rPr>
-          <w:i/>
-          <w:sz w:val="22"/>
-        </w:rPr>
-      </w:pPr>
-    </w:p>
-    <w:p>
-      <w:pPr>
-        <w:spacing w:line="276" w:lineRule="auto"/>
-        <w:jc w:val="both"/>
-        <w:rPr>
-          <w:i/>
-          <w:sz w:val="22"/>
-        </w:rPr>
-      </w:pPr>
-    </w:p>
-    <w:p>
-      <w:pPr>
-        <w:spacing w:line="276" w:lineRule="auto"/>
-        <w:jc w:val="both"/>
-        <w:rPr>
-          <w:i/>
-          <w:sz w:val="22"/>
-        </w:rPr>
-      </w:pPr>
-    </w:p>
-    <w:p>
-      <w:pPr>
-        <w:spacing w:line="276" w:lineRule="auto"/>
-        <w:jc w:val="both"/>
-        <w:rPr>
-          <w:i/>
-          <w:sz w:val="22"/>
-        </w:rPr>
-      </w:pPr>
-    </w:p>
-    <w:p>
-      <w:pPr>
-        <w:spacing w:line="276" w:lineRule="auto"/>
-        <w:jc w:val="both"/>
-        <w:rPr>
-          <w:i/>
-          <w:sz w:val="22"/>
-        </w:rPr>
-      </w:pPr>
-    </w:p>
-    <w:p>
-      <w:pPr>
-        <w:spacing w:line="276" w:lineRule="auto"/>
-        <w:jc w:val="both"/>
-        <w:rPr>
-          <w:i/>
-          <w:sz w:val="22"/>
-        </w:rPr>
-      </w:pPr>
-    </w:p>
-    <w:p>
-      <w:pPr>
-        <w:spacing w:line="276" w:lineRule="auto"/>
-        <w:jc w:val="both"/>
-        <w:rPr>
-          <w:i/>
-          <w:sz w:val="22"/>
-        </w:rPr>
-      </w:pPr>
-    </w:p>
-    <w:p>
-      <w:pPr>
-        <w:spacing w:line="276" w:lineRule="auto"/>
-        <w:jc w:val="both"/>
-        <w:rPr>
-          <w:i/>
-          <w:sz w:val="22"/>
-        </w:rPr>
-      </w:pPr>
-    </w:p>
-    <w:p>
-      <w:pPr>
-        <w:spacing w:line="276" w:lineRule="auto"/>
-        <w:jc w:val="both"/>
-        <w:rPr>
-          <w:i/>
-          <w:sz w:val="22"/>
-        </w:rPr>
-      </w:pPr>
-    </w:p>
-    <w:p>
-      <w:pPr>
-        <w:spacing w:line="276" w:lineRule="auto"/>
-        <w:jc w:val="both"/>
-        <w:rPr>
-          <w:i/>
-          <w:sz w:val="22"/>
-        </w:rPr>
-      </w:pPr>
-    </w:p>
-    <w:p>
-      <w:pPr>
-        <w:spacing w:line="276" w:lineRule="auto"/>
-        <w:jc w:val="both"/>
-        <w:rPr>
-          <w:i/>
-          <w:sz w:val="22"/>
-        </w:rPr>
-      </w:pPr>
-    </w:p>
-    <w:p>
-      <w:pPr>
-        <w:spacing w:line="276" w:lineRule="auto"/>
-        <w:jc w:val="both"/>
-        <w:rPr>
-          <w:i/>
-          <w:sz w:val="22"/>
-        </w:rPr>
-      </w:pPr>
-    </w:p>
-    <w:p>
-      <w:pPr>
-        <w:spacing w:line="276" w:lineRule="auto"/>
-        <w:jc w:val="both"/>
-        <w:rPr>
-          <w:i/>
-          <w:sz w:val="22"/>
-        </w:rPr>
-      </w:pPr>
-    </w:p>
-    <w:p>
-      <w:pPr>
-        <w:spacing w:line="276" w:lineRule="auto"/>
+        <w:t xml:space="preserve"> 1.0</w:t>
+      </w:r>
+    </w:p>
+    <w:p>
+      <w:pPr>
         <w:jc w:val="center"/>
-        <w:rPr>
-          <w:i/>
-          <w:sz w:val="22"/>
-        </w:rPr>
-      </w:pPr>
-      <w:bookmarkStart w:id="38" w:name="_GoBack"/>
-      <w:r>
-        <w:rPr>
-          <w:i/>
-          <w:sz w:val="22"/>
-        </w:rPr>
-        <w:t>Diagrama de Uso do PlantHere 1.0</w:t>
-      </w:r>
-    </w:p>
-    <w:bookmarkEnd w:id="38"/>
-    <w:p>
-      <w:pPr>
-        <w:spacing w:line="276" w:lineRule="auto"/>
-        <w:jc w:val="both"/>
       </w:pPr>
     </w:p>
     <w:p>
@@ -4646,15 +5786,13 @@
           <w:rFonts w:cs="Arial"/>
         </w:rPr>
       </w:pPr>
-      <w:bookmarkStart w:id="39" w:name="_Toc485674077"/>
+      <w:bookmarkStart w:id="42" w:name="_Toc486884294"/>
       <w:r>
         <w:rPr>
           <w:rFonts w:cs="Arial"/>
         </w:rPr>
         <w:t>Referências</w:t>
       </w:r>
-      <w:bookmarkEnd w:id="13"/>
-      <w:bookmarkEnd w:id="14"/>
       <w:bookmarkEnd w:id="15"/>
       <w:bookmarkEnd w:id="16"/>
       <w:bookmarkEnd w:id="17"/>
@@ -4664,7 +5802,9 @@
       <w:bookmarkEnd w:id="21"/>
       <w:bookmarkEnd w:id="22"/>
       <w:bookmarkEnd w:id="23"/>
-      <w:bookmarkEnd w:id="39"/>
+      <w:bookmarkEnd w:id="24"/>
+      <w:bookmarkEnd w:id="25"/>
+      <w:bookmarkEnd w:id="42"/>
     </w:p>
     <w:p>
       <w:pPr>
@@ -4693,7 +5833,7 @@
         </w:rPr>
         <w:t xml:space="preserve">Artigo da NASA sobre jardins marcianos: </w:t>
       </w:r>
-      <w:hyperlink r:id="rId13" w:history="1">
+      <w:hyperlink r:id="rId15" w:history="1">
         <w:r>
           <w:rPr>
             <w:rStyle w:val="Hyperlink"/>
@@ -4721,7 +5861,7 @@
         </w:rPr>
         <w:t xml:space="preserve">Artigo do jornal The Guardian sobre experimento de plantações em terras marcianas: </w:t>
       </w:r>
-      <w:hyperlink r:id="rId14" w:history="1">
+      <w:hyperlink r:id="rId16" w:history="1">
         <w:r>
           <w:rPr>
             <w:rStyle w:val="Hyperlink"/>
@@ -4749,7 +5889,7 @@
         </w:rPr>
         <w:t xml:space="preserve">Reportagem sobre Relatório da FAO constatar enormes prejuízos no setor agrícola: </w:t>
       </w:r>
-      <w:hyperlink r:id="rId15" w:history="1">
+      <w:hyperlink r:id="rId17" w:history="1">
         <w:r>
           <w:rPr>
             <w:rStyle w:val="Hyperlink"/>
@@ -4778,12 +5918,9 @@
         <w:t xml:space="preserve">Artigo - </w:t>
       </w:r>
       <w:r>
-        <w:t>Agricultura Familiar e Tecnologia no Brasil: características, desafios e obstáculos</w:t>
-      </w:r>
-      <w:r>
-        <w:t xml:space="preserve">: </w:t>
-      </w:r>
-      <w:hyperlink r:id="rId16" w:history="1">
+        <w:t xml:space="preserve">Agricultura Familiar e Tecnologia no Brasil: características, desafios e obstáculos: </w:t>
+      </w:r>
+      <w:hyperlink r:id="rId18" w:history="1">
         <w:r>
           <w:rPr>
             <w:rStyle w:val="Hyperlink"/>
@@ -4801,13 +5938,16 @@
         <w:spacing w:line="276" w:lineRule="auto"/>
         <w:jc w:val="both"/>
         <w:rPr>
-          <w:rFonts w:cs="Arial"/>
+          <w:rStyle w:val="Hyperlink"/>
+          <w:rFonts w:cs="Arial"/>
+          <w:color w:val="auto"/>
+          <w:u w:val="none"/>
         </w:rPr>
       </w:pPr>
       <w:r>
         <w:t xml:space="preserve">Matéria do Governo Federal sobre números da agricultura: </w:t>
       </w:r>
-      <w:hyperlink r:id="rId17" w:history="1">
+      <w:hyperlink r:id="rId19" w:history="1">
         <w:r>
           <w:rPr>
             <w:rStyle w:val="Hyperlink"/>
@@ -4816,8 +5956,273 @@
         </w:r>
       </w:hyperlink>
     </w:p>
+    <w:p>
+      <w:pPr>
+        <w:numPr>
+          <w:ilvl w:val="0"/>
+          <w:numId w:val="32"/>
+        </w:numPr>
+        <w:spacing w:line="276" w:lineRule="auto"/>
+        <w:jc w:val="both"/>
+        <w:rPr>
+          <w:rFonts w:cs="Arial"/>
+        </w:rPr>
+      </w:pPr>
+      <w:r>
+        <w:rPr>
+          <w:rStyle w:val="Hyperlink"/>
+          <w:color w:val="auto"/>
+          <w:u w:val="none"/>
+        </w:rPr>
+        <w:t xml:space="preserve">Artigo </w:t>
+      </w:r>
+      <w:r>
+        <w:rPr>
+          <w:rStyle w:val="Hyperlink"/>
+          <w:color w:val="auto"/>
+          <w:u w:val="none"/>
+        </w:rPr>
+        <w:t xml:space="preserve">sobre as Leis de Engenharia de Software. </w:t>
+      </w:r>
+      <w:proofErr w:type="spellStart"/>
+      <w:r>
+        <w:rPr>
+          <w:rStyle w:val="Hyperlink"/>
+          <w:i/>
+          <w:color w:val="auto"/>
+          <w:u w:val="none"/>
+        </w:rPr>
+        <w:t>Programming</w:t>
+      </w:r>
+      <w:proofErr w:type="spellEnd"/>
+      <w:r>
+        <w:rPr>
+          <w:rStyle w:val="Hyperlink"/>
+          <w:i/>
+          <w:color w:val="auto"/>
+          <w:u w:val="none"/>
+        </w:rPr>
+        <w:t xml:space="preserve"> </w:t>
+      </w:r>
+      <w:proofErr w:type="spellStart"/>
+      <w:r>
+        <w:rPr>
+          <w:rStyle w:val="Hyperlink"/>
+          <w:i/>
+          <w:color w:val="auto"/>
+          <w:u w:val="none"/>
+        </w:rPr>
+        <w:t>the</w:t>
+      </w:r>
+      <w:proofErr w:type="spellEnd"/>
+      <w:r>
+        <w:rPr>
+          <w:rStyle w:val="Hyperlink"/>
+          <w:i/>
+          <w:color w:val="auto"/>
+          <w:u w:val="none"/>
+        </w:rPr>
+        <w:t xml:space="preserve"> </w:t>
+      </w:r>
+      <w:proofErr w:type="spellStart"/>
+      <w:r>
+        <w:rPr>
+          <w:rStyle w:val="Hyperlink"/>
+          <w:i/>
+          <w:color w:val="auto"/>
+          <w:u w:val="none"/>
+        </w:rPr>
+        <w:t>Universe</w:t>
+      </w:r>
+      <w:proofErr w:type="spellEnd"/>
+      <w:r>
+        <w:rPr>
+          <w:rStyle w:val="Hyperlink"/>
+          <w:i/>
+          <w:color w:val="auto"/>
+          <w:u w:val="none"/>
+        </w:rPr>
+        <w:t xml:space="preserve">: The </w:t>
+      </w:r>
+      <w:proofErr w:type="spellStart"/>
+      <w:r>
+        <w:rPr>
+          <w:rStyle w:val="Hyperlink"/>
+          <w:i/>
+          <w:color w:val="auto"/>
+          <w:u w:val="none"/>
+        </w:rPr>
+        <w:t>First</w:t>
+      </w:r>
+      <w:proofErr w:type="spellEnd"/>
+      <w:r>
+        <w:rPr>
+          <w:rStyle w:val="Hyperlink"/>
+          <w:i/>
+          <w:color w:val="auto"/>
+          <w:u w:val="none"/>
+        </w:rPr>
+        <w:t xml:space="preserve"> </w:t>
+      </w:r>
+      <w:proofErr w:type="spellStart"/>
+      <w:r>
+        <w:rPr>
+          <w:rStyle w:val="Hyperlink"/>
+          <w:i/>
+          <w:color w:val="auto"/>
+          <w:u w:val="none"/>
+        </w:rPr>
+        <w:t>Commandment</w:t>
+      </w:r>
+      <w:proofErr w:type="spellEnd"/>
+      <w:r>
+        <w:rPr>
+          <w:rStyle w:val="Hyperlink"/>
+          <w:i/>
+          <w:color w:val="auto"/>
+          <w:u w:val="none"/>
+        </w:rPr>
+        <w:t xml:space="preserve"> </w:t>
+      </w:r>
+      <w:proofErr w:type="spellStart"/>
+      <w:r>
+        <w:rPr>
+          <w:rStyle w:val="Hyperlink"/>
+          <w:i/>
+          <w:color w:val="auto"/>
+          <w:u w:val="none"/>
+        </w:rPr>
+        <w:t>of</w:t>
+      </w:r>
+      <w:proofErr w:type="spellEnd"/>
+      <w:r>
+        <w:rPr>
+          <w:rStyle w:val="Hyperlink"/>
+          <w:i/>
+          <w:color w:val="auto"/>
+          <w:u w:val="none"/>
+        </w:rPr>
+        <w:t xml:space="preserve"> Software </w:t>
+      </w:r>
+      <w:proofErr w:type="spellStart"/>
+      <w:r>
+        <w:rPr>
+          <w:rStyle w:val="Hyperlink"/>
+          <w:i/>
+          <w:color w:val="auto"/>
+          <w:u w:val="none"/>
+        </w:rPr>
+        <w:t>Engineering</w:t>
+      </w:r>
+      <w:proofErr w:type="spellEnd"/>
+      <w:r>
+        <w:rPr>
+          <w:rStyle w:val="Hyperlink"/>
+          <w:i/>
+          <w:color w:val="auto"/>
+          <w:u w:val="none"/>
+        </w:rPr>
+        <w:t xml:space="preserve"> for </w:t>
+      </w:r>
+      <w:proofErr w:type="spellStart"/>
+      <w:r>
+        <w:rPr>
+          <w:rStyle w:val="Hyperlink"/>
+          <w:i/>
+          <w:color w:val="auto"/>
+          <w:u w:val="none"/>
+        </w:rPr>
+        <w:t>all</w:t>
+      </w:r>
+      <w:proofErr w:type="spellEnd"/>
+      <w:r>
+        <w:rPr>
+          <w:rStyle w:val="Hyperlink"/>
+          <w:i/>
+          <w:color w:val="auto"/>
+          <w:u w:val="none"/>
+        </w:rPr>
+        <w:t xml:space="preserve"> </w:t>
+      </w:r>
+      <w:proofErr w:type="spellStart"/>
+      <w:r>
+        <w:rPr>
+          <w:rStyle w:val="Hyperlink"/>
+          <w:i/>
+          <w:color w:val="auto"/>
+          <w:u w:val="none"/>
+        </w:rPr>
+        <w:t>Varieties</w:t>
+      </w:r>
+      <w:proofErr w:type="spellEnd"/>
+      <w:r>
+        <w:rPr>
+          <w:rStyle w:val="Hyperlink"/>
+          <w:i/>
+          <w:color w:val="auto"/>
+          <w:u w:val="none"/>
+        </w:rPr>
+        <w:t xml:space="preserve"> </w:t>
+      </w:r>
+      <w:proofErr w:type="spellStart"/>
+      <w:r>
+        <w:rPr>
+          <w:rStyle w:val="Hyperlink"/>
+          <w:i/>
+          <w:color w:val="auto"/>
+          <w:u w:val="none"/>
+        </w:rPr>
+        <w:t>of</w:t>
+      </w:r>
+      <w:proofErr w:type="spellEnd"/>
+      <w:r>
+        <w:rPr>
+          <w:rStyle w:val="Hyperlink"/>
+          <w:i/>
+          <w:color w:val="auto"/>
+          <w:u w:val="none"/>
+        </w:rPr>
+        <w:t xml:space="preserve"> </w:t>
+      </w:r>
+      <w:proofErr w:type="spellStart"/>
+      <w:r>
+        <w:rPr>
+          <w:rStyle w:val="Hyperlink"/>
+          <w:i/>
+          <w:color w:val="auto"/>
+          <w:u w:val="none"/>
+        </w:rPr>
+        <w:t>Information</w:t>
+      </w:r>
+      <w:proofErr w:type="spellEnd"/>
+      <w:r>
+        <w:rPr>
+          <w:rStyle w:val="Hyperlink"/>
+          <w:i/>
+          <w:color w:val="auto"/>
+          <w:u w:val="none"/>
+        </w:rPr>
+        <w:t xml:space="preserve"> Systems</w:t>
+      </w:r>
+      <w:r>
+        <w:rPr>
+          <w:rStyle w:val="Hyperlink"/>
+          <w:color w:val="auto"/>
+          <w:u w:val="none"/>
+        </w:rPr>
+        <w:t xml:space="preserve">: </w:t>
+      </w:r>
+      <w:hyperlink r:id="rId20" w:history="1">
+        <w:r>
+          <w:rPr>
+            <w:rStyle w:val="Hyperlink"/>
+          </w:rPr>
+          <w:t>http://bit.ly/1stCMD</w:t>
+        </w:r>
+      </w:hyperlink>
+    </w:p>
     <w:sectPr>
-      <w:headerReference w:type="even" r:id="rId18"/>
+      <w:headerReference w:type="even" r:id="rId21"/>
       <w:pgSz w:w="11906" w:h="16838" w:code="9"/>
       <w:pgMar w:top="1418" w:right="1418" w:bottom="1418" w:left="1418" w:header="680" w:footer="680" w:gutter="0"/>
       <w:cols w:space="720"/>
@@ -4827,7 +6232,7 @@
 </file>
 
 <file path=word/endnotes.xml><?xml version="1.0" encoding="utf-8"?>
-<w:endnotes xmlns:wpc="http://schemas.microsoft.com/office/word/2010/wordprocessingCanvas" xmlns:cx="http://schemas.microsoft.com/office/drawing/2014/chartex" xmlns:cx1="http://schemas.microsoft.com/office/drawing/2015/9/8/chartex" xmlns:cx2="http://schemas.microsoft.com/office/drawing/2015/10/21/chartex" xmlns:cx3="http://schemas.microsoft.com/office/drawing/2016/5/9/chartex" xmlns:cx4="http://schemas.microsoft.com/office/drawing/2016/5/10/chartex" xmlns:cx5="http://schemas.microsoft.com/office/drawing/2016/5/11/chartex" xmlns:mc="http://schemas.openxmlformats.org/markup-compatibility/2006" xmlns:o="urn:schemas-microsoft-com:office:office" xmlns:r="http://schemas.openxmlformats.org/officeDocument/2006/relationships" xmlns:m="http://schemas.openxmlformats.org/officeDocument/2006/math" xmlns:v="urn:schemas-microsoft-com:vml" xmlns:wp14="http://schemas.microsoft.com/office/word/2010/wordprocessingDrawing" xmlns:wp="http://schemas.openxmlformats.org/drawingml/2006/wordprocessingDrawing" xmlns:w10="urn:schemas-microsoft-com:office:word" xmlns:w="http://schemas.openxmlformats.org/wordprocessingml/2006/main" xmlns:w14="http://schemas.microsoft.com/office/word/2010/wordml" xmlns:w15="http://schemas.microsoft.com/office/word/2012/wordml" xmlns:w16se="http://schemas.microsoft.com/office/word/2015/wordml/symex" xmlns:wpg="http://schemas.microsoft.com/office/word/2010/wordprocessingGroup" xmlns:wpi="http://schemas.microsoft.com/office/word/2010/wordprocessingInk" xmlns:wne="http://schemas.microsoft.com/office/word/2006/wordml" xmlns:wps="http://schemas.microsoft.com/office/word/2010/wordprocessingShape" mc:Ignorable="w14 w15 w16se wp14">
+<w:endnotes xmlns:wpc="http://schemas.microsoft.com/office/word/2010/wordprocessingCanvas" xmlns:cx="http://schemas.microsoft.com/office/drawing/2014/chartex" xmlns:mc="http://schemas.openxmlformats.org/markup-compatibility/2006" xmlns:o="urn:schemas-microsoft-com:office:office" xmlns:r="http://schemas.openxmlformats.org/officeDocument/2006/relationships" xmlns:m="http://schemas.openxmlformats.org/officeDocument/2006/math" xmlns:v="urn:schemas-microsoft-com:vml" xmlns:wp14="http://schemas.microsoft.com/office/word/2010/wordprocessingDrawing" xmlns:wp="http://schemas.openxmlformats.org/drawingml/2006/wordprocessingDrawing" xmlns:w10="urn:schemas-microsoft-com:office:word" xmlns:w="http://schemas.openxmlformats.org/wordprocessingml/2006/main" xmlns:w14="http://schemas.microsoft.com/office/word/2010/wordml" xmlns:w15="http://schemas.microsoft.com/office/word/2012/wordml" xmlns:w16se="http://schemas.microsoft.com/office/word/2015/wordml/symex" xmlns:wpg="http://schemas.microsoft.com/office/word/2010/wordprocessingGroup" xmlns:wpi="http://schemas.microsoft.com/office/word/2010/wordprocessingInk" xmlns:wne="http://schemas.microsoft.com/office/word/2006/wordml" xmlns:wps="http://schemas.microsoft.com/office/word/2010/wordprocessingShape" mc:Ignorable="w14 w15 w16se wp14">
   <w:endnote w:type="separator" w:id="-1">
     <w:p>
       <w:r>
@@ -4846,7 +6251,7 @@
 </file>
 
 <file path=word/footer1.xml><?xml version="1.0" encoding="utf-8"?>
-<w:ftr xmlns:wpc="http://schemas.microsoft.com/office/word/2010/wordprocessingCanvas" xmlns:cx="http://schemas.microsoft.com/office/drawing/2014/chartex" xmlns:cx1="http://schemas.microsoft.com/office/drawing/2015/9/8/chartex" xmlns:cx2="http://schemas.microsoft.com/office/drawing/2015/10/21/chartex" xmlns:cx3="http://schemas.microsoft.com/office/drawing/2016/5/9/chartex" xmlns:cx4="http://schemas.microsoft.com/office/drawing/2016/5/10/chartex" xmlns:cx5="http://schemas.microsoft.com/office/drawing/2016/5/11/chartex" xmlns:mc="http://schemas.openxmlformats.org/markup-compatibility/2006" xmlns:o="urn:schemas-microsoft-com:office:office" xmlns:r="http://schemas.openxmlformats.org/officeDocument/2006/relationships" xmlns:m="http://schemas.openxmlformats.org/officeDocument/2006/math" xmlns:v="urn:schemas-microsoft-com:vml" xmlns:wp14="http://schemas.microsoft.com/office/word/2010/wordprocessingDrawing" xmlns:wp="http://schemas.openxmlformats.org/drawingml/2006/wordprocessingDrawing" xmlns:w10="urn:schemas-microsoft-com:office:word" xmlns:w="http://schemas.openxmlformats.org/wordprocessingml/2006/main" xmlns:w14="http://schemas.microsoft.com/office/word/2010/wordml" xmlns:w15="http://schemas.microsoft.com/office/word/2012/wordml" xmlns:w16se="http://schemas.microsoft.com/office/word/2015/wordml/symex" xmlns:wpg="http://schemas.microsoft.com/office/word/2010/wordprocessingGroup" xmlns:wpi="http://schemas.microsoft.com/office/word/2010/wordprocessingInk" xmlns:wne="http://schemas.microsoft.com/office/word/2006/wordml" xmlns:wps="http://schemas.microsoft.com/office/word/2010/wordprocessingShape" mc:Ignorable="w14 w15 w16se wp14">
+<w:ftr xmlns:wpc="http://schemas.microsoft.com/office/word/2010/wordprocessingCanvas" xmlns:cx="http://schemas.microsoft.com/office/drawing/2014/chartex" xmlns:mc="http://schemas.openxmlformats.org/markup-compatibility/2006" xmlns:o="urn:schemas-microsoft-com:office:office" xmlns:r="http://schemas.openxmlformats.org/officeDocument/2006/relationships" xmlns:m="http://schemas.openxmlformats.org/officeDocument/2006/math" xmlns:v="urn:schemas-microsoft-com:vml" xmlns:wp14="http://schemas.microsoft.com/office/word/2010/wordprocessingDrawing" xmlns:wp="http://schemas.openxmlformats.org/drawingml/2006/wordprocessingDrawing" xmlns:w10="urn:schemas-microsoft-com:office:word" xmlns:w="http://schemas.openxmlformats.org/wordprocessingml/2006/main" xmlns:w14="http://schemas.microsoft.com/office/word/2010/wordml" xmlns:w15="http://schemas.microsoft.com/office/word/2012/wordml" xmlns:w16se="http://schemas.microsoft.com/office/word/2015/wordml/symex" xmlns:wpg="http://schemas.microsoft.com/office/word/2010/wordprocessingGroup" xmlns:wpi="http://schemas.microsoft.com/office/word/2010/wordprocessingInk" xmlns:wne="http://schemas.microsoft.com/office/word/2006/wordml" xmlns:wps="http://schemas.microsoft.com/office/word/2010/wordprocessingShape" mc:Ignorable="w14 w15 w16se wp14">
   <w:p>
     <w:pPr>
       <w:pStyle w:val="Rodap"/>
@@ -4866,7 +6271,7 @@
 </file>
 
 <file path=word/footer2.xml><?xml version="1.0" encoding="utf-8"?>
-<w:ftr xmlns:wpc="http://schemas.microsoft.com/office/word/2010/wordprocessingCanvas" xmlns:cx="http://schemas.microsoft.com/office/drawing/2014/chartex" xmlns:cx1="http://schemas.microsoft.com/office/drawing/2015/9/8/chartex" xmlns:cx2="http://schemas.microsoft.com/office/drawing/2015/10/21/chartex" xmlns:cx3="http://schemas.microsoft.com/office/drawing/2016/5/9/chartex" xmlns:cx4="http://schemas.microsoft.com/office/drawing/2016/5/10/chartex" xmlns:cx5="http://schemas.microsoft.com/office/drawing/2016/5/11/chartex" xmlns:mc="http://schemas.openxmlformats.org/markup-compatibility/2006" xmlns:o="urn:schemas-microsoft-com:office:office" xmlns:r="http://schemas.openxmlformats.org/officeDocument/2006/relationships" xmlns:m="http://schemas.openxmlformats.org/officeDocument/2006/math" xmlns:v="urn:schemas-microsoft-com:vml" xmlns:wp14="http://schemas.microsoft.com/office/word/2010/wordprocessingDrawing" xmlns:wp="http://schemas.openxmlformats.org/drawingml/2006/wordprocessingDrawing" xmlns:w10="urn:schemas-microsoft-com:office:word" xmlns:w="http://schemas.openxmlformats.org/wordprocessingml/2006/main" xmlns:w14="http://schemas.microsoft.com/office/word/2010/wordml" xmlns:w15="http://schemas.microsoft.com/office/word/2012/wordml" xmlns:w16se="http://schemas.microsoft.com/office/word/2015/wordml/symex" xmlns:wpg="http://schemas.microsoft.com/office/word/2010/wordprocessingGroup" xmlns:wpi="http://schemas.microsoft.com/office/word/2010/wordprocessingInk" xmlns:wne="http://schemas.microsoft.com/office/word/2006/wordml" xmlns:wps="http://schemas.microsoft.com/office/word/2010/wordprocessingShape" mc:Ignorable="w14 w15 w16se wp14">
+<w:ftr xmlns:wpc="http://schemas.microsoft.com/office/word/2010/wordprocessingCanvas" xmlns:cx="http://schemas.microsoft.com/office/drawing/2014/chartex" xmlns:mc="http://schemas.openxmlformats.org/markup-compatibility/2006" xmlns:o="urn:schemas-microsoft-com:office:office" xmlns:r="http://schemas.openxmlformats.org/officeDocument/2006/relationships" xmlns:m="http://schemas.openxmlformats.org/officeDocument/2006/math" xmlns:v="urn:schemas-microsoft-com:vml" xmlns:wp14="http://schemas.microsoft.com/office/word/2010/wordprocessingDrawing" xmlns:wp="http://schemas.openxmlformats.org/drawingml/2006/wordprocessingDrawing" xmlns:w10="urn:schemas-microsoft-com:office:word" xmlns:w="http://schemas.openxmlformats.org/wordprocessingml/2006/main" xmlns:w14="http://schemas.microsoft.com/office/word/2010/wordml" xmlns:w15="http://schemas.microsoft.com/office/word/2012/wordml" xmlns:w16se="http://schemas.microsoft.com/office/word/2015/wordml/symex" xmlns:wpg="http://schemas.microsoft.com/office/word/2010/wordprocessingGroup" xmlns:wpi="http://schemas.microsoft.com/office/word/2010/wordprocessingInk" xmlns:wne="http://schemas.microsoft.com/office/word/2006/wordml" xmlns:wps="http://schemas.microsoft.com/office/word/2010/wordprocessingShape" mc:Ignorable="w14 w15 w16se wp14">
   <w:tbl>
     <w:tblPr>
       <w:tblW w:w="0" w:type="auto"/>
@@ -4878,12 +6283,6 @@
       <w:gridCol w:w="4783"/>
     </w:tblGrid>
     <w:tr>
-      <w:tblPrEx>
-        <w:tblCellMar>
-          <w:top w:w="0" w:type="dxa"/>
-          <w:bottom w:w="0" w:type="dxa"/>
-        </w:tblCellMar>
-      </w:tblPrEx>
       <w:trPr>
         <w:cantSplit/>
         <w:trHeight w:val="368"/>
@@ -4901,8 +6300,13 @@
             <w:jc w:val="left"/>
           </w:pPr>
           <w:r>
-            <w:t>Documento de Requisitos: PlantHere</w:t>
+            <w:t xml:space="preserve">Documento de Requisitos: </w:t>
           </w:r>
+          <w:proofErr w:type="spellStart"/>
+          <w:r>
+            <w:t>PlantHere</w:t>
+          </w:r>
+          <w:proofErr w:type="spellEnd"/>
         </w:p>
         <w:p>
           <w:pPr>
@@ -4949,7 +6353,7 @@
               <w:rStyle w:val="Nmerodepgina"/>
               <w:noProof/>
             </w:rPr>
-            <w:t>2</w:t>
+            <w:t>11</w:t>
           </w:r>
           <w:r>
             <w:rPr>
@@ -4987,7 +6391,7 @@
               <w:rStyle w:val="Nmerodepgina"/>
               <w:noProof/>
             </w:rPr>
-            <w:t>9</w:t>
+            <w:t>11</w:t>
           </w:r>
           <w:r>
             <w:rPr>
@@ -5009,7 +6413,7 @@
 </file>
 
 <file path=word/footnotes.xml><?xml version="1.0" encoding="utf-8"?>
-<w:footnotes xmlns:wpc="http://schemas.microsoft.com/office/word/2010/wordprocessingCanvas" xmlns:cx="http://schemas.microsoft.com/office/drawing/2014/chartex" xmlns:cx1="http://schemas.microsoft.com/office/drawing/2015/9/8/chartex" xmlns:cx2="http://schemas.microsoft.com/office/drawing/2015/10/21/chartex" xmlns:cx3="http://schemas.microsoft.com/office/drawing/2016/5/9/chartex" xmlns:cx4="http://schemas.microsoft.com/office/drawing/2016/5/10/chartex" xmlns:cx5="http://schemas.microsoft.com/office/drawing/2016/5/11/chartex" xmlns:mc="http://schemas.openxmlformats.org/markup-compatibility/2006" xmlns:o="urn:schemas-microsoft-com:office:office" xmlns:r="http://schemas.openxmlformats.org/officeDocument/2006/relationships" xmlns:m="http://schemas.openxmlformats.org/officeDocument/2006/math" xmlns:v="urn:schemas-microsoft-com:vml" xmlns:wp14="http://schemas.microsoft.com/office/word/2010/wordprocessingDrawing" xmlns:wp="http://schemas.openxmlformats.org/drawingml/2006/wordprocessingDrawing" xmlns:w10="urn:schemas-microsoft-com:office:word" xmlns:w="http://schemas.openxmlformats.org/wordprocessingml/2006/main" xmlns:w14="http://schemas.microsoft.com/office/word/2010/wordml" xmlns:w15="http://schemas.microsoft.com/office/word/2012/wordml" xmlns:w16se="http://schemas.microsoft.com/office/word/2015/wordml/symex" xmlns:wpg="http://schemas.microsoft.com/office/word/2010/wordprocessingGroup" xmlns:wpi="http://schemas.microsoft.com/office/word/2010/wordprocessingInk" xmlns:wne="http://schemas.microsoft.com/office/word/2006/wordml" xmlns:wps="http://schemas.microsoft.com/office/word/2010/wordprocessingShape" mc:Ignorable="w14 w15 w16se wp14">
+<w:footnotes xmlns:wpc="http://schemas.microsoft.com/office/word/2010/wordprocessingCanvas" xmlns:cx="http://schemas.microsoft.com/office/drawing/2014/chartex" xmlns:mc="http://schemas.openxmlformats.org/markup-compatibility/2006" xmlns:o="urn:schemas-microsoft-com:office:office" xmlns:r="http://schemas.openxmlformats.org/officeDocument/2006/relationships" xmlns:m="http://schemas.openxmlformats.org/officeDocument/2006/math" xmlns:v="urn:schemas-microsoft-com:vml" xmlns:wp14="http://schemas.microsoft.com/office/word/2010/wordprocessingDrawing" xmlns:wp="http://schemas.openxmlformats.org/drawingml/2006/wordprocessingDrawing" xmlns:w10="urn:schemas-microsoft-com:office:word" xmlns:w="http://schemas.openxmlformats.org/wordprocessingml/2006/main" xmlns:w14="http://schemas.microsoft.com/office/word/2010/wordml" xmlns:w15="http://schemas.microsoft.com/office/word/2012/wordml" xmlns:w16se="http://schemas.microsoft.com/office/word/2015/wordml/symex" xmlns:wpg="http://schemas.microsoft.com/office/word/2010/wordprocessingGroup" xmlns:wpi="http://schemas.microsoft.com/office/word/2010/wordprocessingInk" xmlns:wne="http://schemas.microsoft.com/office/word/2006/wordml" xmlns:wps="http://schemas.microsoft.com/office/word/2010/wordprocessingShape" mc:Ignorable="w14 w15 w16se wp14">
   <w:footnote w:type="separator" w:id="-1">
     <w:p>
       <w:r>
@@ -5028,7 +6432,7 @@
 </file>
 
 <file path=word/header1.xml><?xml version="1.0" encoding="utf-8"?>
-<w:hdr xmlns:wpc="http://schemas.microsoft.com/office/word/2010/wordprocessingCanvas" xmlns:cx="http://schemas.microsoft.com/office/drawing/2014/chartex" xmlns:cx1="http://schemas.microsoft.com/office/drawing/2015/9/8/chartex" xmlns:cx2="http://schemas.microsoft.com/office/drawing/2015/10/21/chartex" xmlns:cx3="http://schemas.microsoft.com/office/drawing/2016/5/9/chartex" xmlns:cx4="http://schemas.microsoft.com/office/drawing/2016/5/10/chartex" xmlns:cx5="http://schemas.microsoft.com/office/drawing/2016/5/11/chartex" xmlns:mc="http://schemas.openxmlformats.org/markup-compatibility/2006" xmlns:o="urn:schemas-microsoft-com:office:office" xmlns:r="http://schemas.openxmlformats.org/officeDocument/2006/relationships" xmlns:m="http://schemas.openxmlformats.org/officeDocument/2006/math" xmlns:v="urn:schemas-microsoft-com:vml" xmlns:wp14="http://schemas.microsoft.com/office/word/2010/wordprocessingDrawing" xmlns:wp="http://schemas.openxmlformats.org/drawingml/2006/wordprocessingDrawing" xmlns:w10="urn:schemas-microsoft-com:office:word" xmlns:w="http://schemas.openxmlformats.org/wordprocessingml/2006/main" xmlns:w14="http://schemas.microsoft.com/office/word/2010/wordml" xmlns:w15="http://schemas.microsoft.com/office/word/2012/wordml" xmlns:w16se="http://schemas.microsoft.com/office/word/2015/wordml/symex" xmlns:wpg="http://schemas.microsoft.com/office/word/2010/wordprocessingGroup" xmlns:wpi="http://schemas.microsoft.com/office/word/2010/wordprocessingInk" xmlns:wne="http://schemas.microsoft.com/office/word/2006/wordml" xmlns:wps="http://schemas.microsoft.com/office/word/2010/wordprocessingShape" mc:Ignorable="w14 w15 w16se wp14">
+<w:hdr xmlns:wpc="http://schemas.microsoft.com/office/word/2010/wordprocessingCanvas" xmlns:cx="http://schemas.microsoft.com/office/drawing/2014/chartex" xmlns:mc="http://schemas.openxmlformats.org/markup-compatibility/2006" xmlns:o="urn:schemas-microsoft-com:office:office" xmlns:r="http://schemas.openxmlformats.org/officeDocument/2006/relationships" xmlns:m="http://schemas.openxmlformats.org/officeDocument/2006/math" xmlns:v="urn:schemas-microsoft-com:vml" xmlns:wp14="http://schemas.microsoft.com/office/word/2010/wordprocessingDrawing" xmlns:wp="http://schemas.openxmlformats.org/drawingml/2006/wordprocessingDrawing" xmlns:w10="urn:schemas-microsoft-com:office:word" xmlns:w="http://schemas.openxmlformats.org/wordprocessingml/2006/main" xmlns:w14="http://schemas.microsoft.com/office/word/2010/wordml" xmlns:w15="http://schemas.microsoft.com/office/word/2012/wordml" xmlns:w16se="http://schemas.microsoft.com/office/word/2015/wordml/symex" xmlns:wpg="http://schemas.microsoft.com/office/word/2010/wordprocessingGroup" xmlns:wpi="http://schemas.microsoft.com/office/word/2010/wordprocessingInk" xmlns:wne="http://schemas.microsoft.com/office/word/2006/wordml" xmlns:wps="http://schemas.microsoft.com/office/word/2010/wordprocessingShape" mc:Ignorable="w14 w15 w16se wp14">
   <w:p>
     <w:pPr>
       <w:pStyle w:val="Cabealho"/>
@@ -5087,7 +6491,7 @@
 </file>
 
 <file path=word/header2.xml><?xml version="1.0" encoding="utf-8"?>
-<w:hdr xmlns:wpc="http://schemas.microsoft.com/office/word/2010/wordprocessingCanvas" xmlns:cx="http://schemas.microsoft.com/office/drawing/2014/chartex" xmlns:cx1="http://schemas.microsoft.com/office/drawing/2015/9/8/chartex" xmlns:cx2="http://schemas.microsoft.com/office/drawing/2015/10/21/chartex" xmlns:cx3="http://schemas.microsoft.com/office/drawing/2016/5/9/chartex" xmlns:cx4="http://schemas.microsoft.com/office/drawing/2016/5/10/chartex" xmlns:cx5="http://schemas.microsoft.com/office/drawing/2016/5/11/chartex" xmlns:mc="http://schemas.openxmlformats.org/markup-compatibility/2006" xmlns:o="urn:schemas-microsoft-com:office:office" xmlns:r="http://schemas.openxmlformats.org/officeDocument/2006/relationships" xmlns:m="http://schemas.openxmlformats.org/officeDocument/2006/math" xmlns:v="urn:schemas-microsoft-com:vml" xmlns:wp14="http://schemas.microsoft.com/office/word/2010/wordprocessingDrawing" xmlns:wp="http://schemas.openxmlformats.org/drawingml/2006/wordprocessingDrawing" xmlns:w10="urn:schemas-microsoft-com:office:word" xmlns:w="http://schemas.openxmlformats.org/wordprocessingml/2006/main" xmlns:w14="http://schemas.microsoft.com/office/word/2010/wordml" xmlns:w15="http://schemas.microsoft.com/office/word/2012/wordml" xmlns:w16se="http://schemas.microsoft.com/office/word/2015/wordml/symex" xmlns:wpg="http://schemas.microsoft.com/office/word/2010/wordprocessingGroup" xmlns:wpi="http://schemas.microsoft.com/office/word/2010/wordprocessingInk" xmlns:wne="http://schemas.microsoft.com/office/word/2006/wordml" xmlns:wps="http://schemas.microsoft.com/office/word/2010/wordprocessingShape" mc:Ignorable="w14 w15 w16se wp14">
+<w:hdr xmlns:wpc="http://schemas.microsoft.com/office/word/2010/wordprocessingCanvas" xmlns:cx="http://schemas.microsoft.com/office/drawing/2014/chartex" xmlns:mc="http://schemas.openxmlformats.org/markup-compatibility/2006" xmlns:o="urn:schemas-microsoft-com:office:office" xmlns:r="http://schemas.openxmlformats.org/officeDocument/2006/relationships" xmlns:m="http://schemas.openxmlformats.org/officeDocument/2006/math" xmlns:v="urn:schemas-microsoft-com:vml" xmlns:wp14="http://schemas.microsoft.com/office/word/2010/wordprocessingDrawing" xmlns:wp="http://schemas.openxmlformats.org/drawingml/2006/wordprocessingDrawing" xmlns:w10="urn:schemas-microsoft-com:office:word" xmlns:w="http://schemas.openxmlformats.org/wordprocessingml/2006/main" xmlns:w14="http://schemas.microsoft.com/office/word/2010/wordml" xmlns:w15="http://schemas.microsoft.com/office/word/2012/wordml" xmlns:w16se="http://schemas.microsoft.com/office/word/2015/wordml/symex" xmlns:wpg="http://schemas.microsoft.com/office/word/2010/wordprocessingGroup" xmlns:wpi="http://schemas.microsoft.com/office/word/2010/wordprocessingInk" xmlns:wne="http://schemas.microsoft.com/office/word/2006/wordml" xmlns:wps="http://schemas.microsoft.com/office/word/2010/wordprocessingShape" mc:Ignorable="w14 w15 w16se wp14">
   <w:p>
     <w:pPr>
       <w:pStyle w:val="Cabealho"/>
@@ -5098,13 +6502,13 @@
 </file>
 
 <file path=word/header3.xml><?xml version="1.0" encoding="utf-8"?>
-<w:hdr xmlns:wpc="http://schemas.microsoft.com/office/word/2010/wordprocessingCanvas" xmlns:cx="http://schemas.microsoft.com/office/drawing/2014/chartex" xmlns:cx1="http://schemas.microsoft.com/office/drawing/2015/9/8/chartex" xmlns:cx2="http://schemas.microsoft.com/office/drawing/2015/10/21/chartex" xmlns:cx3="http://schemas.microsoft.com/office/drawing/2016/5/9/chartex" xmlns:cx4="http://schemas.microsoft.com/office/drawing/2016/5/10/chartex" xmlns:cx5="http://schemas.microsoft.com/office/drawing/2016/5/11/chartex" xmlns:mc="http://schemas.openxmlformats.org/markup-compatibility/2006" xmlns:o="urn:schemas-microsoft-com:office:office" xmlns:r="http://schemas.openxmlformats.org/officeDocument/2006/relationships" xmlns:m="http://schemas.openxmlformats.org/officeDocument/2006/math" xmlns:v="urn:schemas-microsoft-com:vml" xmlns:wp14="http://schemas.microsoft.com/office/word/2010/wordprocessingDrawing" xmlns:wp="http://schemas.openxmlformats.org/drawingml/2006/wordprocessingDrawing" xmlns:w10="urn:schemas-microsoft-com:office:word" xmlns:w="http://schemas.openxmlformats.org/wordprocessingml/2006/main" xmlns:w14="http://schemas.microsoft.com/office/word/2010/wordml" xmlns:w15="http://schemas.microsoft.com/office/word/2012/wordml" xmlns:w16se="http://schemas.microsoft.com/office/word/2015/wordml/symex" xmlns:wpg="http://schemas.microsoft.com/office/word/2010/wordprocessingGroup" xmlns:wpi="http://schemas.microsoft.com/office/word/2010/wordprocessingInk" xmlns:wne="http://schemas.microsoft.com/office/word/2006/wordml" xmlns:wps="http://schemas.microsoft.com/office/word/2010/wordprocessingShape" mc:Ignorable="w14 w15 w16se wp14">
+<w:hdr xmlns:wpc="http://schemas.microsoft.com/office/word/2010/wordprocessingCanvas" xmlns:cx="http://schemas.microsoft.com/office/drawing/2014/chartex" xmlns:mc="http://schemas.openxmlformats.org/markup-compatibility/2006" xmlns:o="urn:schemas-microsoft-com:office:office" xmlns:r="http://schemas.openxmlformats.org/officeDocument/2006/relationships" xmlns:m="http://schemas.openxmlformats.org/officeDocument/2006/math" xmlns:v="urn:schemas-microsoft-com:vml" xmlns:wp14="http://schemas.microsoft.com/office/word/2010/wordprocessingDrawing" xmlns:wp="http://schemas.openxmlformats.org/drawingml/2006/wordprocessingDrawing" xmlns:w10="urn:schemas-microsoft-com:office:word" xmlns:w="http://schemas.openxmlformats.org/wordprocessingml/2006/main" xmlns:w14="http://schemas.microsoft.com/office/word/2010/wordml" xmlns:w15="http://schemas.microsoft.com/office/word/2012/wordml" xmlns:w16se="http://schemas.microsoft.com/office/word/2015/wordml/symex" xmlns:wpg="http://schemas.microsoft.com/office/word/2010/wordprocessingGroup" xmlns:wpi="http://schemas.microsoft.com/office/word/2010/wordprocessingInk" xmlns:wne="http://schemas.microsoft.com/office/word/2006/wordml" xmlns:wps="http://schemas.microsoft.com/office/word/2010/wordprocessingShape" mc:Ignorable="w14 w15 w16se wp14">
   <w:p/>
 </w:hdr>
 </file>
 
 <file path=word/numbering.xml><?xml version="1.0" encoding="utf-8"?>
-<w:numbering xmlns:wpc="http://schemas.microsoft.com/office/word/2010/wordprocessingCanvas" xmlns:cx="http://schemas.microsoft.com/office/drawing/2014/chartex" xmlns:cx1="http://schemas.microsoft.com/office/drawing/2015/9/8/chartex" xmlns:cx2="http://schemas.microsoft.com/office/drawing/2015/10/21/chartex" xmlns:cx3="http://schemas.microsoft.com/office/drawing/2016/5/9/chartex" xmlns:cx4="http://schemas.microsoft.com/office/drawing/2016/5/10/chartex" xmlns:cx5="http://schemas.microsoft.com/office/drawing/2016/5/11/chartex" xmlns:mc="http://schemas.openxmlformats.org/markup-compatibility/2006" xmlns:o="urn:schemas-microsoft-com:office:office" xmlns:r="http://schemas.openxmlformats.org/officeDocument/2006/relationships" xmlns:m="http://schemas.openxmlformats.org/officeDocument/2006/math" xmlns:v="urn:schemas-microsoft-com:vml" xmlns:wp14="http://schemas.microsoft.com/office/word/2010/wordprocessingDrawing" xmlns:wp="http://schemas.openxmlformats.org/drawingml/2006/wordprocessingDrawing" xmlns:w10="urn:schemas-microsoft-com:office:word" xmlns:w="http://schemas.openxmlformats.org/wordprocessingml/2006/main" xmlns:w14="http://schemas.microsoft.com/office/word/2010/wordml" xmlns:w15="http://schemas.microsoft.com/office/word/2012/wordml" xmlns:w16se="http://schemas.microsoft.com/office/word/2015/wordml/symex" xmlns:wpg="http://schemas.microsoft.com/office/word/2010/wordprocessingGroup" xmlns:wpi="http://schemas.microsoft.com/office/word/2010/wordprocessingInk" xmlns:wne="http://schemas.microsoft.com/office/word/2006/wordml" xmlns:wps="http://schemas.microsoft.com/office/word/2010/wordprocessingShape" mc:Ignorable="w14 w15 w16se wp14">
+<w:numbering xmlns:wpc="http://schemas.microsoft.com/office/word/2010/wordprocessingCanvas" xmlns:cx="http://schemas.microsoft.com/office/drawing/2014/chartex" xmlns:mc="http://schemas.openxmlformats.org/markup-compatibility/2006" xmlns:o="urn:schemas-microsoft-com:office:office" xmlns:r="http://schemas.openxmlformats.org/officeDocument/2006/relationships" xmlns:m="http://schemas.openxmlformats.org/officeDocument/2006/math" xmlns:v="urn:schemas-microsoft-com:vml" xmlns:wp14="http://schemas.microsoft.com/office/word/2010/wordprocessingDrawing" xmlns:wp="http://schemas.openxmlformats.org/drawingml/2006/wordprocessingDrawing" xmlns:w10="urn:schemas-microsoft-com:office:word" xmlns:w="http://schemas.openxmlformats.org/wordprocessingml/2006/main" xmlns:w14="http://schemas.microsoft.com/office/word/2010/wordml" xmlns:w15="http://schemas.microsoft.com/office/word/2012/wordml" xmlns:w16se="http://schemas.microsoft.com/office/word/2015/wordml/symex" xmlns:wpg="http://schemas.microsoft.com/office/word/2010/wordprocessingGroup" xmlns:wpi="http://schemas.microsoft.com/office/word/2010/wordprocessingInk" xmlns:wne="http://schemas.microsoft.com/office/word/2006/wordml" xmlns:wps="http://schemas.microsoft.com/office/word/2010/wordprocessingShape" mc:Ignorable="w14 w15 w16se wp14">
   <w:abstractNum w:abstractNumId="0" w15:restartNumberingAfterBreak="0">
     <w:nsid w:val="FFFFFF7F"/>
     <w:multiLevelType w:val="singleLevel"/>
@@ -5129,7 +6533,7 @@
     <w:lvl w:ilvl="0">
       <w:start w:val="1"/>
       <w:numFmt w:val="decimal"/>
-      <w:pStyle w:val="Corpodetexto"/>
+      <w:pStyle w:val="Numerada"/>
       <w:lvlText w:val="%1."/>
       <w:lvlJc w:val="left"/>
       <w:pPr>
@@ -5818,6 +7222,119 @@
     </w:lvl>
   </w:abstractNum>
   <w:abstractNum w:abstractNumId="15" w15:restartNumberingAfterBreak="0">
+    <w:nsid w:val="235A7B43"/>
+    <w:multiLevelType w:val="hybridMultilevel"/>
+    <w:tmpl w:val="FA90F8E2"/>
+    <w:lvl w:ilvl="0" w:tplc="04160001">
+      <w:start w:val="1"/>
+      <w:numFmt w:val="bullet"/>
+      <w:lvlText w:val=""/>
+      <w:lvlJc w:val="left"/>
+      <w:pPr>
+        <w:ind w:left="720" w:hanging="360"/>
+      </w:pPr>
+      <w:rPr>
+        <w:rFonts w:ascii="Symbol" w:hAnsi="Symbol" w:hint="default"/>
+      </w:rPr>
+    </w:lvl>
+    <w:lvl w:ilvl="1" w:tplc="04160003" w:tentative="1">
+      <w:start w:val="1"/>
+      <w:numFmt w:val="bullet"/>
+      <w:lvlText w:val="o"/>
+      <w:lvlJc w:val="left"/>
+      <w:pPr>
+        <w:ind w:left="1440" w:hanging="360"/>
+      </w:pPr>
+      <w:rPr>
+        <w:rFonts w:ascii="Courier New" w:hAnsi="Courier New" w:cs="Courier New" w:hint="default"/>
+      </w:rPr>
+    </w:lvl>
+    <w:lvl w:ilvl="2" w:tplc="04160005" w:tentative="1">
+      <w:start w:val="1"/>
+      <w:numFmt w:val="bullet"/>
+      <w:lvlText w:val=""/>
+      <w:lvlJc w:val="left"/>
+      <w:pPr>
+        <w:ind w:left="2160" w:hanging="360"/>
+      </w:pPr>
+      <w:rPr>
+        <w:rFonts w:ascii="Wingdings" w:hAnsi="Wingdings" w:hint="default"/>
+      </w:rPr>
+    </w:lvl>
+    <w:lvl w:ilvl="3" w:tplc="04160001" w:tentative="1">
+      <w:start w:val="1"/>
+      <w:numFmt w:val="bullet"/>
+      <w:lvlText w:val=""/>
+      <w:lvlJc w:val="left"/>
+      <w:pPr>
+        <w:ind w:left="2880" w:hanging="360"/>
+      </w:pPr>
+      <w:rPr>
+        <w:rFonts w:ascii="Symbol" w:hAnsi="Symbol" w:hint="default"/>
+      </w:rPr>
+    </w:lvl>
+    <w:lvl w:ilvl="4" w:tplc="04160003" w:tentative="1">
+      <w:start w:val="1"/>
+      <w:numFmt w:val="bullet"/>
+      <w:lvlText w:val="o"/>
+      <w:lvlJc w:val="left"/>
+      <w:pPr>
+        <w:ind w:left="3600" w:hanging="360"/>
+      </w:pPr>
+      <w:rPr>
+        <w:rFonts w:ascii="Courier New" w:hAnsi="Courier New" w:cs="Courier New" w:hint="default"/>
+      </w:rPr>
+    </w:lvl>
+    <w:lvl w:ilvl="5" w:tplc="04160005" w:tentative="1">
+      <w:start w:val="1"/>
+      <w:numFmt w:val="bullet"/>
+      <w:lvlText w:val=""/>
+      <w:lvlJc w:val="left"/>
+      <w:pPr>
+        <w:ind w:left="4320" w:hanging="360"/>
+      </w:pPr>
+      <w:rPr>
+        <w:rFonts w:ascii="Wingdings" w:hAnsi="Wingdings" w:hint="default"/>
+      </w:rPr>
+    </w:lvl>
+    <w:lvl w:ilvl="6" w:tplc="04160001" w:tentative="1">
+      <w:start w:val="1"/>
+      <w:numFmt w:val="bullet"/>
+      <w:lvlText w:val=""/>
+      <w:lvlJc w:val="left"/>
+      <w:pPr>
+        <w:ind w:left="5040" w:hanging="360"/>
+      </w:pPr>
+      <w:rPr>
+        <w:rFonts w:ascii="Symbol" w:hAnsi="Symbol" w:hint="default"/>
+      </w:rPr>
+    </w:lvl>
+    <w:lvl w:ilvl="7" w:tplc="04160003" w:tentative="1">
+      <w:start w:val="1"/>
+      <w:numFmt w:val="bullet"/>
+      <w:lvlText w:val="o"/>
+      <w:lvlJc w:val="left"/>
+      <w:pPr>
+        <w:ind w:left="5760" w:hanging="360"/>
+      </w:pPr>
+      <w:rPr>
+        <w:rFonts w:ascii="Courier New" w:hAnsi="Courier New" w:cs="Courier New" w:hint="default"/>
+      </w:rPr>
+    </w:lvl>
+    <w:lvl w:ilvl="8" w:tplc="04160005" w:tentative="1">
+      <w:start w:val="1"/>
+      <w:numFmt w:val="bullet"/>
+      <w:lvlText w:val=""/>
+      <w:lvlJc w:val="left"/>
+      <w:pPr>
+        <w:ind w:left="6480" w:hanging="360"/>
+      </w:pPr>
+      <w:rPr>
+        <w:rFonts w:ascii="Wingdings" w:hAnsi="Wingdings" w:hint="default"/>
+      </w:rPr>
+    </w:lvl>
+  </w:abstractNum>
+  <w:abstractNum w:abstractNumId="16" w15:restartNumberingAfterBreak="0">
     <w:nsid w:val="258E6D71"/>
     <w:multiLevelType w:val="singleLevel"/>
     <w:tmpl w:val="722A2DC4"/>
@@ -5834,7 +7351,7 @@
       </w:pPr>
     </w:lvl>
   </w:abstractNum>
-  <w:abstractNum w:abstractNumId="16" w15:restartNumberingAfterBreak="0">
+  <w:abstractNum w:abstractNumId="17" w15:restartNumberingAfterBreak="0">
     <w:nsid w:val="26954CE8"/>
     <w:multiLevelType w:val="singleLevel"/>
     <w:tmpl w:val="4266AD16"/>
@@ -5854,7 +7371,7 @@
       </w:rPr>
     </w:lvl>
   </w:abstractNum>
-  <w:abstractNum w:abstractNumId="17" w15:restartNumberingAfterBreak="0">
+  <w:abstractNum w:abstractNumId="18" w15:restartNumberingAfterBreak="0">
     <w:nsid w:val="31FE2089"/>
     <w:multiLevelType w:val="singleLevel"/>
     <w:tmpl w:val="0416000F"/>
@@ -5871,7 +7388,7 @@
       </w:pPr>
     </w:lvl>
   </w:abstractNum>
-  <w:abstractNum w:abstractNumId="18" w15:restartNumberingAfterBreak="0">
+  <w:abstractNum w:abstractNumId="19" w15:restartNumberingAfterBreak="0">
     <w:nsid w:val="333B2A73"/>
     <w:multiLevelType w:val="multilevel"/>
     <w:tmpl w:val="CBAC191A"/>
@@ -6013,7 +7530,7 @@
       </w:rPr>
     </w:lvl>
   </w:abstractNum>
-  <w:abstractNum w:abstractNumId="19" w15:restartNumberingAfterBreak="0">
+  <w:abstractNum w:abstractNumId="20" w15:restartNumberingAfterBreak="0">
     <w:nsid w:val="3875328E"/>
     <w:multiLevelType w:val="singleLevel"/>
     <w:tmpl w:val="B2E8ED48"/>
@@ -6033,14 +7550,14 @@
       </w:rPr>
     </w:lvl>
   </w:abstractNum>
-  <w:abstractNum w:abstractNumId="20" w15:restartNumberingAfterBreak="0">
+  <w:abstractNum w:abstractNumId="21" w15:restartNumberingAfterBreak="0">
     <w:nsid w:val="3F0855E4"/>
     <w:multiLevelType w:val="hybridMultilevel"/>
     <w:tmpl w:val="AB2E84A6"/>
     <w:lvl w:ilvl="0" w:tplc="FFFFFFFF">
       <w:start w:val="1"/>
       <w:numFmt w:val="upperLetter"/>
-      <w:pStyle w:val="Ttulo5"/>
+      <w:pStyle w:val="TituloApendice"/>
       <w:lvlText w:val="%1"/>
       <w:lvlJc w:val="left"/>
       <w:pPr>
@@ -6152,7 +7669,120 @@
       </w:pPr>
     </w:lvl>
   </w:abstractNum>
-  <w:abstractNum w:abstractNumId="21" w15:restartNumberingAfterBreak="0">
+  <w:abstractNum w:abstractNumId="22" w15:restartNumberingAfterBreak="0">
+    <w:nsid w:val="42543FE8"/>
+    <w:multiLevelType w:val="hybridMultilevel"/>
+    <w:tmpl w:val="BF70CDCE"/>
+    <w:lvl w:ilvl="0" w:tplc="04160001">
+      <w:start w:val="1"/>
+      <w:numFmt w:val="bullet"/>
+      <w:lvlText w:val=""/>
+      <w:lvlJc w:val="left"/>
+      <w:pPr>
+        <w:ind w:left="720" w:hanging="360"/>
+      </w:pPr>
+      <w:rPr>
+        <w:rFonts w:ascii="Symbol" w:hAnsi="Symbol" w:hint="default"/>
+      </w:rPr>
+    </w:lvl>
+    <w:lvl w:ilvl="1" w:tplc="04160003" w:tentative="1">
+      <w:start w:val="1"/>
+      <w:numFmt w:val="bullet"/>
+      <w:lvlText w:val="o"/>
+      <w:lvlJc w:val="left"/>
+      <w:pPr>
+        <w:ind w:left="1440" w:hanging="360"/>
+      </w:pPr>
+      <w:rPr>
+        <w:rFonts w:ascii="Courier New" w:hAnsi="Courier New" w:cs="Courier New" w:hint="default"/>
+      </w:rPr>
+    </w:lvl>
+    <w:lvl w:ilvl="2" w:tplc="04160005" w:tentative="1">
+      <w:start w:val="1"/>
+      <w:numFmt w:val="bullet"/>
+      <w:lvlText w:val=""/>
+      <w:lvlJc w:val="left"/>
+      <w:pPr>
+        <w:ind w:left="2160" w:hanging="360"/>
+      </w:pPr>
+      <w:rPr>
+        <w:rFonts w:ascii="Wingdings" w:hAnsi="Wingdings" w:hint="default"/>
+      </w:rPr>
+    </w:lvl>
+    <w:lvl w:ilvl="3" w:tplc="04160001" w:tentative="1">
+      <w:start w:val="1"/>
+      <w:numFmt w:val="bullet"/>
+      <w:lvlText w:val=""/>
+      <w:lvlJc w:val="left"/>
+      <w:pPr>
+        <w:ind w:left="2880" w:hanging="360"/>
+      </w:pPr>
+      <w:rPr>
+        <w:rFonts w:ascii="Symbol" w:hAnsi="Symbol" w:hint="default"/>
+      </w:rPr>
+    </w:lvl>
+    <w:lvl w:ilvl="4" w:tplc="04160003" w:tentative="1">
+      <w:start w:val="1"/>
+      <w:numFmt w:val="bullet"/>
+      <w:lvlText w:val="o"/>
+      <w:lvlJc w:val="left"/>
+      <w:pPr>
+        <w:ind w:left="3600" w:hanging="360"/>
+      </w:pPr>
+      <w:rPr>
+        <w:rFonts w:ascii="Courier New" w:hAnsi="Courier New" w:cs="Courier New" w:hint="default"/>
+      </w:rPr>
+    </w:lvl>
+    <w:lvl w:ilvl="5" w:tplc="04160005" w:tentative="1">
+      <w:start w:val="1"/>
+      <w:numFmt w:val="bullet"/>
+      <w:lvlText w:val=""/>
+      <w:lvlJc w:val="left"/>
+      <w:pPr>
+        <w:ind w:left="4320" w:hanging="360"/>
+      </w:pPr>
+      <w:rPr>
+        <w:rFonts w:ascii="Wingdings" w:hAnsi="Wingdings" w:hint="default"/>
+      </w:rPr>
+    </w:lvl>
+    <w:lvl w:ilvl="6" w:tplc="04160001" w:tentative="1">
+      <w:start w:val="1"/>
+      <w:numFmt w:val="bullet"/>
+      <w:lvlText w:val=""/>
+      <w:lvlJc w:val="left"/>
+      <w:pPr>
+        <w:ind w:left="5040" w:hanging="360"/>
+      </w:pPr>
+      <w:rPr>
+        <w:rFonts w:ascii="Symbol" w:hAnsi="Symbol" w:hint="default"/>
+      </w:rPr>
+    </w:lvl>
+    <w:lvl w:ilvl="7" w:tplc="04160003" w:tentative="1">
+      <w:start w:val="1"/>
+      <w:numFmt w:val="bullet"/>
+      <w:lvlText w:val="o"/>
+      <w:lvlJc w:val="left"/>
+      <w:pPr>
+        <w:ind w:left="5760" w:hanging="360"/>
+      </w:pPr>
+      <w:rPr>
+        <w:rFonts w:ascii="Courier New" w:hAnsi="Courier New" w:cs="Courier New" w:hint="default"/>
+      </w:rPr>
+    </w:lvl>
+    <w:lvl w:ilvl="8" w:tplc="04160005" w:tentative="1">
+      <w:start w:val="1"/>
+      <w:numFmt w:val="bullet"/>
+      <w:lvlText w:val=""/>
+      <w:lvlJc w:val="left"/>
+      <w:pPr>
+        <w:ind w:left="6480" w:hanging="360"/>
+      </w:pPr>
+      <w:rPr>
+        <w:rFonts w:ascii="Wingdings" w:hAnsi="Wingdings" w:hint="default"/>
+      </w:rPr>
+    </w:lvl>
+  </w:abstractNum>
+  <w:abstractNum w:abstractNumId="23" w15:restartNumberingAfterBreak="0">
     <w:nsid w:val="4820271F"/>
     <w:multiLevelType w:val="singleLevel"/>
     <w:tmpl w:val="0C090001"/>
@@ -6172,7 +7802,7 @@
       </w:rPr>
     </w:lvl>
   </w:abstractNum>
-  <w:abstractNum w:abstractNumId="22" w15:restartNumberingAfterBreak="0">
+  <w:abstractNum w:abstractNumId="24" w15:restartNumberingAfterBreak="0">
     <w:nsid w:val="4B927418"/>
     <w:multiLevelType w:val="singleLevel"/>
     <w:tmpl w:val="0C090001"/>
@@ -6192,7 +7822,7 @@
       </w:rPr>
     </w:lvl>
   </w:abstractNum>
-  <w:abstractNum w:abstractNumId="23" w15:restartNumberingAfterBreak="0">
+  <w:abstractNum w:abstractNumId="25" w15:restartNumberingAfterBreak="0">
     <w:nsid w:val="513C2A66"/>
     <w:multiLevelType w:val="singleLevel"/>
     <w:tmpl w:val="0C09000F"/>
@@ -6209,7 +7839,7 @@
       </w:pPr>
     </w:lvl>
   </w:abstractNum>
-  <w:abstractNum w:abstractNumId="24" w15:restartNumberingAfterBreak="0">
+  <w:abstractNum w:abstractNumId="26" w15:restartNumberingAfterBreak="0">
     <w:nsid w:val="52E84CD6"/>
     <w:multiLevelType w:val="singleLevel"/>
     <w:tmpl w:val="9BD494A2"/>
@@ -6229,7 +7859,7 @@
       </w:rPr>
     </w:lvl>
   </w:abstractNum>
-  <w:abstractNum w:abstractNumId="25" w15:restartNumberingAfterBreak="0">
+  <w:abstractNum w:abstractNumId="27" w15:restartNumberingAfterBreak="0">
     <w:nsid w:val="54A16E79"/>
     <w:multiLevelType w:val="singleLevel"/>
     <w:tmpl w:val="0C090001"/>
@@ -6249,7 +7879,7 @@
       </w:rPr>
     </w:lvl>
   </w:abstractNum>
-  <w:abstractNum w:abstractNumId="26" w15:restartNumberingAfterBreak="0">
+  <w:abstractNum w:abstractNumId="28" w15:restartNumberingAfterBreak="0">
     <w:nsid w:val="552C301D"/>
     <w:multiLevelType w:val="hybridMultilevel"/>
     <w:tmpl w:val="282477BA"/>
@@ -6362,7 +7992,7 @@
       </w:pPr>
     </w:lvl>
   </w:abstractNum>
-  <w:abstractNum w:abstractNumId="27" w15:restartNumberingAfterBreak="0">
+  <w:abstractNum w:abstractNumId="29" w15:restartNumberingAfterBreak="0">
     <w:nsid w:val="57A3481B"/>
     <w:multiLevelType w:val="hybridMultilevel"/>
     <w:tmpl w:val="06FE9328"/>
@@ -6478,7 +8108,7 @@
       </w:pPr>
     </w:lvl>
   </w:abstractNum>
-  <w:abstractNum w:abstractNumId="28" w15:restartNumberingAfterBreak="0">
+  <w:abstractNum w:abstractNumId="30" w15:restartNumberingAfterBreak="0">
     <w:nsid w:val="6197263A"/>
     <w:multiLevelType w:val="singleLevel"/>
     <w:tmpl w:val="0416000F"/>
@@ -6495,7 +8125,7 @@
       </w:pPr>
     </w:lvl>
   </w:abstractNum>
-  <w:abstractNum w:abstractNumId="29" w15:restartNumberingAfterBreak="0">
+  <w:abstractNum w:abstractNumId="31" w15:restartNumberingAfterBreak="0">
     <w:nsid w:val="675155F3"/>
     <w:multiLevelType w:val="singleLevel"/>
     <w:tmpl w:val="0C09000F"/>
@@ -6512,7 +8142,7 @@
       </w:pPr>
     </w:lvl>
   </w:abstractNum>
-  <w:abstractNum w:abstractNumId="30" w15:restartNumberingAfterBreak="0">
+  <w:abstractNum w:abstractNumId="32" w15:restartNumberingAfterBreak="0">
     <w:nsid w:val="697756A4"/>
     <w:multiLevelType w:val="singleLevel"/>
     <w:tmpl w:val="0C09000F"/>
@@ -6529,7 +8159,7 @@
       </w:pPr>
     </w:lvl>
   </w:abstractNum>
-  <w:abstractNum w:abstractNumId="31" w15:restartNumberingAfterBreak="0">
+  <w:abstractNum w:abstractNumId="33" w15:restartNumberingAfterBreak="0">
     <w:nsid w:val="760C03CE"/>
     <w:multiLevelType w:val="singleLevel"/>
     <w:tmpl w:val="0C090001"/>
@@ -6549,7 +8179,7 @@
       </w:rPr>
     </w:lvl>
   </w:abstractNum>
-  <w:abstractNum w:abstractNumId="32" w15:restartNumberingAfterBreak="0">
+  <w:abstractNum w:abstractNumId="34" w15:restartNumberingAfterBreak="0">
     <w:nsid w:val="7D6909E8"/>
     <w:multiLevelType w:val="multilevel"/>
     <w:tmpl w:val="CB84FBF8"/>
@@ -6707,10 +8337,10 @@
     <w:abstractNumId w:val="2"/>
   </w:num>
   <w:num w:numId="3">
-    <w:abstractNumId w:val="15"/>
+    <w:abstractNumId w:val="16"/>
   </w:num>
   <w:num w:numId="4">
-    <w:abstractNumId w:val="22"/>
+    <w:abstractNumId w:val="24"/>
   </w:num>
   <w:num w:numId="5">
     <w:abstractNumId w:val="9"/>
@@ -6719,25 +8349,25 @@
     <w:abstractNumId w:val="8"/>
   </w:num>
   <w:num w:numId="7">
-    <w:abstractNumId w:val="29"/>
+    <w:abstractNumId w:val="31"/>
   </w:num>
   <w:num w:numId="8">
-    <w:abstractNumId w:val="21"/>
+    <w:abstractNumId w:val="23"/>
   </w:num>
   <w:num w:numId="9">
     <w:abstractNumId w:val="6"/>
   </w:num>
   <w:num w:numId="10">
-    <w:abstractNumId w:val="31"/>
+    <w:abstractNumId w:val="33"/>
   </w:num>
   <w:num w:numId="11">
     <w:abstractNumId w:val="12"/>
   </w:num>
   <w:num w:numId="12">
-    <w:abstractNumId w:val="25"/>
+    <w:abstractNumId w:val="27"/>
   </w:num>
   <w:num w:numId="13">
-    <w:abstractNumId w:val="30"/>
+    <w:abstractNumId w:val="32"/>
   </w:num>
   <w:num w:numId="14">
     <w:abstractNumId w:val="0"/>
@@ -6746,7 +8376,7 @@
     <w:abstractNumId w:val="11"/>
   </w:num>
   <w:num w:numId="16">
-    <w:abstractNumId w:val="23"/>
+    <w:abstractNumId w:val="25"/>
   </w:num>
   <w:num w:numId="17">
     <w:abstractNumId w:val="3"/>
@@ -6758,46 +8388,52 @@
     <w:abstractNumId w:val="13"/>
   </w:num>
   <w:num w:numId="20">
-    <w:abstractNumId w:val="18"/>
+    <w:abstractNumId w:val="19"/>
   </w:num>
   <w:num w:numId="21">
-    <w:abstractNumId w:val="16"/>
+    <w:abstractNumId w:val="17"/>
   </w:num>
   <w:num w:numId="22">
     <w:abstractNumId w:val="10"/>
   </w:num>
   <w:num w:numId="23">
+    <w:abstractNumId w:val="30"/>
+  </w:num>
+  <w:num w:numId="24">
     <w:abstractNumId w:val="28"/>
   </w:num>
-  <w:num w:numId="24">
-    <w:abstractNumId w:val="26"/>
-  </w:num>
   <w:num w:numId="25">
-    <w:abstractNumId w:val="20"/>
+    <w:abstractNumId w:val="21"/>
   </w:num>
   <w:num w:numId="26">
     <w:abstractNumId w:val="7"/>
   </w:num>
   <w:num w:numId="27">
-    <w:abstractNumId w:val="32"/>
+    <w:abstractNumId w:val="34"/>
   </w:num>
   <w:num w:numId="28">
-    <w:abstractNumId w:val="27"/>
+    <w:abstractNumId w:val="29"/>
   </w:num>
   <w:num w:numId="29">
-    <w:abstractNumId w:val="17"/>
+    <w:abstractNumId w:val="18"/>
   </w:num>
   <w:num w:numId="30">
-    <w:abstractNumId w:val="19"/>
+    <w:abstractNumId w:val="20"/>
   </w:num>
   <w:num w:numId="31">
-    <w:abstractNumId w:val="24"/>
+    <w:abstractNumId w:val="26"/>
   </w:num>
   <w:num w:numId="32">
     <w:abstractNumId w:val="4"/>
   </w:num>
   <w:num w:numId="33">
     <w:abstractNumId w:val="14"/>
+  </w:num>
+  <w:num w:numId="34">
+    <w:abstractNumId w:val="22"/>
+  </w:num>
+  <w:num w:numId="35">
+    <w:abstractNumId w:val="15"/>
   </w:num>
 </w:numbering>
 </file>
@@ -6813,7 +8449,7 @@
     </w:rPrDefault>
     <w:pPrDefault/>
   </w:docDefaults>
-  <w:latentStyles w:defLockedState="0" w:defUIPriority="99" w:defSemiHidden="0" w:defUnhideWhenUsed="0" w:defQFormat="0" w:count="374">
+  <w:latentStyles w:defLockedState="0" w:defUIPriority="99" w:defSemiHidden="0" w:defUnhideWhenUsed="0" w:defQFormat="0" w:count="371">
     <w:lsdException w:name="Normal" w:uiPriority="0" w:qFormat="1"/>
     <w:lsdException w:name="heading 1" w:uiPriority="9" w:qFormat="1"/>
     <w:lsdException w:name="heading 2" w:uiPriority="9" w:qFormat="1"/>
@@ -7185,9 +8821,6 @@
     <w:lsdException w:name="List Table 5 Dark Accent 6" w:uiPriority="50"/>
     <w:lsdException w:name="List Table 6 Colorful Accent 6" w:uiPriority="51"/>
     <w:lsdException w:name="List Table 7 Colorful Accent 6" w:uiPriority="52"/>
-    <w:lsdException w:name="Mention" w:semiHidden="1" w:unhideWhenUsed="1"/>
-    <w:lsdException w:name="Smart Hyperlink" w:semiHidden="1" w:unhideWhenUsed="1"/>
-    <w:lsdException w:name="Hashtag" w:semiHidden="1" w:unhideWhenUsed="1"/>
   </w:latentStyles>
   <w:style w:type="paragraph" w:default="1" w:styleId="Normal">
     <w:name w:val="Normal"/>
@@ -7381,7 +9014,9 @@
   </w:style>
   <w:style w:type="character" w:default="1" w:styleId="Fontepargpadro">
     <w:name w:val="Default Paragraph Font"/>
+    <w:uiPriority w:val="1"/>
     <w:semiHidden/>
+    <w:unhideWhenUsed/>
   </w:style>
   <w:style w:type="table" w:default="1" w:styleId="Tabelanormal">
     <w:name w:val="Normal Table"/>
@@ -7888,6 +9523,17 @@
     <w:name w:val="apple-tab-span"/>
     <w:rsid w:val="00545BEF"/>
   </w:style>
+  <w:style w:type="paragraph" w:styleId="PargrafodaLista">
+    <w:name w:val="List Paragraph"/>
+    <w:basedOn w:val="Normal"/>
+    <w:uiPriority w:val="34"/>
+    <w:qFormat/>
+    <w:rsid w:val="00926BE4"/>
+    <w:pPr>
+      <w:ind w:left="720"/>
+      <w:contextualSpacing/>
+    </w:pPr>
+  </w:style>
 </w:styles>
 </file>
 
@@ -8191,7 +9837,7 @@
 </file>
 
 <file path=customXml/itemProps1.xml><?xml version="1.0" encoding="utf-8"?>
-<ds:datastoreItem xmlns:ds="http://schemas.openxmlformats.org/officeDocument/2006/customXml" ds:itemID="{876E4B6A-0277-4E67-AC75-91761D7292A4}">
+<ds:datastoreItem xmlns:ds="http://schemas.openxmlformats.org/officeDocument/2006/customXml" ds:itemID="{68E65AE7-56D4-4A47-82EA-0CEE7D134969}">
   <ds:schemaRefs>
     <ds:schemaRef ds:uri="http://schemas.openxmlformats.org/officeDocument/2006/bibliography"/>
   </ds:schemaRefs>

</xml_diff>